<commit_message>
Cronograma e lista de requisitos funcionais
</commit_message>
<xml_diff>
--- a/TCC Matheus.docx
+++ b/TCC Matheus.docx
@@ -1,6 +1,6 @@
 
 <file path=word/document.xml><?xml version="1.0" encoding="utf-8"?>
-<w:document xmlns:wpc="http://schemas.microsoft.com/office/word/2010/wordprocessingCanvas" xmlns:mo="http://schemas.microsoft.com/office/mac/office/2008/main" xmlns:mc="http://schemas.openxmlformats.org/markup-compatibility/2006" xmlns:mv="urn:schemas-microsoft-com:mac:vml" xmlns:o="urn:schemas-microsoft-com:office:office" xmlns:r="http://schemas.openxmlformats.org/officeDocument/2006/relationships" xmlns:m="http://schemas.openxmlformats.org/officeDocument/2006/math" xmlns:v="urn:schemas-microsoft-com:vml" xmlns:wp14="http://schemas.microsoft.com/office/word/2010/wordprocessingDrawing" xmlns:wp="http://schemas.openxmlformats.org/drawingml/2006/wordprocessingDrawing" xmlns:w10="urn:schemas-microsoft-com:office:word" xmlns:w="http://schemas.openxmlformats.org/wordprocessingml/2006/main" xmlns:w14="http://schemas.microsoft.com/office/word/2010/wordml" xmlns:wpg="http://schemas.microsoft.com/office/word/2010/wordprocessingGroup" xmlns:wpi="http://schemas.microsoft.com/office/word/2010/wordprocessingInk" xmlns:wne="http://schemas.microsoft.com/office/word/2006/wordml" xmlns:wps="http://schemas.microsoft.com/office/word/2010/wordprocessingShape" mc:Ignorable="w14 wp14">
+<w:document xmlns:wpc="http://schemas.microsoft.com/office/word/2010/wordprocessingCanvas" xmlns:cx="http://schemas.microsoft.com/office/drawing/2014/chartex" xmlns:cx1="http://schemas.microsoft.com/office/drawing/2015/9/8/chartex" xmlns:cx2="http://schemas.microsoft.com/office/drawing/2015/10/21/chartex" xmlns:cx3="http://schemas.microsoft.com/office/drawing/2016/5/9/chartex" xmlns:cx4="http://schemas.microsoft.com/office/drawing/2016/5/10/chartex" xmlns:cx5="http://schemas.microsoft.com/office/drawing/2016/5/11/chartex" xmlns:cx6="http://schemas.microsoft.com/office/drawing/2016/5/12/chartex" xmlns:cx7="http://schemas.microsoft.com/office/drawing/2016/5/13/chartex" xmlns:cx8="http://schemas.microsoft.com/office/drawing/2016/5/14/chartex" xmlns:mc="http://schemas.openxmlformats.org/markup-compatibility/2006" xmlns:aink="http://schemas.microsoft.com/office/drawing/2016/ink" xmlns:am3d="http://schemas.microsoft.com/office/drawing/2017/model3d" xmlns:o="urn:schemas-microsoft-com:office:office" xmlns:r="http://schemas.openxmlformats.org/officeDocument/2006/relationships" xmlns:m="http://schemas.openxmlformats.org/officeDocument/2006/math" xmlns:v="urn:schemas-microsoft-com:vml" xmlns:wp14="http://schemas.microsoft.com/office/word/2010/wordprocessingDrawing" xmlns:wp="http://schemas.openxmlformats.org/drawingml/2006/wordprocessingDrawing" xmlns:w10="urn:schemas-microsoft-com:office:word" xmlns:w="http://schemas.openxmlformats.org/wordprocessingml/2006/main" xmlns:w14="http://schemas.microsoft.com/office/word/2010/wordml" xmlns:w15="http://schemas.microsoft.com/office/word/2012/wordml" xmlns:w16cex="http://schemas.microsoft.com/office/word/2018/wordml/cex" xmlns:w16cid="http://schemas.microsoft.com/office/word/2016/wordml/cid" xmlns:w16="http://schemas.microsoft.com/office/word/2018/wordml" xmlns:w16sdtdh="http://schemas.microsoft.com/office/word/2020/wordml/sdtdatahash" xmlns:w16se="http://schemas.microsoft.com/office/word/2015/wordml/symex" xmlns:wpg="http://schemas.microsoft.com/office/word/2010/wordprocessingGroup" xmlns:wpi="http://schemas.microsoft.com/office/word/2010/wordprocessingInk" xmlns:wne="http://schemas.microsoft.com/office/word/2006/wordml" xmlns:wps="http://schemas.microsoft.com/office/word/2010/wordprocessingShape" mc:Ignorable="w14 w15 w16se w16cid w16 w16cex w16sdtdh wp14">
   <w:body>
     <w:p>
       <w:pPr>
@@ -13,9 +13,7 @@
         </w:rPr>
       </w:pPr>
       <w:bookmarkStart w:id="0" w:name="_heading=h.gjdgxs" w:colFirst="0" w:colLast="0"/>
-      <w:bookmarkStart w:id="1" w:name="_GoBack"/>
       <w:bookmarkEnd w:id="0"/>
-      <w:bookmarkEnd w:id="1"/>
     </w:p>
     <w:p>
       <w:pPr>
@@ -230,12 +228,21 @@
           <w:szCs w:val="38"/>
         </w:rPr>
       </w:pPr>
+      <w:proofErr w:type="spellStart"/>
       <w:r>
         <w:rPr>
           <w:sz w:val="38"/>
           <w:szCs w:val="38"/>
         </w:rPr>
-        <w:t>&lt;nome do sistema&gt;</w:t>
+        <w:t>SisGePro</w:t>
+      </w:r>
+      <w:proofErr w:type="spellEnd"/>
+      <w:r>
+        <w:rPr>
+          <w:sz w:val="38"/>
+          <w:szCs w:val="38"/>
+        </w:rPr>
+        <w:t xml:space="preserve"> – Sistema de Gerenciamento de Projetos</w:t>
       </w:r>
     </w:p>
     <w:p>
@@ -303,14 +310,14 @@
           <w:szCs w:val="24"/>
         </w:rPr>
       </w:pPr>
-      <w:bookmarkStart w:id="2" w:name="_heading=h.30j0zll" w:colFirst="0" w:colLast="0"/>
-      <w:bookmarkEnd w:id="2"/>
-      <w:r>
-        <w:rPr>
-          <w:sz w:val="24"/>
-          <w:szCs w:val="24"/>
-        </w:rPr>
-        <w:t>&lt;nome do aluno&gt;</w:t>
+      <w:bookmarkStart w:id="1" w:name="_heading=h.30j0zll" w:colFirst="0" w:colLast="0"/>
+      <w:bookmarkEnd w:id="1"/>
+      <w:r>
+        <w:rPr>
+          <w:sz w:val="24"/>
+          <w:szCs w:val="24"/>
+        </w:rPr>
+        <w:t>Matheus Santos de Oliveira</w:t>
       </w:r>
     </w:p>
     <w:p>
@@ -413,7 +420,14 @@
           <w:sz w:val="24"/>
           <w:szCs w:val="24"/>
         </w:rPr>
-        <w:t>&lt;mês e ano&gt;.</w:t>
+        <w:t>Abril/2022</w:t>
+      </w:r>
+      <w:r>
+        <w:rPr>
+          <w:sz w:val="24"/>
+          <w:szCs w:val="24"/>
+        </w:rPr>
+        <w:t>.</w:t>
       </w:r>
     </w:p>
     <w:p>
@@ -429,7 +443,7 @@
     </w:p>
     <w:p>
       <w:pPr>
-        <w:pStyle w:val="Heading1"/>
+        <w:pStyle w:val="Ttulo1"/>
         <w:numPr>
           <w:ilvl w:val="0"/>
           <w:numId w:val="0"/>
@@ -444,7 +458,7 @@
         <w:lastRenderedPageBreak/>
         <w:br w:type="page"/>
       </w:r>
-      <w:bookmarkStart w:id="3" w:name="_Toc484348782"/>
+      <w:bookmarkStart w:id="2" w:name="_Toc484348782"/>
       <w:r>
         <w:rPr>
           <w:rFonts w:ascii="Times New Roman" w:hAnsi="Times New Roman"/>
@@ -452,11 +466,11 @@
         <w:lastRenderedPageBreak/>
         <w:t>Trabalho de Conclusão de Curso</w:t>
       </w:r>
-      <w:bookmarkEnd w:id="3"/>
-    </w:p>
-    <w:p>
-      <w:pPr>
-        <w:pStyle w:val="Subtitle"/>
+      <w:bookmarkEnd w:id="2"/>
+    </w:p>
+    <w:p>
+      <w:pPr>
+        <w:pStyle w:val="Subttulo"/>
         <w:jc w:val="both"/>
         <w:rPr>
           <w:rFonts w:ascii="Times New Roman" w:eastAsia="Times New Roman" w:hAnsi="Times New Roman" w:cs="Times New Roman"/>
@@ -465,8 +479,8 @@
           <w:szCs w:val="24"/>
         </w:rPr>
       </w:pPr>
-      <w:bookmarkStart w:id="4" w:name="_heading=h.3znysh7" w:colFirst="0" w:colLast="0"/>
-      <w:bookmarkEnd w:id="4"/>
+      <w:bookmarkStart w:id="3" w:name="_heading=h.3znysh7" w:colFirst="0" w:colLast="0"/>
+      <w:bookmarkEnd w:id="3"/>
       <w:r>
         <w:rPr>
           <w:rFonts w:ascii="Times New Roman" w:eastAsia="Times New Roman" w:hAnsi="Times New Roman" w:cs="Times New Roman"/>
@@ -497,7 +511,7 @@
     </w:p>
     <w:p>
       <w:pPr>
-        <w:pStyle w:val="TOC1"/>
+        <w:pStyle w:val="Sumrio1"/>
         <w:tabs>
           <w:tab w:val="right" w:pos="8305"/>
         </w:tabs>
@@ -580,7 +594,7 @@
     </w:p>
     <w:p>
       <w:pPr>
-        <w:pStyle w:val="TOC2"/>
+        <w:pStyle w:val="Sumrio2"/>
         <w:tabs>
           <w:tab w:val="left" w:pos="590"/>
           <w:tab w:val="right" w:pos="8305"/>
@@ -659,7 +673,7 @@
     </w:p>
     <w:p>
       <w:pPr>
-        <w:pStyle w:val="TOC2"/>
+        <w:pStyle w:val="Sumrio2"/>
         <w:tabs>
           <w:tab w:val="left" w:pos="590"/>
           <w:tab w:val="right" w:pos="8305"/>
@@ -738,7 +752,7 @@
     </w:p>
     <w:p>
       <w:pPr>
-        <w:pStyle w:val="TOC2"/>
+        <w:pStyle w:val="Sumrio2"/>
         <w:tabs>
           <w:tab w:val="left" w:pos="590"/>
           <w:tab w:val="right" w:pos="8305"/>
@@ -817,7 +831,7 @@
     </w:p>
     <w:p>
       <w:pPr>
-        <w:pStyle w:val="TOC2"/>
+        <w:pStyle w:val="Sumrio2"/>
         <w:tabs>
           <w:tab w:val="left" w:pos="590"/>
           <w:tab w:val="right" w:pos="8305"/>
@@ -896,7 +910,7 @@
     </w:p>
     <w:p>
       <w:pPr>
-        <w:pStyle w:val="TOC2"/>
+        <w:pStyle w:val="Sumrio2"/>
         <w:tabs>
           <w:tab w:val="left" w:pos="590"/>
           <w:tab w:val="right" w:pos="8305"/>
@@ -975,7 +989,7 @@
     </w:p>
     <w:p>
       <w:pPr>
-        <w:pStyle w:val="TOC2"/>
+        <w:pStyle w:val="Sumrio2"/>
         <w:tabs>
           <w:tab w:val="left" w:pos="590"/>
           <w:tab w:val="right" w:pos="8305"/>
@@ -1054,7 +1068,7 @@
     </w:p>
     <w:p>
       <w:pPr>
-        <w:pStyle w:val="TOC3"/>
+        <w:pStyle w:val="Sumrio3"/>
         <w:tabs>
           <w:tab w:val="left" w:pos="940"/>
           <w:tab w:val="right" w:pos="8305"/>
@@ -1133,7 +1147,7 @@
     </w:p>
     <w:p>
       <w:pPr>
-        <w:pStyle w:val="TOC3"/>
+        <w:pStyle w:val="Sumrio3"/>
         <w:tabs>
           <w:tab w:val="left" w:pos="940"/>
           <w:tab w:val="right" w:pos="8305"/>
@@ -1212,7 +1226,7 @@
     </w:p>
     <w:p>
       <w:pPr>
-        <w:pStyle w:val="TOC3"/>
+        <w:pStyle w:val="Sumrio3"/>
         <w:tabs>
           <w:tab w:val="left" w:pos="940"/>
           <w:tab w:val="right" w:pos="8305"/>
@@ -1291,7 +1305,7 @@
     </w:p>
     <w:p>
       <w:pPr>
-        <w:pStyle w:val="TOC2"/>
+        <w:pStyle w:val="Sumrio2"/>
         <w:tabs>
           <w:tab w:val="left" w:pos="590"/>
           <w:tab w:val="right" w:pos="8305"/>
@@ -1370,7 +1384,7 @@
     </w:p>
     <w:p>
       <w:pPr>
-        <w:pStyle w:val="TOC2"/>
+        <w:pStyle w:val="Sumrio2"/>
         <w:tabs>
           <w:tab w:val="left" w:pos="590"/>
           <w:tab w:val="right" w:pos="8305"/>
@@ -1449,7 +1463,7 @@
     </w:p>
     <w:p>
       <w:pPr>
-        <w:pStyle w:val="TOC2"/>
+        <w:pStyle w:val="Sumrio2"/>
         <w:tabs>
           <w:tab w:val="left" w:pos="590"/>
           <w:tab w:val="right" w:pos="8305"/>
@@ -1528,7 +1542,7 @@
     </w:p>
     <w:p>
       <w:pPr>
-        <w:pStyle w:val="TOC2"/>
+        <w:pStyle w:val="Sumrio2"/>
         <w:tabs>
           <w:tab w:val="left" w:pos="690"/>
           <w:tab w:val="right" w:pos="8305"/>
@@ -1607,7 +1621,7 @@
     </w:p>
     <w:p>
       <w:pPr>
-        <w:pStyle w:val="TOC2"/>
+        <w:pStyle w:val="Sumrio2"/>
         <w:tabs>
           <w:tab w:val="left" w:pos="690"/>
           <w:tab w:val="right" w:pos="8305"/>
@@ -1711,14 +1725,14 @@
     </w:p>
     <w:p>
       <w:pPr>
-        <w:pStyle w:val="Heading2"/>
-      </w:pPr>
-      <w:bookmarkStart w:id="5" w:name="_Toc484348783"/>
+        <w:pStyle w:val="Ttulo2"/>
+      </w:pPr>
+      <w:bookmarkStart w:id="4" w:name="_Toc484348783"/>
       <w:r>
         <w:lastRenderedPageBreak/>
         <w:t>Cronograma de trabalho</w:t>
       </w:r>
-      <w:bookmarkEnd w:id="5"/>
+      <w:bookmarkEnd w:id="4"/>
     </w:p>
     <w:tbl>
       <w:tblPr>
@@ -2010,7 +2024,11 @@
           </w:tcPr>
           <w:p>
             <w:pPr>
-              <w:ind w:firstLine="5"/>
+              <w:pStyle w:val="PargrafodaLista"/>
+              <w:numPr>
+                <w:ilvl w:val="0"/>
+                <w:numId w:val="18"/>
+              </w:numPr>
               <w:rPr>
                 <w:rFonts w:ascii="Arial" w:eastAsia="Arial" w:hAnsi="Arial" w:cs="Arial"/>
               </w:rPr>
@@ -2019,7 +2037,7 @@
               <w:rPr>
                 <w:rFonts w:ascii="Arial" w:eastAsia="Arial" w:hAnsi="Arial" w:cs="Arial"/>
               </w:rPr>
-              <w:t>1.</w:t>
+              <w:t>Desdobramento de requisitos</w:t>
             </w:r>
           </w:p>
           <w:p>
@@ -2114,7 +2132,11 @@
           </w:tcPr>
           <w:p>
             <w:pPr>
-              <w:ind w:firstLine="5"/>
+              <w:pStyle w:val="PargrafodaLista"/>
+              <w:numPr>
+                <w:ilvl w:val="0"/>
+                <w:numId w:val="18"/>
+              </w:numPr>
               <w:rPr>
                 <w:rFonts w:ascii="Arial" w:eastAsia="Arial" w:hAnsi="Arial" w:cs="Arial"/>
               </w:rPr>
@@ -2123,7 +2145,7 @@
               <w:rPr>
                 <w:rFonts w:ascii="Arial" w:eastAsia="Arial" w:hAnsi="Arial" w:cs="Arial"/>
               </w:rPr>
-              <w:t>2.</w:t>
+              <w:t>Desenho do diagrama de casos de uso</w:t>
             </w:r>
           </w:p>
           <w:p>
@@ -2218,17 +2240,15 @@
           </w:tcPr>
           <w:p>
             <w:pPr>
-              <w:ind w:firstLine="5"/>
-              <w:rPr>
-                <w:rFonts w:ascii="Arial" w:eastAsia="Arial" w:hAnsi="Arial" w:cs="Arial"/>
-              </w:rPr>
-            </w:pPr>
-            <w:r>
-              <w:rPr>
-                <w:rFonts w:ascii="Arial" w:eastAsia="Arial" w:hAnsi="Arial" w:cs="Arial"/>
-              </w:rPr>
-              <w:t>3.</w:t>
-            </w:r>
+              <w:pStyle w:val="PargrafodaLista"/>
+              <w:numPr>
+                <w:ilvl w:val="0"/>
+                <w:numId w:val="18"/>
+              </w:numPr>
+              <w:rPr>
+                <w:rFonts w:ascii="Arial" w:eastAsia="Arial" w:hAnsi="Arial" w:cs="Arial"/>
+              </w:rPr>
+            </w:pPr>
           </w:p>
           <w:p>
             <w:pPr>
@@ -3822,17 +3842,17 @@
     </w:tbl>
     <w:p>
       <w:pPr>
-        <w:pStyle w:val="Heading2"/>
+        <w:pStyle w:val="Ttulo2"/>
       </w:pPr>
       <w:r>
         <w:br w:type="page"/>
       </w:r>
-      <w:bookmarkStart w:id="6" w:name="_Toc484348784"/>
+      <w:bookmarkStart w:id="5" w:name="_Toc484348784"/>
       <w:r>
         <w:lastRenderedPageBreak/>
         <w:t>Diagrama de casos de uso</w:t>
       </w:r>
-      <w:bookmarkEnd w:id="6"/>
+      <w:bookmarkEnd w:id="5"/>
     </w:p>
     <w:p>
       <w:pPr>
@@ -4316,23 +4336,23 @@
     </w:tbl>
     <w:p>
       <w:pPr>
-        <w:pStyle w:val="Heading2"/>
+        <w:pStyle w:val="Ttulo2"/>
         <w:spacing w:before="360" w:after="80"/>
         <w:jc w:val="both"/>
         <w:rPr>
           <w:rFonts w:ascii="Times New Roman" w:hAnsi="Times New Roman"/>
         </w:rPr>
       </w:pPr>
-      <w:bookmarkStart w:id="7" w:name="_heading=h.e4qgsirqegbo" w:colFirst="0" w:colLast="0"/>
-      <w:bookmarkStart w:id="8" w:name="_Toc484348785"/>
+      <w:bookmarkStart w:id="6" w:name="_heading=h.e4qgsirqegbo" w:colFirst="0" w:colLast="0"/>
+      <w:bookmarkStart w:id="7" w:name="_Toc484348785"/>
+      <w:bookmarkEnd w:id="6"/>
+      <w:r>
+        <w:rPr>
+          <w:rFonts w:ascii="Times New Roman" w:hAnsi="Times New Roman"/>
+        </w:rPr>
+        <w:t>Requisitos não-funcionais</w:t>
+      </w:r>
       <w:bookmarkEnd w:id="7"/>
-      <w:r>
-        <w:rPr>
-          <w:rFonts w:ascii="Times New Roman" w:hAnsi="Times New Roman"/>
-        </w:rPr>
-        <w:t>Requisitos não-funcionais</w:t>
-      </w:r>
-      <w:bookmarkEnd w:id="8"/>
     </w:p>
     <w:p>
       <w:pPr>
@@ -4361,22 +4381,22 @@
     </w:p>
     <w:p>
       <w:pPr>
-        <w:pStyle w:val="Heading2"/>
+        <w:pStyle w:val="Ttulo2"/>
         <w:jc w:val="both"/>
         <w:rPr>
           <w:rFonts w:ascii="Times New Roman" w:hAnsi="Times New Roman"/>
         </w:rPr>
       </w:pPr>
-      <w:bookmarkStart w:id="9" w:name="_heading=h.ltbu7zl67dmw" w:colFirst="0" w:colLast="0"/>
-      <w:bookmarkStart w:id="10" w:name="_Toc484348786"/>
+      <w:bookmarkStart w:id="8" w:name="_heading=h.ltbu7zl67dmw" w:colFirst="0" w:colLast="0"/>
+      <w:bookmarkStart w:id="9" w:name="_Toc484348786"/>
+      <w:bookmarkEnd w:id="8"/>
+      <w:r>
+        <w:rPr>
+          <w:rFonts w:ascii="Times New Roman" w:hAnsi="Times New Roman"/>
+        </w:rPr>
+        <w:t>Protótipo navegável do sistema</w:t>
+      </w:r>
       <w:bookmarkEnd w:id="9"/>
-      <w:r>
-        <w:rPr>
-          <w:rFonts w:ascii="Times New Roman" w:hAnsi="Times New Roman"/>
-        </w:rPr>
-        <w:t>Protótipo navegável do sistema</w:t>
-      </w:r>
-      <w:bookmarkEnd w:id="10"/>
     </w:p>
     <w:p>
       <w:pPr>
@@ -4471,7 +4491,7 @@
         </w:rPr>
         <w:t xml:space="preserve"> (como </w:t>
       </w:r>
-      <w:hyperlink r:id="rId9">
+      <w:hyperlink r:id="rId8">
         <w:proofErr w:type="spellStart"/>
         <w:r>
           <w:rPr>
@@ -4493,8 +4513,7 @@
         </w:rPr>
         <w:t xml:space="preserve"> ou </w:t>
       </w:r>
-      <w:hyperlink r:id="rId10" w:history="1">
-        <w:proofErr w:type="spellStart"/>
+      <w:hyperlink r:id="rId9" w:history="1">
         <w:r>
           <w:rPr>
             <w:rStyle w:val="Hyperlink"/>
@@ -4505,7 +4524,6 @@
           </w:rPr>
           <w:t>Balsamiq</w:t>
         </w:r>
-        <w:proofErr w:type="spellEnd"/>
       </w:hyperlink>
       <w:r>
         <w:rPr>
@@ -4587,8 +4605,7 @@
         </w:rPr>
         <w:t xml:space="preserve"> desse vídeo e do repositório (como o </w:t>
       </w:r>
-      <w:hyperlink r:id="rId11">
-        <w:proofErr w:type="spellStart"/>
+      <w:hyperlink r:id="rId10">
         <w:r>
           <w:rPr>
             <w:color w:val="0000FF"/>
@@ -4598,7 +4615,6 @@
           </w:rPr>
           <w:t>GitHub</w:t>
         </w:r>
-        <w:proofErr w:type="spellEnd"/>
       </w:hyperlink>
       <w:r>
         <w:rPr>
@@ -4608,7 +4624,7 @@
         </w:rPr>
         <w:t xml:space="preserve">, </w:t>
       </w:r>
-      <w:hyperlink r:id="rId12">
+      <w:hyperlink r:id="rId11">
         <w:proofErr w:type="spellStart"/>
         <w:r>
           <w:rPr>
@@ -4650,21 +4666,21 @@
     </w:p>
     <w:p>
       <w:pPr>
-        <w:pStyle w:val="Heading2"/>
+        <w:pStyle w:val="Ttulo2"/>
         <w:spacing w:line="360" w:lineRule="auto"/>
         <w:jc w:val="both"/>
         <w:rPr>
           <w:rFonts w:ascii="Times New Roman" w:hAnsi="Times New Roman"/>
         </w:rPr>
       </w:pPr>
-      <w:bookmarkStart w:id="11" w:name="_Toc484348787"/>
+      <w:bookmarkStart w:id="10" w:name="_Toc484348787"/>
       <w:r>
         <w:rPr>
           <w:rFonts w:ascii="Times New Roman" w:hAnsi="Times New Roman"/>
         </w:rPr>
         <w:t>Diagrama de classes de domínio</w:t>
       </w:r>
-      <w:bookmarkEnd w:id="11"/>
+      <w:bookmarkEnd w:id="10"/>
     </w:p>
     <w:p>
       <w:pPr>
@@ -5132,7 +5148,7 @@
     </w:p>
     <w:p>
       <w:pPr>
-        <w:pStyle w:val="Heading2"/>
+        <w:pStyle w:val="Ttulo2"/>
         <w:jc w:val="both"/>
         <w:rPr>
           <w:rFonts w:ascii="Times New Roman" w:hAnsi="Times New Roman"/>
@@ -5141,7 +5157,7 @@
       <w:r>
         <w:br w:type="page"/>
       </w:r>
-      <w:bookmarkStart w:id="12" w:name="_Toc484348788"/>
+      <w:bookmarkStart w:id="11" w:name="_Toc484348788"/>
       <w:r>
         <w:rPr>
           <w:rFonts w:ascii="Times New Roman" w:hAnsi="Times New Roman"/>
@@ -5149,21 +5165,21 @@
         <w:lastRenderedPageBreak/>
         <w:t>Modelo de componentes</w:t>
       </w:r>
-      <w:bookmarkEnd w:id="12"/>
-    </w:p>
-    <w:p>
-      <w:pPr>
-        <w:pStyle w:val="Heading3"/>
+      <w:bookmarkEnd w:id="11"/>
+    </w:p>
+    <w:p>
+      <w:pPr>
+        <w:pStyle w:val="Ttulo3"/>
         <w:numPr>
           <w:ilvl w:val="1"/>
           <w:numId w:val="13"/>
         </w:numPr>
       </w:pPr>
-      <w:bookmarkStart w:id="13" w:name="_Toc484348789"/>
+      <w:bookmarkStart w:id="12" w:name="_Toc484348789"/>
       <w:r>
         <w:t>Padrão arquitetural</w:t>
       </w:r>
-      <w:bookmarkEnd w:id="13"/>
+      <w:bookmarkEnd w:id="12"/>
     </w:p>
     <w:p>
       <w:pPr>
@@ -5259,17 +5275,17 @@
     </w:p>
     <w:p>
       <w:pPr>
-        <w:pStyle w:val="Heading3"/>
+        <w:pStyle w:val="Ttulo3"/>
         <w:numPr>
           <w:ilvl w:val="1"/>
           <w:numId w:val="13"/>
         </w:numPr>
       </w:pPr>
-      <w:bookmarkStart w:id="14" w:name="_Toc484348790"/>
+      <w:bookmarkStart w:id="13" w:name="_Toc484348790"/>
       <w:r>
         <w:t>Diagrama de componentes</w:t>
       </w:r>
-      <w:bookmarkEnd w:id="14"/>
+      <w:bookmarkEnd w:id="13"/>
     </w:p>
     <w:p>
       <w:pPr>
@@ -5592,17 +5608,17 @@
     </w:p>
     <w:p>
       <w:pPr>
-        <w:pStyle w:val="Heading3"/>
+        <w:pStyle w:val="Ttulo3"/>
         <w:numPr>
           <w:ilvl w:val="1"/>
           <w:numId w:val="13"/>
         </w:numPr>
       </w:pPr>
-      <w:bookmarkStart w:id="15" w:name="_Toc484348791"/>
+      <w:bookmarkStart w:id="14" w:name="_Toc484348791"/>
       <w:r>
         <w:t>Descrição dos componentes</w:t>
       </w:r>
-      <w:bookmarkEnd w:id="15"/>
+      <w:bookmarkEnd w:id="14"/>
     </w:p>
     <w:p>
       <w:pPr>
@@ -5622,8 +5638,8 @@
           <w:szCs w:val="24"/>
         </w:rPr>
       </w:pPr>
-      <w:bookmarkStart w:id="16" w:name="_heading=h.26in1rg" w:colFirst="0" w:colLast="0"/>
-      <w:bookmarkEnd w:id="16"/>
+      <w:bookmarkStart w:id="15" w:name="_heading=h.26in1rg" w:colFirst="0" w:colLast="0"/>
+      <w:bookmarkEnd w:id="15"/>
       <w:r>
         <w:rPr>
           <w:color w:val="000000"/>
@@ -6384,20 +6400,20 @@
     </w:tbl>
     <w:p>
       <w:pPr>
-        <w:pStyle w:val="Heading2"/>
+        <w:pStyle w:val="Ttulo2"/>
         <w:jc w:val="both"/>
         <w:rPr>
           <w:rFonts w:ascii="Times New Roman" w:hAnsi="Times New Roman"/>
         </w:rPr>
       </w:pPr>
-      <w:bookmarkStart w:id="17" w:name="_Toc484348792"/>
+      <w:bookmarkStart w:id="16" w:name="_Toc484348792"/>
       <w:r>
         <w:rPr>
           <w:rFonts w:ascii="Times New Roman" w:hAnsi="Times New Roman"/>
         </w:rPr>
         <w:t>Diagrama de implantação</w:t>
       </w:r>
-      <w:bookmarkEnd w:id="17"/>
+      <w:bookmarkEnd w:id="16"/>
     </w:p>
     <w:p>
       <w:pPr>
@@ -6747,7 +6763,7 @@
     </w:p>
     <w:p>
       <w:pPr>
-        <w:pStyle w:val="Heading2"/>
+        <w:pStyle w:val="Ttulo2"/>
         <w:jc w:val="both"/>
         <w:rPr>
           <w:rFonts w:ascii="Times New Roman" w:hAnsi="Times New Roman"/>
@@ -6756,7 +6772,7 @@
       <w:r>
         <w:br w:type="page"/>
       </w:r>
-      <w:bookmarkStart w:id="18" w:name="_Toc484348793"/>
+      <w:bookmarkStart w:id="17" w:name="_Toc484348793"/>
       <w:r>
         <w:rPr>
           <w:rFonts w:ascii="Times New Roman" w:hAnsi="Times New Roman"/>
@@ -6764,7 +6780,7 @@
         <w:lastRenderedPageBreak/>
         <w:t>Plano de Testes</w:t>
       </w:r>
-      <w:bookmarkEnd w:id="18"/>
+      <w:bookmarkEnd w:id="17"/>
     </w:p>
     <w:tbl>
       <w:tblPr>
@@ -7867,7 +7883,7 @@
     </w:tbl>
     <w:p>
       <w:pPr>
-        <w:pStyle w:val="Heading2"/>
+        <w:pStyle w:val="Ttulo2"/>
         <w:jc w:val="both"/>
         <w:rPr>
           <w:rFonts w:ascii="Times New Roman" w:hAnsi="Times New Roman"/>
@@ -7876,7 +7892,7 @@
       <w:r>
         <w:br w:type="page"/>
       </w:r>
-      <w:bookmarkStart w:id="19" w:name="_Toc484348794"/>
+      <w:bookmarkStart w:id="18" w:name="_Toc484348794"/>
       <w:r>
         <w:rPr>
           <w:rFonts w:ascii="Times New Roman" w:hAnsi="Times New Roman"/>
@@ -7884,7 +7900,7 @@
         <w:lastRenderedPageBreak/>
         <w:t>Estimativa de pontos de função</w:t>
       </w:r>
-      <w:bookmarkEnd w:id="19"/>
+      <w:bookmarkEnd w:id="18"/>
     </w:p>
     <w:p>
       <w:pPr>
@@ -7929,8 +7945,7 @@
         </w:rPr>
         <w:t xml:space="preserve"> do repositório (como o </w:t>
       </w:r>
-      <w:hyperlink r:id="rId13">
-        <w:proofErr w:type="spellStart"/>
+      <w:hyperlink r:id="rId12">
         <w:r>
           <w:rPr>
             <w:color w:val="0000FF"/>
@@ -7940,7 +7955,6 @@
           </w:rPr>
           <w:t>GitHub</w:t>
         </w:r>
-        <w:proofErr w:type="spellEnd"/>
       </w:hyperlink>
       <w:r>
         <w:rPr>
@@ -7953,7 +7967,7 @@
     </w:p>
     <w:p>
       <w:pPr>
-        <w:pStyle w:val="Heading2"/>
+        <w:pStyle w:val="Ttulo2"/>
         <w:jc w:val="both"/>
         <w:rPr>
           <w:rFonts w:ascii="Times New Roman" w:hAnsi="Times New Roman"/>
@@ -7962,7 +7976,7 @@
       <w:r>
         <w:br w:type="page"/>
       </w:r>
-      <w:bookmarkStart w:id="20" w:name="_Toc484348795"/>
+      <w:bookmarkStart w:id="19" w:name="_Toc484348795"/>
       <w:r>
         <w:rPr>
           <w:rFonts w:ascii="Times New Roman" w:hAnsi="Times New Roman"/>
@@ -7970,7 +7984,7 @@
         <w:lastRenderedPageBreak/>
         <w:t>Informações da implementação</w:t>
       </w:r>
-      <w:bookmarkEnd w:id="20"/>
+      <w:bookmarkEnd w:id="19"/>
     </w:p>
     <w:p>
       <w:pPr>
@@ -8073,13 +8087,13 @@
     </w:p>
     <w:p>
       <w:pPr>
-        <w:pStyle w:val="Heading2"/>
+        <w:pStyle w:val="Ttulo2"/>
         <w:jc w:val="both"/>
         <w:rPr>
           <w:rFonts w:ascii="Times New Roman" w:hAnsi="Times New Roman"/>
         </w:rPr>
       </w:pPr>
-      <w:bookmarkStart w:id="21" w:name="_Toc484348796"/>
+      <w:bookmarkStart w:id="20" w:name="_Toc484348796"/>
       <w:r>
         <w:rPr>
           <w:rFonts w:ascii="Times New Roman" w:hAnsi="Times New Roman"/>
@@ -8087,7 +8101,7 @@
         <w:lastRenderedPageBreak/>
         <w:t>Referências</w:t>
       </w:r>
-      <w:bookmarkEnd w:id="21"/>
+      <w:bookmarkEnd w:id="20"/>
     </w:p>
     <w:p>
       <w:pPr>
@@ -8105,7 +8119,7 @@
         </w:rPr>
         <w:t xml:space="preserve">&lt;Esse trabalho não requer revisão bibliográfica e, por isso, a inclusão das referências não é obrigatória, embora seja recomendada. Caso você deseje incluir referências empregadas em seu trabalho, relacione-as de acordo com as normas ABNT, disponíveis em </w:t>
       </w:r>
-      <w:hyperlink r:id="rId14">
+      <w:hyperlink r:id="rId13">
         <w:r>
           <w:rPr>
             <w:color w:val="0000FF"/>
@@ -8138,7 +8152,7 @@
         </w:rPr>
         <w:t xml:space="preserve">: </w:t>
       </w:r>
-      <w:hyperlink r:id="rId15">
+      <w:hyperlink r:id="rId14">
         <w:r>
           <w:rPr>
             <w:color w:val="0000FF"/>
@@ -8223,10 +8237,10 @@
       </w:pPr>
     </w:p>
     <w:sectPr>
-      <w:headerReference w:type="even" r:id="rId16"/>
-      <w:headerReference w:type="default" r:id="rId17"/>
-      <w:footerReference w:type="even" r:id="rId18"/>
-      <w:footerReference w:type="default" r:id="rId19"/>
+      <w:headerReference w:type="even" r:id="rId15"/>
+      <w:headerReference w:type="default" r:id="rId16"/>
+      <w:footerReference w:type="even" r:id="rId17"/>
+      <w:footerReference w:type="default" r:id="rId18"/>
       <w:pgSz w:w="11909" w:h="16834"/>
       <w:pgMar w:top="1418" w:right="1797" w:bottom="1418" w:left="1797" w:header="709" w:footer="709" w:gutter="0"/>
       <w:pgNumType w:start="1"/>
@@ -8238,7 +8252,7 @@
 </file>
 
 <file path=word/endnotes.xml><?xml version="1.0" encoding="utf-8"?>
-<w:endnotes xmlns:wpc="http://schemas.microsoft.com/office/word/2010/wordprocessingCanvas" xmlns:mo="http://schemas.microsoft.com/office/mac/office/2008/main" xmlns:mc="http://schemas.openxmlformats.org/markup-compatibility/2006" xmlns:mv="urn:schemas-microsoft-com:mac:vml" xmlns:o="urn:schemas-microsoft-com:office:office" xmlns:r="http://schemas.openxmlformats.org/officeDocument/2006/relationships" xmlns:m="http://schemas.openxmlformats.org/officeDocument/2006/math" xmlns:v="urn:schemas-microsoft-com:vml" xmlns:wp14="http://schemas.microsoft.com/office/word/2010/wordprocessingDrawing" xmlns:wp="http://schemas.openxmlformats.org/drawingml/2006/wordprocessingDrawing" xmlns:w10="urn:schemas-microsoft-com:office:word" xmlns:w="http://schemas.openxmlformats.org/wordprocessingml/2006/main" xmlns:w14="http://schemas.microsoft.com/office/word/2010/wordml" xmlns:wpg="http://schemas.microsoft.com/office/word/2010/wordprocessingGroup" xmlns:wpi="http://schemas.microsoft.com/office/word/2010/wordprocessingInk" xmlns:wne="http://schemas.microsoft.com/office/word/2006/wordml" xmlns:wps="http://schemas.microsoft.com/office/word/2010/wordprocessingShape" mc:Ignorable="w14 wp14">
+<w:endnotes xmlns:wpc="http://schemas.microsoft.com/office/word/2010/wordprocessingCanvas" xmlns:cx="http://schemas.microsoft.com/office/drawing/2014/chartex" xmlns:cx1="http://schemas.microsoft.com/office/drawing/2015/9/8/chartex" xmlns:cx2="http://schemas.microsoft.com/office/drawing/2015/10/21/chartex" xmlns:cx3="http://schemas.microsoft.com/office/drawing/2016/5/9/chartex" xmlns:cx4="http://schemas.microsoft.com/office/drawing/2016/5/10/chartex" xmlns:cx5="http://schemas.microsoft.com/office/drawing/2016/5/11/chartex" xmlns:cx6="http://schemas.microsoft.com/office/drawing/2016/5/12/chartex" xmlns:cx7="http://schemas.microsoft.com/office/drawing/2016/5/13/chartex" xmlns:cx8="http://schemas.microsoft.com/office/drawing/2016/5/14/chartex" xmlns:mc="http://schemas.openxmlformats.org/markup-compatibility/2006" xmlns:aink="http://schemas.microsoft.com/office/drawing/2016/ink" xmlns:am3d="http://schemas.microsoft.com/office/drawing/2017/model3d" xmlns:o="urn:schemas-microsoft-com:office:office" xmlns:r="http://schemas.openxmlformats.org/officeDocument/2006/relationships" xmlns:m="http://schemas.openxmlformats.org/officeDocument/2006/math" xmlns:v="urn:schemas-microsoft-com:vml" xmlns:wp14="http://schemas.microsoft.com/office/word/2010/wordprocessingDrawing" xmlns:wp="http://schemas.openxmlformats.org/drawingml/2006/wordprocessingDrawing" xmlns:w10="urn:schemas-microsoft-com:office:word" xmlns:w="http://schemas.openxmlformats.org/wordprocessingml/2006/main" xmlns:w14="http://schemas.microsoft.com/office/word/2010/wordml" xmlns:w15="http://schemas.microsoft.com/office/word/2012/wordml" xmlns:w16cex="http://schemas.microsoft.com/office/word/2018/wordml/cex" xmlns:w16cid="http://schemas.microsoft.com/office/word/2016/wordml/cid" xmlns:w16="http://schemas.microsoft.com/office/word/2018/wordml" xmlns:w16sdtdh="http://schemas.microsoft.com/office/word/2020/wordml/sdtdatahash" xmlns:w16se="http://schemas.microsoft.com/office/word/2015/wordml/symex" xmlns:wpg="http://schemas.microsoft.com/office/word/2010/wordprocessingGroup" xmlns:wpi="http://schemas.microsoft.com/office/word/2010/wordprocessingInk" xmlns:wne="http://schemas.microsoft.com/office/word/2006/wordml" xmlns:wps="http://schemas.microsoft.com/office/word/2010/wordprocessingShape" mc:Ignorable="w14 w15 w16se w16cid w16 w16cex w16sdtdh wp14">
   <w:endnote w:type="separator" w:id="-1">
     <w:p>
       <w:r>
@@ -8257,7 +8271,7 @@
 </file>
 
 <file path=word/footer1.xml><?xml version="1.0" encoding="utf-8"?>
-<w:ftr xmlns:wpc="http://schemas.microsoft.com/office/word/2010/wordprocessingCanvas" xmlns:mo="http://schemas.microsoft.com/office/mac/office/2008/main" xmlns:mc="http://schemas.openxmlformats.org/markup-compatibility/2006" xmlns:mv="urn:schemas-microsoft-com:mac:vml" xmlns:o="urn:schemas-microsoft-com:office:office" xmlns:r="http://schemas.openxmlformats.org/officeDocument/2006/relationships" xmlns:m="http://schemas.openxmlformats.org/officeDocument/2006/math" xmlns:v="urn:schemas-microsoft-com:vml" xmlns:wp14="http://schemas.microsoft.com/office/word/2010/wordprocessingDrawing" xmlns:wp="http://schemas.openxmlformats.org/drawingml/2006/wordprocessingDrawing" xmlns:w10="urn:schemas-microsoft-com:office:word" xmlns:w="http://schemas.openxmlformats.org/wordprocessingml/2006/main" xmlns:w14="http://schemas.microsoft.com/office/word/2010/wordml" xmlns:wpg="http://schemas.microsoft.com/office/word/2010/wordprocessingGroup" xmlns:wpi="http://schemas.microsoft.com/office/word/2010/wordprocessingInk" xmlns:wne="http://schemas.microsoft.com/office/word/2006/wordml" xmlns:wps="http://schemas.microsoft.com/office/word/2010/wordprocessingShape" mc:Ignorable="w14 wp14">
+<w:ftr xmlns:wpc="http://schemas.microsoft.com/office/word/2010/wordprocessingCanvas" xmlns:cx="http://schemas.microsoft.com/office/drawing/2014/chartex" xmlns:cx1="http://schemas.microsoft.com/office/drawing/2015/9/8/chartex" xmlns:cx2="http://schemas.microsoft.com/office/drawing/2015/10/21/chartex" xmlns:cx3="http://schemas.microsoft.com/office/drawing/2016/5/9/chartex" xmlns:cx4="http://schemas.microsoft.com/office/drawing/2016/5/10/chartex" xmlns:cx5="http://schemas.microsoft.com/office/drawing/2016/5/11/chartex" xmlns:cx6="http://schemas.microsoft.com/office/drawing/2016/5/12/chartex" xmlns:cx7="http://schemas.microsoft.com/office/drawing/2016/5/13/chartex" xmlns:cx8="http://schemas.microsoft.com/office/drawing/2016/5/14/chartex" xmlns:mc="http://schemas.openxmlformats.org/markup-compatibility/2006" xmlns:aink="http://schemas.microsoft.com/office/drawing/2016/ink" xmlns:am3d="http://schemas.microsoft.com/office/drawing/2017/model3d" xmlns:o="urn:schemas-microsoft-com:office:office" xmlns:r="http://schemas.openxmlformats.org/officeDocument/2006/relationships" xmlns:m="http://schemas.openxmlformats.org/officeDocument/2006/math" xmlns:v="urn:schemas-microsoft-com:vml" xmlns:wp14="http://schemas.microsoft.com/office/word/2010/wordprocessingDrawing" xmlns:wp="http://schemas.openxmlformats.org/drawingml/2006/wordprocessingDrawing" xmlns:w10="urn:schemas-microsoft-com:office:word" xmlns:w="http://schemas.openxmlformats.org/wordprocessingml/2006/main" xmlns:w14="http://schemas.microsoft.com/office/word/2010/wordml" xmlns:w15="http://schemas.microsoft.com/office/word/2012/wordml" xmlns:w16cex="http://schemas.microsoft.com/office/word/2018/wordml/cex" xmlns:w16cid="http://schemas.microsoft.com/office/word/2016/wordml/cid" xmlns:w16="http://schemas.microsoft.com/office/word/2018/wordml" xmlns:w16sdtdh="http://schemas.microsoft.com/office/word/2020/wordml/sdtdatahash" xmlns:w16se="http://schemas.microsoft.com/office/word/2015/wordml/symex" xmlns:wpg="http://schemas.microsoft.com/office/word/2010/wordprocessingGroup" xmlns:wpi="http://schemas.microsoft.com/office/word/2010/wordprocessingInk" xmlns:wne="http://schemas.microsoft.com/office/word/2006/wordml" xmlns:wps="http://schemas.microsoft.com/office/word/2010/wordprocessingShape" mc:Ignorable="w14 w15 w16se w16cid w16 w16cex w16sdtdh wp14">
   <w:p>
     <w:pPr>
       <w:keepLines/>
@@ -8338,7 +8352,7 @@
 </file>
 
 <file path=word/footer2.xml><?xml version="1.0" encoding="utf-8"?>
-<w:ftr xmlns:wpc="http://schemas.microsoft.com/office/word/2010/wordprocessingCanvas" xmlns:mo="http://schemas.microsoft.com/office/mac/office/2008/main" xmlns:mc="http://schemas.openxmlformats.org/markup-compatibility/2006" xmlns:mv="urn:schemas-microsoft-com:mac:vml" xmlns:o="urn:schemas-microsoft-com:office:office" xmlns:r="http://schemas.openxmlformats.org/officeDocument/2006/relationships" xmlns:m="http://schemas.openxmlformats.org/officeDocument/2006/math" xmlns:v="urn:schemas-microsoft-com:vml" xmlns:wp14="http://schemas.microsoft.com/office/word/2010/wordprocessingDrawing" xmlns:wp="http://schemas.openxmlformats.org/drawingml/2006/wordprocessingDrawing" xmlns:w10="urn:schemas-microsoft-com:office:word" xmlns:w="http://schemas.openxmlformats.org/wordprocessingml/2006/main" xmlns:w14="http://schemas.microsoft.com/office/word/2010/wordml" xmlns:wpg="http://schemas.microsoft.com/office/word/2010/wordprocessingGroup" xmlns:wpi="http://schemas.microsoft.com/office/word/2010/wordprocessingInk" xmlns:wne="http://schemas.microsoft.com/office/word/2006/wordml" xmlns:wps="http://schemas.microsoft.com/office/word/2010/wordprocessingShape" mc:Ignorable="w14 wp14">
+<w:ftr xmlns:wpc="http://schemas.microsoft.com/office/word/2010/wordprocessingCanvas" xmlns:cx="http://schemas.microsoft.com/office/drawing/2014/chartex" xmlns:cx1="http://schemas.microsoft.com/office/drawing/2015/9/8/chartex" xmlns:cx2="http://schemas.microsoft.com/office/drawing/2015/10/21/chartex" xmlns:cx3="http://schemas.microsoft.com/office/drawing/2016/5/9/chartex" xmlns:cx4="http://schemas.microsoft.com/office/drawing/2016/5/10/chartex" xmlns:cx5="http://schemas.microsoft.com/office/drawing/2016/5/11/chartex" xmlns:cx6="http://schemas.microsoft.com/office/drawing/2016/5/12/chartex" xmlns:cx7="http://schemas.microsoft.com/office/drawing/2016/5/13/chartex" xmlns:cx8="http://schemas.microsoft.com/office/drawing/2016/5/14/chartex" xmlns:mc="http://schemas.openxmlformats.org/markup-compatibility/2006" xmlns:aink="http://schemas.microsoft.com/office/drawing/2016/ink" xmlns:am3d="http://schemas.microsoft.com/office/drawing/2017/model3d" xmlns:o="urn:schemas-microsoft-com:office:office" xmlns:r="http://schemas.openxmlformats.org/officeDocument/2006/relationships" xmlns:m="http://schemas.openxmlformats.org/officeDocument/2006/math" xmlns:v="urn:schemas-microsoft-com:vml" xmlns:wp14="http://schemas.microsoft.com/office/word/2010/wordprocessingDrawing" xmlns:wp="http://schemas.openxmlformats.org/drawingml/2006/wordprocessingDrawing" xmlns:w10="urn:schemas-microsoft-com:office:word" xmlns:w="http://schemas.openxmlformats.org/wordprocessingml/2006/main" xmlns:w14="http://schemas.microsoft.com/office/word/2010/wordml" xmlns:w15="http://schemas.microsoft.com/office/word/2012/wordml" xmlns:w16cex="http://schemas.microsoft.com/office/word/2018/wordml/cex" xmlns:w16cid="http://schemas.microsoft.com/office/word/2016/wordml/cid" xmlns:w16="http://schemas.microsoft.com/office/word/2018/wordml" xmlns:w16sdtdh="http://schemas.microsoft.com/office/word/2020/wordml/sdtdatahash" xmlns:w16se="http://schemas.microsoft.com/office/word/2015/wordml/symex" xmlns:wpg="http://schemas.microsoft.com/office/word/2010/wordprocessingGroup" xmlns:wpi="http://schemas.microsoft.com/office/word/2010/wordprocessingInk" xmlns:wne="http://schemas.microsoft.com/office/word/2006/wordml" xmlns:wps="http://schemas.microsoft.com/office/word/2010/wordprocessingShape" mc:Ignorable="w14 w15 w16se w16cid w16 w16cex w16sdtdh wp14">
   <w:p>
     <w:pPr>
       <w:keepLines/>
@@ -8401,7 +8415,7 @@
 </file>
 
 <file path=word/footnotes.xml><?xml version="1.0" encoding="utf-8"?>
-<w:footnotes xmlns:wpc="http://schemas.microsoft.com/office/word/2010/wordprocessingCanvas" xmlns:mo="http://schemas.microsoft.com/office/mac/office/2008/main" xmlns:mc="http://schemas.openxmlformats.org/markup-compatibility/2006" xmlns:mv="urn:schemas-microsoft-com:mac:vml" xmlns:o="urn:schemas-microsoft-com:office:office" xmlns:r="http://schemas.openxmlformats.org/officeDocument/2006/relationships" xmlns:m="http://schemas.openxmlformats.org/officeDocument/2006/math" xmlns:v="urn:schemas-microsoft-com:vml" xmlns:wp14="http://schemas.microsoft.com/office/word/2010/wordprocessingDrawing" xmlns:wp="http://schemas.openxmlformats.org/drawingml/2006/wordprocessingDrawing" xmlns:w10="urn:schemas-microsoft-com:office:word" xmlns:w="http://schemas.openxmlformats.org/wordprocessingml/2006/main" xmlns:w14="http://schemas.microsoft.com/office/word/2010/wordml" xmlns:wpg="http://schemas.microsoft.com/office/word/2010/wordprocessingGroup" xmlns:wpi="http://schemas.microsoft.com/office/word/2010/wordprocessingInk" xmlns:wne="http://schemas.microsoft.com/office/word/2006/wordml" xmlns:wps="http://schemas.microsoft.com/office/word/2010/wordprocessingShape" mc:Ignorable="w14 wp14">
+<w:footnotes xmlns:wpc="http://schemas.microsoft.com/office/word/2010/wordprocessingCanvas" xmlns:cx="http://schemas.microsoft.com/office/drawing/2014/chartex" xmlns:cx1="http://schemas.microsoft.com/office/drawing/2015/9/8/chartex" xmlns:cx2="http://schemas.microsoft.com/office/drawing/2015/10/21/chartex" xmlns:cx3="http://schemas.microsoft.com/office/drawing/2016/5/9/chartex" xmlns:cx4="http://schemas.microsoft.com/office/drawing/2016/5/10/chartex" xmlns:cx5="http://schemas.microsoft.com/office/drawing/2016/5/11/chartex" xmlns:cx6="http://schemas.microsoft.com/office/drawing/2016/5/12/chartex" xmlns:cx7="http://schemas.microsoft.com/office/drawing/2016/5/13/chartex" xmlns:cx8="http://schemas.microsoft.com/office/drawing/2016/5/14/chartex" xmlns:mc="http://schemas.openxmlformats.org/markup-compatibility/2006" xmlns:aink="http://schemas.microsoft.com/office/drawing/2016/ink" xmlns:am3d="http://schemas.microsoft.com/office/drawing/2017/model3d" xmlns:o="urn:schemas-microsoft-com:office:office" xmlns:r="http://schemas.openxmlformats.org/officeDocument/2006/relationships" xmlns:m="http://schemas.openxmlformats.org/officeDocument/2006/math" xmlns:v="urn:schemas-microsoft-com:vml" xmlns:wp14="http://schemas.microsoft.com/office/word/2010/wordprocessingDrawing" xmlns:wp="http://schemas.openxmlformats.org/drawingml/2006/wordprocessingDrawing" xmlns:w10="urn:schemas-microsoft-com:office:word" xmlns:w="http://schemas.openxmlformats.org/wordprocessingml/2006/main" xmlns:w14="http://schemas.microsoft.com/office/word/2010/wordml" xmlns:w15="http://schemas.microsoft.com/office/word/2012/wordml" xmlns:w16cex="http://schemas.microsoft.com/office/word/2018/wordml/cex" xmlns:w16cid="http://schemas.microsoft.com/office/word/2016/wordml/cid" xmlns:w16="http://schemas.microsoft.com/office/word/2018/wordml" xmlns:w16sdtdh="http://schemas.microsoft.com/office/word/2020/wordml/sdtdatahash" xmlns:w16se="http://schemas.microsoft.com/office/word/2015/wordml/symex" xmlns:wpg="http://schemas.microsoft.com/office/word/2010/wordprocessingGroup" xmlns:wpi="http://schemas.microsoft.com/office/word/2010/wordprocessingInk" xmlns:wne="http://schemas.microsoft.com/office/word/2006/wordml" xmlns:wps="http://schemas.microsoft.com/office/word/2010/wordprocessingShape" mc:Ignorable="w14 w15 w16se w16cid w16 w16cex w16sdtdh wp14">
   <w:footnote w:type="separator" w:id="-1">
     <w:p>
       <w:r>
@@ -8420,7 +8434,7 @@
 </file>
 
 <file path=word/header1.xml><?xml version="1.0" encoding="utf-8"?>
-<w:hdr xmlns:wpc="http://schemas.microsoft.com/office/word/2010/wordprocessingCanvas" xmlns:mo="http://schemas.microsoft.com/office/mac/office/2008/main" xmlns:mc="http://schemas.openxmlformats.org/markup-compatibility/2006" xmlns:mv="urn:schemas-microsoft-com:mac:vml" xmlns:o="urn:schemas-microsoft-com:office:office" xmlns:r="http://schemas.openxmlformats.org/officeDocument/2006/relationships" xmlns:m="http://schemas.openxmlformats.org/officeDocument/2006/math" xmlns:v="urn:schemas-microsoft-com:vml" xmlns:wp14="http://schemas.microsoft.com/office/word/2010/wordprocessingDrawing" xmlns:wp="http://schemas.openxmlformats.org/drawingml/2006/wordprocessingDrawing" xmlns:w10="urn:schemas-microsoft-com:office:word" xmlns:w="http://schemas.openxmlformats.org/wordprocessingml/2006/main" xmlns:w14="http://schemas.microsoft.com/office/word/2010/wordml" xmlns:wpg="http://schemas.microsoft.com/office/word/2010/wordprocessingGroup" xmlns:wpi="http://schemas.microsoft.com/office/word/2010/wordprocessingInk" xmlns:wne="http://schemas.microsoft.com/office/word/2006/wordml" xmlns:wps="http://schemas.microsoft.com/office/word/2010/wordprocessingShape" mc:Ignorable="w14 wp14">
+<w:hdr xmlns:wpc="http://schemas.microsoft.com/office/word/2010/wordprocessingCanvas" xmlns:cx="http://schemas.microsoft.com/office/drawing/2014/chartex" xmlns:cx1="http://schemas.microsoft.com/office/drawing/2015/9/8/chartex" xmlns:cx2="http://schemas.microsoft.com/office/drawing/2015/10/21/chartex" xmlns:cx3="http://schemas.microsoft.com/office/drawing/2016/5/9/chartex" xmlns:cx4="http://schemas.microsoft.com/office/drawing/2016/5/10/chartex" xmlns:cx5="http://schemas.microsoft.com/office/drawing/2016/5/11/chartex" xmlns:cx6="http://schemas.microsoft.com/office/drawing/2016/5/12/chartex" xmlns:cx7="http://schemas.microsoft.com/office/drawing/2016/5/13/chartex" xmlns:cx8="http://schemas.microsoft.com/office/drawing/2016/5/14/chartex" xmlns:mc="http://schemas.openxmlformats.org/markup-compatibility/2006" xmlns:aink="http://schemas.microsoft.com/office/drawing/2016/ink" xmlns:am3d="http://schemas.microsoft.com/office/drawing/2017/model3d" xmlns:o="urn:schemas-microsoft-com:office:office" xmlns:r="http://schemas.openxmlformats.org/officeDocument/2006/relationships" xmlns:m="http://schemas.openxmlformats.org/officeDocument/2006/math" xmlns:v="urn:schemas-microsoft-com:vml" xmlns:wp14="http://schemas.microsoft.com/office/word/2010/wordprocessingDrawing" xmlns:wp="http://schemas.openxmlformats.org/drawingml/2006/wordprocessingDrawing" xmlns:w10="urn:schemas-microsoft-com:office:word" xmlns:w="http://schemas.openxmlformats.org/wordprocessingml/2006/main" xmlns:w14="http://schemas.microsoft.com/office/word/2010/wordml" xmlns:w15="http://schemas.microsoft.com/office/word/2012/wordml" xmlns:w16cex="http://schemas.microsoft.com/office/word/2018/wordml/cex" xmlns:w16cid="http://schemas.microsoft.com/office/word/2016/wordml/cid" xmlns:w16="http://schemas.microsoft.com/office/word/2018/wordml" xmlns:w16sdtdh="http://schemas.microsoft.com/office/word/2020/wordml/sdtdatahash" xmlns:w16se="http://schemas.microsoft.com/office/word/2015/wordml/symex" xmlns:wpg="http://schemas.microsoft.com/office/word/2010/wordprocessingGroup" xmlns:wpi="http://schemas.microsoft.com/office/word/2010/wordprocessingInk" xmlns:wne="http://schemas.microsoft.com/office/word/2006/wordml" xmlns:wps="http://schemas.microsoft.com/office/word/2010/wordprocessingShape" mc:Ignorable="w14 w15 w16se w16cid w16 w16cex w16sdtdh wp14">
   <w:p>
     <w:pPr>
       <w:pBdr>
@@ -8440,20 +8454,30 @@
         <w:szCs w:val="24"/>
       </w:rPr>
     </w:pPr>
+    <w:proofErr w:type="spellStart"/>
     <w:r>
       <w:rPr>
         <w:color w:val="000000"/>
         <w:sz w:val="24"/>
         <w:szCs w:val="24"/>
       </w:rPr>
-      <w:t>&lt;nome do sistema&gt;</w:t>
+      <w:t>SisGePro</w:t>
+    </w:r>
+    <w:proofErr w:type="spellEnd"/>
+    <w:r>
+      <w:rPr>
+        <w:color w:val="000000"/>
+        <w:sz w:val="24"/>
+        <w:szCs w:val="24"/>
+      </w:rPr>
+      <w:t xml:space="preserve"> – Sistema de Gerenciamento de Projetos</w:t>
     </w:r>
   </w:p>
 </w:hdr>
 </file>
 
 <file path=word/header2.xml><?xml version="1.0" encoding="utf-8"?>
-<w:hdr xmlns:wpc="http://schemas.microsoft.com/office/word/2010/wordprocessingCanvas" xmlns:mo="http://schemas.microsoft.com/office/mac/office/2008/main" xmlns:mc="http://schemas.openxmlformats.org/markup-compatibility/2006" xmlns:mv="urn:schemas-microsoft-com:mac:vml" xmlns:o="urn:schemas-microsoft-com:office:office" xmlns:r="http://schemas.openxmlformats.org/officeDocument/2006/relationships" xmlns:m="http://schemas.openxmlformats.org/officeDocument/2006/math" xmlns:v="urn:schemas-microsoft-com:vml" xmlns:wp14="http://schemas.microsoft.com/office/word/2010/wordprocessingDrawing" xmlns:wp="http://schemas.openxmlformats.org/drawingml/2006/wordprocessingDrawing" xmlns:w10="urn:schemas-microsoft-com:office:word" xmlns:w="http://schemas.openxmlformats.org/wordprocessingml/2006/main" xmlns:w14="http://schemas.microsoft.com/office/word/2010/wordml" xmlns:wpg="http://schemas.microsoft.com/office/word/2010/wordprocessingGroup" xmlns:wpi="http://schemas.microsoft.com/office/word/2010/wordprocessingInk" xmlns:wne="http://schemas.microsoft.com/office/word/2006/wordml" xmlns:wps="http://schemas.microsoft.com/office/word/2010/wordprocessingShape" mc:Ignorable="w14 wp14">
+<w:hdr xmlns:wpc="http://schemas.microsoft.com/office/word/2010/wordprocessingCanvas" xmlns:cx="http://schemas.microsoft.com/office/drawing/2014/chartex" xmlns:cx1="http://schemas.microsoft.com/office/drawing/2015/9/8/chartex" xmlns:cx2="http://schemas.microsoft.com/office/drawing/2015/10/21/chartex" xmlns:cx3="http://schemas.microsoft.com/office/drawing/2016/5/9/chartex" xmlns:cx4="http://schemas.microsoft.com/office/drawing/2016/5/10/chartex" xmlns:cx5="http://schemas.microsoft.com/office/drawing/2016/5/11/chartex" xmlns:cx6="http://schemas.microsoft.com/office/drawing/2016/5/12/chartex" xmlns:cx7="http://schemas.microsoft.com/office/drawing/2016/5/13/chartex" xmlns:cx8="http://schemas.microsoft.com/office/drawing/2016/5/14/chartex" xmlns:mc="http://schemas.openxmlformats.org/markup-compatibility/2006" xmlns:aink="http://schemas.microsoft.com/office/drawing/2016/ink" xmlns:am3d="http://schemas.microsoft.com/office/drawing/2017/model3d" xmlns:o="urn:schemas-microsoft-com:office:office" xmlns:r="http://schemas.openxmlformats.org/officeDocument/2006/relationships" xmlns:m="http://schemas.openxmlformats.org/officeDocument/2006/math" xmlns:v="urn:schemas-microsoft-com:vml" xmlns:wp14="http://schemas.microsoft.com/office/word/2010/wordprocessingDrawing" xmlns:wp="http://schemas.openxmlformats.org/drawingml/2006/wordprocessingDrawing" xmlns:w10="urn:schemas-microsoft-com:office:word" xmlns:w="http://schemas.openxmlformats.org/wordprocessingml/2006/main" xmlns:w14="http://schemas.microsoft.com/office/word/2010/wordml" xmlns:w15="http://schemas.microsoft.com/office/word/2012/wordml" xmlns:w16cex="http://schemas.microsoft.com/office/word/2018/wordml/cex" xmlns:w16cid="http://schemas.microsoft.com/office/word/2016/wordml/cid" xmlns:w16="http://schemas.microsoft.com/office/word/2018/wordml" xmlns:w16sdtdh="http://schemas.microsoft.com/office/word/2020/wordml/sdtdatahash" xmlns:w16se="http://schemas.microsoft.com/office/word/2015/wordml/symex" xmlns:wpg="http://schemas.microsoft.com/office/word/2010/wordprocessingGroup" xmlns:wpi="http://schemas.microsoft.com/office/word/2010/wordprocessingInk" xmlns:wne="http://schemas.microsoft.com/office/word/2006/wordml" xmlns:wps="http://schemas.microsoft.com/office/word/2010/wordprocessingShape" mc:Ignorable="w14 w15 w16se w16cid w16 w16cex w16sdtdh wp14">
   <w:p>
     <w:pPr>
       <w:pBdr>
@@ -8502,14 +8526,14 @@
 </file>
 
 <file path=word/numbering.xml><?xml version="1.0" encoding="utf-8"?>
-<w:numbering xmlns:wpc="http://schemas.microsoft.com/office/word/2010/wordprocessingCanvas" xmlns:mo="http://schemas.microsoft.com/office/mac/office/2008/main" xmlns:mc="http://schemas.openxmlformats.org/markup-compatibility/2006" xmlns:mv="urn:schemas-microsoft-com:mac:vml" xmlns:o="urn:schemas-microsoft-com:office:office" xmlns:r="http://schemas.openxmlformats.org/officeDocument/2006/relationships" xmlns:m="http://schemas.openxmlformats.org/officeDocument/2006/math" xmlns:v="urn:schemas-microsoft-com:vml" xmlns:wp14="http://schemas.microsoft.com/office/word/2010/wordprocessingDrawing" xmlns:wp="http://schemas.openxmlformats.org/drawingml/2006/wordprocessingDrawing" xmlns:w10="urn:schemas-microsoft-com:office:word" xmlns:w="http://schemas.openxmlformats.org/wordprocessingml/2006/main" xmlns:w14="http://schemas.microsoft.com/office/word/2010/wordml" xmlns:wpg="http://schemas.microsoft.com/office/word/2010/wordprocessingGroup" xmlns:wpi="http://schemas.microsoft.com/office/word/2010/wordprocessingInk" xmlns:wne="http://schemas.microsoft.com/office/word/2006/wordml" xmlns:wps="http://schemas.microsoft.com/office/word/2010/wordprocessingShape" mc:Ignorable="w14 wp14">
-  <w:abstractNum w:abstractNumId="0">
+<w:numbering xmlns:wpc="http://schemas.microsoft.com/office/word/2010/wordprocessingCanvas" xmlns:cx="http://schemas.microsoft.com/office/drawing/2014/chartex" xmlns:cx1="http://schemas.microsoft.com/office/drawing/2015/9/8/chartex" xmlns:cx2="http://schemas.microsoft.com/office/drawing/2015/10/21/chartex" xmlns:cx3="http://schemas.microsoft.com/office/drawing/2016/5/9/chartex" xmlns:cx4="http://schemas.microsoft.com/office/drawing/2016/5/10/chartex" xmlns:cx5="http://schemas.microsoft.com/office/drawing/2016/5/11/chartex" xmlns:cx6="http://schemas.microsoft.com/office/drawing/2016/5/12/chartex" xmlns:cx7="http://schemas.microsoft.com/office/drawing/2016/5/13/chartex" xmlns:cx8="http://schemas.microsoft.com/office/drawing/2016/5/14/chartex" xmlns:mc="http://schemas.openxmlformats.org/markup-compatibility/2006" xmlns:aink="http://schemas.microsoft.com/office/drawing/2016/ink" xmlns:am3d="http://schemas.microsoft.com/office/drawing/2017/model3d" xmlns:o="urn:schemas-microsoft-com:office:office" xmlns:r="http://schemas.openxmlformats.org/officeDocument/2006/relationships" xmlns:m="http://schemas.openxmlformats.org/officeDocument/2006/math" xmlns:v="urn:schemas-microsoft-com:vml" xmlns:wp14="http://schemas.microsoft.com/office/word/2010/wordprocessingDrawing" xmlns:wp="http://schemas.openxmlformats.org/drawingml/2006/wordprocessingDrawing" xmlns:w10="urn:schemas-microsoft-com:office:word" xmlns:w="http://schemas.openxmlformats.org/wordprocessingml/2006/main" xmlns:w14="http://schemas.microsoft.com/office/word/2010/wordml" xmlns:w15="http://schemas.microsoft.com/office/word/2012/wordml" xmlns:w16cex="http://schemas.microsoft.com/office/word/2018/wordml/cex" xmlns:w16cid="http://schemas.microsoft.com/office/word/2016/wordml/cid" xmlns:w16="http://schemas.microsoft.com/office/word/2018/wordml" xmlns:w16sdtdh="http://schemas.microsoft.com/office/word/2020/wordml/sdtdatahash" xmlns:w16se="http://schemas.microsoft.com/office/word/2015/wordml/symex" xmlns:wpg="http://schemas.microsoft.com/office/word/2010/wordprocessingGroup" xmlns:wpi="http://schemas.microsoft.com/office/word/2010/wordprocessingInk" xmlns:wne="http://schemas.microsoft.com/office/word/2006/wordml" xmlns:wps="http://schemas.microsoft.com/office/word/2010/wordprocessingShape" mc:Ignorable="w14 w15 w16se w16cid w16 w16cex w16sdtdh wp14">
+  <w:abstractNum w:abstractNumId="0" w15:restartNumberingAfterBreak="0">
     <w:nsid w:val="01217C7E"/>
     <w:multiLevelType w:val="multilevel"/>
     <w:tmpl w:val="DBC6C7DC"/>
     <w:numStyleLink w:val="Style1"/>
   </w:abstractNum>
-  <w:abstractNum w:abstractNumId="1">
+  <w:abstractNum w:abstractNumId="1" w15:restartNumberingAfterBreak="0">
     <w:nsid w:val="02A1131F"/>
     <w:multiLevelType w:val="multilevel"/>
     <w:tmpl w:val="DBC6C7DC"/>
@@ -8622,14 +8646,14 @@
       </w:rPr>
     </w:lvl>
   </w:abstractNum>
-  <w:abstractNum w:abstractNumId="2">
+  <w:abstractNum w:abstractNumId="2" w15:restartNumberingAfterBreak="0">
     <w:nsid w:val="12A7318D"/>
     <w:multiLevelType w:val="multilevel"/>
     <w:tmpl w:val="0ECAA6D6"/>
     <w:lvl w:ilvl="0">
       <w:start w:val="1"/>
       <w:numFmt w:val="decimal"/>
-      <w:pStyle w:val="Heading1"/>
+      <w:pStyle w:val="Ttulo1"/>
       <w:suff w:val="space"/>
       <w:lvlText w:val="Chapter %1"/>
       <w:lvlJc w:val="left"/>
@@ -8640,7 +8664,7 @@
     <w:lvl w:ilvl="1">
       <w:start w:val="1"/>
       <w:numFmt w:val="decimal"/>
-      <w:pStyle w:val="Heading2"/>
+      <w:pStyle w:val="Ttulo2"/>
       <w:lvlText w:val="%2."/>
       <w:lvlJc w:val="left"/>
       <w:pPr>
@@ -8653,7 +8677,7 @@
     <w:lvl w:ilvl="2">
       <w:start w:val="1"/>
       <w:numFmt w:val="none"/>
-      <w:pStyle w:val="Heading3"/>
+      <w:pStyle w:val="Ttulo3"/>
       <w:suff w:val="nothing"/>
       <w:lvlText w:val=""/>
       <w:lvlJc w:val="left"/>
@@ -8664,7 +8688,7 @@
     <w:lvl w:ilvl="3">
       <w:start w:val="1"/>
       <w:numFmt w:val="none"/>
-      <w:pStyle w:val="Heading4"/>
+      <w:pStyle w:val="Ttulo4"/>
       <w:suff w:val="nothing"/>
       <w:lvlText w:val=""/>
       <w:lvlJc w:val="left"/>
@@ -8675,7 +8699,7 @@
     <w:lvl w:ilvl="4">
       <w:start w:val="1"/>
       <w:numFmt w:val="none"/>
-      <w:pStyle w:val="Heading5"/>
+      <w:pStyle w:val="Ttulo5"/>
       <w:suff w:val="nothing"/>
       <w:lvlText w:val=""/>
       <w:lvlJc w:val="left"/>
@@ -8686,7 +8710,7 @@
     <w:lvl w:ilvl="5">
       <w:start w:val="1"/>
       <w:numFmt w:val="none"/>
-      <w:pStyle w:val="Heading6"/>
+      <w:pStyle w:val="Ttulo6"/>
       <w:suff w:val="nothing"/>
       <w:lvlText w:val=""/>
       <w:lvlJc w:val="left"/>
@@ -8697,7 +8721,7 @@
     <w:lvl w:ilvl="6">
       <w:start w:val="1"/>
       <w:numFmt w:val="none"/>
-      <w:pStyle w:val="Heading7"/>
+      <w:pStyle w:val="Ttulo7"/>
       <w:suff w:val="nothing"/>
       <w:lvlText w:val=""/>
       <w:lvlJc w:val="left"/>
@@ -8708,7 +8732,7 @@
     <w:lvl w:ilvl="7">
       <w:start w:val="1"/>
       <w:numFmt w:val="none"/>
-      <w:pStyle w:val="Heading8"/>
+      <w:pStyle w:val="Ttulo8"/>
       <w:suff w:val="nothing"/>
       <w:lvlText w:val=""/>
       <w:lvlJc w:val="left"/>
@@ -8719,7 +8743,7 @@
     <w:lvl w:ilvl="8">
       <w:start w:val="1"/>
       <w:numFmt w:val="none"/>
-      <w:pStyle w:val="Heading9"/>
+      <w:pStyle w:val="Ttulo9"/>
       <w:suff w:val="nothing"/>
       <w:lvlText w:val=""/>
       <w:lvlJc w:val="left"/>
@@ -8728,7 +8752,7 @@
       </w:pPr>
     </w:lvl>
   </w:abstractNum>
-  <w:abstractNum w:abstractNumId="3">
+  <w:abstractNum w:abstractNumId="3" w15:restartNumberingAfterBreak="0">
     <w:nsid w:val="1B8F7CE1"/>
     <w:multiLevelType w:val="multilevel"/>
     <w:tmpl w:val="C2C6D522"/>
@@ -8825,7 +8849,7 @@
       </w:pPr>
     </w:lvl>
   </w:abstractNum>
-  <w:abstractNum w:abstractNumId="4">
+  <w:abstractNum w:abstractNumId="4" w15:restartNumberingAfterBreak="0">
     <w:nsid w:val="1C633699"/>
     <w:multiLevelType w:val="multilevel"/>
     <w:tmpl w:val="3844DF38"/>
@@ -8911,7 +8935,7 @@
       </w:pPr>
     </w:lvl>
   </w:abstractNum>
-  <w:abstractNum w:abstractNumId="5">
+  <w:abstractNum w:abstractNumId="5" w15:restartNumberingAfterBreak="0">
     <w:nsid w:val="2C9F0ED0"/>
     <w:multiLevelType w:val="multilevel"/>
     <w:tmpl w:val="0409001F"/>
@@ -8997,7 +9021,7 @@
       </w:pPr>
     </w:lvl>
   </w:abstractNum>
-  <w:abstractNum w:abstractNumId="6">
+  <w:abstractNum w:abstractNumId="6" w15:restartNumberingAfterBreak="0">
     <w:nsid w:val="3A5D4304"/>
     <w:multiLevelType w:val="multilevel"/>
     <w:tmpl w:val="DBC6C7DC"/>
@@ -9111,7 +9135,7 @@
       </w:rPr>
     </w:lvl>
   </w:abstractNum>
-  <w:abstractNum w:abstractNumId="7">
+  <w:abstractNum w:abstractNumId="7" w15:restartNumberingAfterBreak="0">
     <w:nsid w:val="3B95081E"/>
     <w:multiLevelType w:val="hybridMultilevel"/>
     <w:tmpl w:val="0B5C1454"/>
@@ -9224,7 +9248,7 @@
       </w:rPr>
     </w:lvl>
   </w:abstractNum>
-  <w:abstractNum w:abstractNumId="8">
+  <w:abstractNum w:abstractNumId="8" w15:restartNumberingAfterBreak="0">
     <w:nsid w:val="3C1C37E3"/>
     <w:multiLevelType w:val="multilevel"/>
     <w:tmpl w:val="45B4911E"/>
@@ -9310,13 +9334,14 @@
       </w:pPr>
     </w:lvl>
   </w:abstractNum>
-  <w:abstractNum w:abstractNumId="9">
+  <w:abstractNum w:abstractNumId="9" w15:restartNumberingAfterBreak="0">
     <w:nsid w:val="5B732651"/>
     <w:multiLevelType w:val="multilevel"/>
     <w:tmpl w:val="74A68E48"/>
     <w:lvl w:ilvl="0">
       <w:start w:val="1"/>
       <w:numFmt w:val="decimal"/>
+      <w:pStyle w:val="Commarcadores"/>
       <w:lvlText w:val="%1."/>
       <w:lvlJc w:val="left"/>
       <w:pPr>
@@ -9423,7 +9448,7 @@
       </w:pPr>
     </w:lvl>
   </w:abstractNum>
-  <w:abstractNum w:abstractNumId="10">
+  <w:abstractNum w:abstractNumId="10" w15:restartNumberingAfterBreak="0">
     <w:nsid w:val="652926A1"/>
     <w:multiLevelType w:val="multilevel"/>
     <w:tmpl w:val="3844DF38"/>
@@ -9509,7 +9534,96 @@
       </w:pPr>
     </w:lvl>
   </w:abstractNum>
-  <w:abstractNum w:abstractNumId="11">
+  <w:abstractNum w:abstractNumId="11" w15:restartNumberingAfterBreak="0">
+    <w:nsid w:val="65DD2D06"/>
+    <w:multiLevelType w:val="hybridMultilevel"/>
+    <w:tmpl w:val="CB2C02A8"/>
+    <w:lvl w:ilvl="0" w:tplc="B12ED160">
+      <w:start w:val="1"/>
+      <w:numFmt w:val="decimal"/>
+      <w:lvlText w:val="%1."/>
+      <w:lvlJc w:val="left"/>
+      <w:pPr>
+        <w:ind w:left="365" w:hanging="360"/>
+      </w:pPr>
+      <w:rPr>
+        <w:rFonts w:hint="default"/>
+      </w:rPr>
+    </w:lvl>
+    <w:lvl w:ilvl="1" w:tplc="04160019" w:tentative="1">
+      <w:start w:val="1"/>
+      <w:numFmt w:val="lowerLetter"/>
+      <w:lvlText w:val="%2."/>
+      <w:lvlJc w:val="left"/>
+      <w:pPr>
+        <w:ind w:left="1085" w:hanging="360"/>
+      </w:pPr>
+    </w:lvl>
+    <w:lvl w:ilvl="2" w:tplc="0416001B" w:tentative="1">
+      <w:start w:val="1"/>
+      <w:numFmt w:val="lowerRoman"/>
+      <w:lvlText w:val="%3."/>
+      <w:lvlJc w:val="right"/>
+      <w:pPr>
+        <w:ind w:left="1805" w:hanging="180"/>
+      </w:pPr>
+    </w:lvl>
+    <w:lvl w:ilvl="3" w:tplc="0416000F" w:tentative="1">
+      <w:start w:val="1"/>
+      <w:numFmt w:val="decimal"/>
+      <w:lvlText w:val="%4."/>
+      <w:lvlJc w:val="left"/>
+      <w:pPr>
+        <w:ind w:left="2525" w:hanging="360"/>
+      </w:pPr>
+    </w:lvl>
+    <w:lvl w:ilvl="4" w:tplc="04160019" w:tentative="1">
+      <w:start w:val="1"/>
+      <w:numFmt w:val="lowerLetter"/>
+      <w:lvlText w:val="%5."/>
+      <w:lvlJc w:val="left"/>
+      <w:pPr>
+        <w:ind w:left="3245" w:hanging="360"/>
+      </w:pPr>
+    </w:lvl>
+    <w:lvl w:ilvl="5" w:tplc="0416001B" w:tentative="1">
+      <w:start w:val="1"/>
+      <w:numFmt w:val="lowerRoman"/>
+      <w:lvlText w:val="%6."/>
+      <w:lvlJc w:val="right"/>
+      <w:pPr>
+        <w:ind w:left="3965" w:hanging="180"/>
+      </w:pPr>
+    </w:lvl>
+    <w:lvl w:ilvl="6" w:tplc="0416000F" w:tentative="1">
+      <w:start w:val="1"/>
+      <w:numFmt w:val="decimal"/>
+      <w:lvlText w:val="%7."/>
+      <w:lvlJc w:val="left"/>
+      <w:pPr>
+        <w:ind w:left="4685" w:hanging="360"/>
+      </w:pPr>
+    </w:lvl>
+    <w:lvl w:ilvl="7" w:tplc="04160019" w:tentative="1">
+      <w:start w:val="1"/>
+      <w:numFmt w:val="lowerLetter"/>
+      <w:lvlText w:val="%8."/>
+      <w:lvlJc w:val="left"/>
+      <w:pPr>
+        <w:ind w:left="5405" w:hanging="360"/>
+      </w:pPr>
+    </w:lvl>
+    <w:lvl w:ilvl="8" w:tplc="0416001B" w:tentative="1">
+      <w:start w:val="1"/>
+      <w:numFmt w:val="lowerRoman"/>
+      <w:lvlText w:val="%9."/>
+      <w:lvlJc w:val="right"/>
+      <w:pPr>
+        <w:ind w:left="6125" w:hanging="180"/>
+      </w:pPr>
+    </w:lvl>
+  </w:abstractNum>
+  <w:abstractNum w:abstractNumId="12" w15:restartNumberingAfterBreak="0">
     <w:nsid w:val="6DB45FD0"/>
     <w:multiLevelType w:val="multilevel"/>
     <w:tmpl w:val="0409001F"/>
@@ -9595,7 +9709,7 @@
       </w:pPr>
     </w:lvl>
   </w:abstractNum>
-  <w:abstractNum w:abstractNumId="12">
+  <w:abstractNum w:abstractNumId="13" w15:restartNumberingAfterBreak="0">
     <w:nsid w:val="7A7A6797"/>
     <w:multiLevelType w:val="multilevel"/>
     <w:tmpl w:val="1624B5DA"/>
@@ -9692,7 +9806,7 @@
       </w:pPr>
     </w:lvl>
   </w:abstractNum>
-  <w:abstractNum w:abstractNumId="13">
+  <w:abstractNum w:abstractNumId="14" w15:restartNumberingAfterBreak="0">
     <w:nsid w:val="7B6D6010"/>
     <w:multiLevelType w:val="multilevel"/>
     <w:tmpl w:val="DBC6C7DC"/>
@@ -9851,7 +9965,7 @@
     <w:abstractNumId w:val="3"/>
   </w:num>
   <w:num w:numId="7">
-    <w:abstractNumId w:val="12"/>
+    <w:abstractNumId w:val="13"/>
   </w:num>
   <w:num w:numId="8">
     <w:abstractNumId w:val="2"/>
@@ -9863,10 +9977,10 @@
     <w:abstractNumId w:val="5"/>
   </w:num>
   <w:num w:numId="11">
-    <w:abstractNumId w:val="13"/>
+    <w:abstractNumId w:val="14"/>
   </w:num>
   <w:num w:numId="12">
-    <w:abstractNumId w:val="11"/>
+    <w:abstractNumId w:val="12"/>
   </w:num>
   <w:num w:numId="13">
     <w:abstractNumId w:val="0"/>
@@ -9883,11 +9997,14 @@
   <w:num w:numId="17">
     <w:abstractNumId w:val="4"/>
   </w:num>
+  <w:num w:numId="18">
+    <w:abstractNumId w:val="11"/>
+  </w:num>
 </w:numbering>
 </file>
 
 <file path=word/styles.xml><?xml version="1.0" encoding="utf-8"?>
-<w:styles xmlns:mc="http://schemas.openxmlformats.org/markup-compatibility/2006" xmlns:r="http://schemas.openxmlformats.org/officeDocument/2006/relationships" xmlns:w="http://schemas.openxmlformats.org/wordprocessingml/2006/main" xmlns:w14="http://schemas.microsoft.com/office/word/2010/wordml" mc:Ignorable="w14">
+<w:styles xmlns:mc="http://schemas.openxmlformats.org/markup-compatibility/2006" xmlns:r="http://schemas.openxmlformats.org/officeDocument/2006/relationships" xmlns:w="http://schemas.openxmlformats.org/wordprocessingml/2006/main" xmlns:w14="http://schemas.microsoft.com/office/word/2010/wordml" xmlns:w15="http://schemas.microsoft.com/office/word/2012/wordml" xmlns:w16cex="http://schemas.microsoft.com/office/word/2018/wordml/cex" xmlns:w16cid="http://schemas.microsoft.com/office/word/2016/wordml/cid" xmlns:w16="http://schemas.microsoft.com/office/word/2018/wordml" xmlns:w16sdtdh="http://schemas.microsoft.com/office/word/2020/wordml/sdtdatahash" xmlns:w16se="http://schemas.microsoft.com/office/word/2015/wordml/symex" mc:Ignorable="w14 w15 w16se w16cid w16 w16cex w16sdtdh">
   <w:docDefaults>
     <w:rPrDefault>
       <w:rPr>
@@ -9897,144 +10014,379 @@
     </w:rPrDefault>
     <w:pPrDefault/>
   </w:docDefaults>
-  <w:latentStyles w:defLockedState="0" w:defUIPriority="99" w:defSemiHidden="1" w:defUnhideWhenUsed="1" w:defQFormat="0" w:count="276">
-    <w:lsdException w:name="Normal" w:semiHidden="0" w:uiPriority="0" w:unhideWhenUsed="0" w:qFormat="1"/>
-    <w:lsdException w:name="heading 1" w:semiHidden="0" w:uiPriority="9" w:unhideWhenUsed="0" w:qFormat="1"/>
-    <w:lsdException w:name="heading 2" w:uiPriority="0" w:qFormat="1"/>
-    <w:lsdException w:name="heading 3" w:uiPriority="0" w:qFormat="1"/>
-    <w:lsdException w:name="heading 4" w:uiPriority="9" w:qFormat="1"/>
-    <w:lsdException w:name="heading 5" w:uiPriority="9" w:qFormat="1"/>
-    <w:lsdException w:name="heading 6" w:uiPriority="9" w:qFormat="1"/>
-    <w:lsdException w:name="heading 7" w:uiPriority="9" w:qFormat="1"/>
-    <w:lsdException w:name="heading 8" w:uiPriority="9" w:qFormat="1"/>
-    <w:lsdException w:name="heading 9" w:uiPriority="9" w:qFormat="1"/>
-    <w:lsdException w:name="toc 1" w:uiPriority="39"/>
-    <w:lsdException w:name="toc 2" w:uiPriority="39"/>
-    <w:lsdException w:name="toc 3" w:uiPriority="39"/>
-    <w:lsdException w:name="toc 4" w:uiPriority="39"/>
-    <w:lsdException w:name="toc 5" w:uiPriority="39"/>
-    <w:lsdException w:name="toc 6" w:uiPriority="39"/>
-    <w:lsdException w:name="toc 7" w:uiPriority="39"/>
-    <w:lsdException w:name="toc 8" w:uiPriority="39"/>
-    <w:lsdException w:name="toc 9" w:uiPriority="39"/>
-    <w:lsdException w:name="caption" w:uiPriority="35" w:qFormat="1"/>
-    <w:lsdException w:name="Title" w:semiHidden="0" w:uiPriority="10" w:unhideWhenUsed="0" w:qFormat="1"/>
-    <w:lsdException w:name="Default Paragraph Font" w:uiPriority="1"/>
-    <w:lsdException w:name="Subtitle" w:semiHidden="0" w:uiPriority="11" w:unhideWhenUsed="0" w:qFormat="1"/>
-    <w:lsdException w:name="Strong" w:semiHidden="0" w:uiPriority="22" w:unhideWhenUsed="0" w:qFormat="1"/>
-    <w:lsdException w:name="Emphasis" w:semiHidden="0" w:uiPriority="20" w:unhideWhenUsed="0" w:qFormat="1"/>
-    <w:lsdException w:name="Table Grid" w:semiHidden="0" w:uiPriority="59" w:unhideWhenUsed="0"/>
-    <w:lsdException w:name="Placeholder Text" w:unhideWhenUsed="0"/>
-    <w:lsdException w:name="No Spacing" w:semiHidden="0" w:uiPriority="1" w:unhideWhenUsed="0" w:qFormat="1"/>
-    <w:lsdException w:name="Light Shading" w:semiHidden="0" w:uiPriority="60" w:unhideWhenUsed="0"/>
-    <w:lsdException w:name="Light List" w:semiHidden="0" w:uiPriority="61" w:unhideWhenUsed="0"/>
-    <w:lsdException w:name="Light Grid" w:semiHidden="0" w:uiPriority="62" w:unhideWhenUsed="0"/>
-    <w:lsdException w:name="Medium Shading 1" w:semiHidden="0" w:uiPriority="63" w:unhideWhenUsed="0"/>
-    <w:lsdException w:name="Medium Shading 2" w:semiHidden="0" w:uiPriority="64" w:unhideWhenUsed="0"/>
-    <w:lsdException w:name="Medium List 1" w:semiHidden="0" w:uiPriority="65" w:unhideWhenUsed="0"/>
-    <w:lsdException w:name="Medium List 2" w:semiHidden="0" w:uiPriority="66" w:unhideWhenUsed="0"/>
-    <w:lsdException w:name="Medium Grid 1" w:semiHidden="0" w:uiPriority="67" w:unhideWhenUsed="0"/>
-    <w:lsdException w:name="Medium Grid 2" w:semiHidden="0" w:uiPriority="68" w:unhideWhenUsed="0"/>
-    <w:lsdException w:name="Medium Grid 3" w:semiHidden="0" w:uiPriority="69" w:unhideWhenUsed="0"/>
-    <w:lsdException w:name="Dark List" w:semiHidden="0" w:uiPriority="70" w:unhideWhenUsed="0"/>
-    <w:lsdException w:name="Colorful Shading" w:semiHidden="0" w:uiPriority="71" w:unhideWhenUsed="0"/>
-    <w:lsdException w:name="Colorful List" w:semiHidden="0" w:uiPriority="72" w:unhideWhenUsed="0"/>
-    <w:lsdException w:name="Colorful Grid" w:semiHidden="0" w:uiPriority="73" w:unhideWhenUsed="0"/>
-    <w:lsdException w:name="Light Shading Accent 1" w:semiHidden="0" w:uiPriority="60" w:unhideWhenUsed="0"/>
-    <w:lsdException w:name="Light List Accent 1" w:semiHidden="0" w:uiPriority="61" w:unhideWhenUsed="0"/>
-    <w:lsdException w:name="Light Grid Accent 1" w:semiHidden="0" w:uiPriority="62" w:unhideWhenUsed="0"/>
-    <w:lsdException w:name="Medium Shading 1 Accent 1" w:semiHidden="0" w:uiPriority="63" w:unhideWhenUsed="0"/>
-    <w:lsdException w:name="Medium Shading 2 Accent 1" w:semiHidden="0" w:uiPriority="64" w:unhideWhenUsed="0"/>
-    <w:lsdException w:name="Medium List 1 Accent 1" w:semiHidden="0" w:uiPriority="65" w:unhideWhenUsed="0"/>
-    <w:lsdException w:name="Revision" w:unhideWhenUsed="0"/>
-    <w:lsdException w:name="List Paragraph" w:semiHidden="0" w:uiPriority="34" w:unhideWhenUsed="0" w:qFormat="1"/>
-    <w:lsdException w:name="Quote" w:semiHidden="0" w:uiPriority="29" w:unhideWhenUsed="0" w:qFormat="1"/>
-    <w:lsdException w:name="Intense Quote" w:semiHidden="0" w:uiPriority="30" w:unhideWhenUsed="0" w:qFormat="1"/>
-    <w:lsdException w:name="Medium List 2 Accent 1" w:semiHidden="0" w:uiPriority="66" w:unhideWhenUsed="0"/>
-    <w:lsdException w:name="Medium Grid 1 Accent 1" w:semiHidden="0" w:uiPriority="67" w:unhideWhenUsed="0"/>
-    <w:lsdException w:name="Medium Grid 2 Accent 1" w:semiHidden="0" w:uiPriority="68" w:unhideWhenUsed="0"/>
-    <w:lsdException w:name="Medium Grid 3 Accent 1" w:semiHidden="0" w:uiPriority="69" w:unhideWhenUsed="0"/>
-    <w:lsdException w:name="Dark List Accent 1" w:semiHidden="0" w:uiPriority="70" w:unhideWhenUsed="0"/>
-    <w:lsdException w:name="Colorful Shading Accent 1" w:semiHidden="0" w:uiPriority="71" w:unhideWhenUsed="0"/>
-    <w:lsdException w:name="Colorful List Accent 1" w:semiHidden="0" w:uiPriority="72" w:unhideWhenUsed="0"/>
-    <w:lsdException w:name="Colorful Grid Accent 1" w:semiHidden="0" w:uiPriority="73" w:unhideWhenUsed="0"/>
-    <w:lsdException w:name="Light Shading Accent 2" w:semiHidden="0" w:uiPriority="60" w:unhideWhenUsed="0"/>
-    <w:lsdException w:name="Light List Accent 2" w:semiHidden="0" w:uiPriority="61" w:unhideWhenUsed="0"/>
-    <w:lsdException w:name="Light Grid Accent 2" w:semiHidden="0" w:uiPriority="62" w:unhideWhenUsed="0"/>
-    <w:lsdException w:name="Medium Shading 1 Accent 2" w:semiHidden="0" w:uiPriority="63" w:unhideWhenUsed="0"/>
-    <w:lsdException w:name="Medium Shading 2 Accent 2" w:semiHidden="0" w:uiPriority="64" w:unhideWhenUsed="0"/>
-    <w:lsdException w:name="Medium List 1 Accent 2" w:semiHidden="0" w:uiPriority="65" w:unhideWhenUsed="0"/>
-    <w:lsdException w:name="Medium List 2 Accent 2" w:semiHidden="0" w:uiPriority="66" w:unhideWhenUsed="0"/>
-    <w:lsdException w:name="Medium Grid 1 Accent 2" w:semiHidden="0" w:uiPriority="67" w:unhideWhenUsed="0"/>
-    <w:lsdException w:name="Medium Grid 2 Accent 2" w:semiHidden="0" w:uiPriority="68" w:unhideWhenUsed="0"/>
-    <w:lsdException w:name="Medium Grid 3 Accent 2" w:semiHidden="0" w:uiPriority="69" w:unhideWhenUsed="0"/>
-    <w:lsdException w:name="Dark List Accent 2" w:semiHidden="0" w:uiPriority="70" w:unhideWhenUsed="0"/>
-    <w:lsdException w:name="Colorful Shading Accent 2" w:semiHidden="0" w:uiPriority="71" w:unhideWhenUsed="0"/>
-    <w:lsdException w:name="Colorful List Accent 2" w:semiHidden="0" w:uiPriority="72" w:unhideWhenUsed="0"/>
-    <w:lsdException w:name="Colorful Grid Accent 2" w:semiHidden="0" w:uiPriority="73" w:unhideWhenUsed="0"/>
-    <w:lsdException w:name="Light Shading Accent 3" w:semiHidden="0" w:uiPriority="60" w:unhideWhenUsed="0"/>
-    <w:lsdException w:name="Light List Accent 3" w:semiHidden="0" w:uiPriority="61" w:unhideWhenUsed="0"/>
-    <w:lsdException w:name="Light Grid Accent 3" w:semiHidden="0" w:uiPriority="62" w:unhideWhenUsed="0"/>
-    <w:lsdException w:name="Medium Shading 1 Accent 3" w:semiHidden="0" w:uiPriority="63" w:unhideWhenUsed="0"/>
-    <w:lsdException w:name="Medium Shading 2 Accent 3" w:semiHidden="0" w:uiPriority="64" w:unhideWhenUsed="0"/>
-    <w:lsdException w:name="Medium List 1 Accent 3" w:semiHidden="0" w:uiPriority="65" w:unhideWhenUsed="0"/>
-    <w:lsdException w:name="Medium List 2 Accent 3" w:semiHidden="0" w:uiPriority="66" w:unhideWhenUsed="0"/>
-    <w:lsdException w:name="Medium Grid 1 Accent 3" w:semiHidden="0" w:uiPriority="67" w:unhideWhenUsed="0"/>
-    <w:lsdException w:name="Medium Grid 2 Accent 3" w:semiHidden="0" w:uiPriority="68" w:unhideWhenUsed="0"/>
-    <w:lsdException w:name="Medium Grid 3 Accent 3" w:semiHidden="0" w:uiPriority="69" w:unhideWhenUsed="0"/>
-    <w:lsdException w:name="Dark List Accent 3" w:semiHidden="0" w:uiPriority="70" w:unhideWhenUsed="0"/>
-    <w:lsdException w:name="Colorful Shading Accent 3" w:semiHidden="0" w:uiPriority="71" w:unhideWhenUsed="0"/>
-    <w:lsdException w:name="Colorful List Accent 3" w:semiHidden="0" w:uiPriority="72" w:unhideWhenUsed="0"/>
-    <w:lsdException w:name="Colorful Grid Accent 3" w:semiHidden="0" w:uiPriority="73" w:unhideWhenUsed="0"/>
-    <w:lsdException w:name="Light Shading Accent 4" w:semiHidden="0" w:uiPriority="60" w:unhideWhenUsed="0"/>
-    <w:lsdException w:name="Light List Accent 4" w:semiHidden="0" w:uiPriority="61" w:unhideWhenUsed="0"/>
-    <w:lsdException w:name="Light Grid Accent 4" w:semiHidden="0" w:uiPriority="62" w:unhideWhenUsed="0"/>
-    <w:lsdException w:name="Medium Shading 1 Accent 4" w:semiHidden="0" w:uiPriority="63" w:unhideWhenUsed="0"/>
-    <w:lsdException w:name="Medium Shading 2 Accent 4" w:semiHidden="0" w:uiPriority="64" w:unhideWhenUsed="0"/>
-    <w:lsdException w:name="Medium List 1 Accent 4" w:semiHidden="0" w:uiPriority="65" w:unhideWhenUsed="0"/>
-    <w:lsdException w:name="Medium List 2 Accent 4" w:semiHidden="0" w:uiPriority="66" w:unhideWhenUsed="0"/>
-    <w:lsdException w:name="Medium Grid 1 Accent 4" w:semiHidden="0" w:uiPriority="67" w:unhideWhenUsed="0"/>
-    <w:lsdException w:name="Medium Grid 2 Accent 4" w:semiHidden="0" w:uiPriority="68" w:unhideWhenUsed="0"/>
-    <w:lsdException w:name="Medium Grid 3 Accent 4" w:semiHidden="0" w:uiPriority="69" w:unhideWhenUsed="0"/>
-    <w:lsdException w:name="Dark List Accent 4" w:semiHidden="0" w:uiPriority="70" w:unhideWhenUsed="0"/>
-    <w:lsdException w:name="Colorful Shading Accent 4" w:semiHidden="0" w:uiPriority="71" w:unhideWhenUsed="0"/>
-    <w:lsdException w:name="Colorful List Accent 4" w:semiHidden="0" w:uiPriority="72" w:unhideWhenUsed="0"/>
-    <w:lsdException w:name="Colorful Grid Accent 4" w:semiHidden="0" w:uiPriority="73" w:unhideWhenUsed="0"/>
-    <w:lsdException w:name="Light Shading Accent 5" w:semiHidden="0" w:uiPriority="60" w:unhideWhenUsed="0"/>
-    <w:lsdException w:name="Light List Accent 5" w:semiHidden="0" w:uiPriority="61" w:unhideWhenUsed="0"/>
-    <w:lsdException w:name="Light Grid Accent 5" w:semiHidden="0" w:uiPriority="62" w:unhideWhenUsed="0"/>
-    <w:lsdException w:name="Medium Shading 1 Accent 5" w:semiHidden="0" w:uiPriority="63" w:unhideWhenUsed="0"/>
-    <w:lsdException w:name="Medium Shading 2 Accent 5" w:semiHidden="0" w:uiPriority="64" w:unhideWhenUsed="0"/>
-    <w:lsdException w:name="Medium List 1 Accent 5" w:semiHidden="0" w:uiPriority="65" w:unhideWhenUsed="0"/>
-    <w:lsdException w:name="Medium List 2 Accent 5" w:semiHidden="0" w:uiPriority="66" w:unhideWhenUsed="0"/>
-    <w:lsdException w:name="Medium Grid 1 Accent 5" w:semiHidden="0" w:uiPriority="67" w:unhideWhenUsed="0"/>
-    <w:lsdException w:name="Medium Grid 2 Accent 5" w:semiHidden="0" w:uiPriority="68" w:unhideWhenUsed="0"/>
-    <w:lsdException w:name="Medium Grid 3 Accent 5" w:semiHidden="0" w:uiPriority="69" w:unhideWhenUsed="0"/>
-    <w:lsdException w:name="Dark List Accent 5" w:semiHidden="0" w:uiPriority="70" w:unhideWhenUsed="0"/>
-    <w:lsdException w:name="Colorful Shading Accent 5" w:semiHidden="0" w:uiPriority="71" w:unhideWhenUsed="0"/>
-    <w:lsdException w:name="Colorful List Accent 5" w:semiHidden="0" w:uiPriority="72" w:unhideWhenUsed="0"/>
-    <w:lsdException w:name="Colorful Grid Accent 5" w:semiHidden="0" w:uiPriority="73" w:unhideWhenUsed="0"/>
-    <w:lsdException w:name="Light Shading Accent 6" w:semiHidden="0" w:uiPriority="60" w:unhideWhenUsed="0"/>
-    <w:lsdException w:name="Light List Accent 6" w:semiHidden="0" w:uiPriority="61" w:unhideWhenUsed="0"/>
-    <w:lsdException w:name="Light Grid Accent 6" w:semiHidden="0" w:uiPriority="62" w:unhideWhenUsed="0"/>
-    <w:lsdException w:name="Medium Shading 1 Accent 6" w:semiHidden="0" w:uiPriority="63" w:unhideWhenUsed="0"/>
-    <w:lsdException w:name="Medium Shading 2 Accent 6" w:semiHidden="0" w:uiPriority="64" w:unhideWhenUsed="0"/>
-    <w:lsdException w:name="Medium List 1 Accent 6" w:semiHidden="0" w:uiPriority="65" w:unhideWhenUsed="0"/>
-    <w:lsdException w:name="Medium List 2 Accent 6" w:semiHidden="0" w:uiPriority="66" w:unhideWhenUsed="0"/>
-    <w:lsdException w:name="Medium Grid 1 Accent 6" w:semiHidden="0" w:uiPriority="67" w:unhideWhenUsed="0"/>
-    <w:lsdException w:name="Medium Grid 2 Accent 6" w:semiHidden="0" w:uiPriority="68" w:unhideWhenUsed="0"/>
-    <w:lsdException w:name="Medium Grid 3 Accent 6" w:semiHidden="0" w:uiPriority="69" w:unhideWhenUsed="0"/>
-    <w:lsdException w:name="Dark List Accent 6" w:semiHidden="0" w:uiPriority="70" w:unhideWhenUsed="0"/>
-    <w:lsdException w:name="Colorful Shading Accent 6" w:semiHidden="0" w:uiPriority="71" w:unhideWhenUsed="0"/>
-    <w:lsdException w:name="Colorful List Accent 6" w:semiHidden="0" w:uiPriority="72" w:unhideWhenUsed="0"/>
-    <w:lsdException w:name="Colorful Grid Accent 6" w:semiHidden="0" w:uiPriority="73" w:unhideWhenUsed="0"/>
-    <w:lsdException w:name="Subtle Emphasis" w:semiHidden="0" w:uiPriority="19" w:unhideWhenUsed="0" w:qFormat="1"/>
-    <w:lsdException w:name="Intense Emphasis" w:semiHidden="0" w:uiPriority="21" w:unhideWhenUsed="0" w:qFormat="1"/>
-    <w:lsdException w:name="Subtle Reference" w:semiHidden="0" w:uiPriority="31" w:unhideWhenUsed="0" w:qFormat="1"/>
-    <w:lsdException w:name="Intense Reference" w:semiHidden="0" w:uiPriority="32" w:unhideWhenUsed="0" w:qFormat="1"/>
-    <w:lsdException w:name="Book Title" w:semiHidden="0" w:uiPriority="33" w:unhideWhenUsed="0" w:qFormat="1"/>
-    <w:lsdException w:name="Bibliography" w:uiPriority="37"/>
-    <w:lsdException w:name="TOC Heading" w:uiPriority="39" w:qFormat="1"/>
+  <w:latentStyles w:defLockedState="0" w:defUIPriority="99" w:defSemiHidden="0" w:defUnhideWhenUsed="0" w:defQFormat="0" w:count="376">
+    <w:lsdException w:name="Normal" w:uiPriority="0" w:qFormat="1"/>
+    <w:lsdException w:name="heading 1" w:uiPriority="9" w:qFormat="1"/>
+    <w:lsdException w:name="heading 2" w:semiHidden="1" w:uiPriority="0" w:unhideWhenUsed="1" w:qFormat="1"/>
+    <w:lsdException w:name="heading 3" w:semiHidden="1" w:uiPriority="0" w:unhideWhenUsed="1" w:qFormat="1"/>
+    <w:lsdException w:name="heading 4" w:semiHidden="1" w:uiPriority="9" w:unhideWhenUsed="1" w:qFormat="1"/>
+    <w:lsdException w:name="heading 5" w:semiHidden="1" w:uiPriority="9" w:unhideWhenUsed="1" w:qFormat="1"/>
+    <w:lsdException w:name="heading 6" w:semiHidden="1" w:uiPriority="9" w:unhideWhenUsed="1" w:qFormat="1"/>
+    <w:lsdException w:name="heading 7" w:semiHidden="1" w:uiPriority="9" w:unhideWhenUsed="1" w:qFormat="1"/>
+    <w:lsdException w:name="heading 8" w:semiHidden="1" w:uiPriority="9" w:unhideWhenUsed="1" w:qFormat="1"/>
+    <w:lsdException w:name="heading 9" w:semiHidden="1" w:uiPriority="9" w:unhideWhenUsed="1" w:qFormat="1"/>
+    <w:lsdException w:name="index 1" w:semiHidden="1" w:unhideWhenUsed="1"/>
+    <w:lsdException w:name="index 2" w:semiHidden="1" w:unhideWhenUsed="1"/>
+    <w:lsdException w:name="index 3" w:semiHidden="1" w:unhideWhenUsed="1"/>
+    <w:lsdException w:name="index 4" w:semiHidden="1" w:unhideWhenUsed="1"/>
+    <w:lsdException w:name="index 5" w:semiHidden="1" w:unhideWhenUsed="1"/>
+    <w:lsdException w:name="index 6" w:semiHidden="1" w:unhideWhenUsed="1"/>
+    <w:lsdException w:name="index 7" w:semiHidden="1" w:unhideWhenUsed="1"/>
+    <w:lsdException w:name="index 8" w:semiHidden="1" w:unhideWhenUsed="1"/>
+    <w:lsdException w:name="index 9" w:semiHidden="1" w:unhideWhenUsed="1"/>
+    <w:lsdException w:name="toc 1" w:semiHidden="1" w:uiPriority="39" w:unhideWhenUsed="1"/>
+    <w:lsdException w:name="toc 2" w:semiHidden="1" w:uiPriority="39" w:unhideWhenUsed="1"/>
+    <w:lsdException w:name="toc 3" w:semiHidden="1" w:uiPriority="39" w:unhideWhenUsed="1"/>
+    <w:lsdException w:name="toc 4" w:semiHidden="1" w:uiPriority="39" w:unhideWhenUsed="1"/>
+    <w:lsdException w:name="toc 5" w:semiHidden="1" w:uiPriority="39" w:unhideWhenUsed="1"/>
+    <w:lsdException w:name="toc 6" w:semiHidden="1" w:uiPriority="39" w:unhideWhenUsed="1"/>
+    <w:lsdException w:name="toc 7" w:semiHidden="1" w:uiPriority="39" w:unhideWhenUsed="1"/>
+    <w:lsdException w:name="toc 8" w:semiHidden="1" w:uiPriority="39" w:unhideWhenUsed="1"/>
+    <w:lsdException w:name="toc 9" w:semiHidden="1" w:uiPriority="39" w:unhideWhenUsed="1"/>
+    <w:lsdException w:name="Normal Indent" w:semiHidden="1" w:unhideWhenUsed="1"/>
+    <w:lsdException w:name="footnote text" w:semiHidden="1" w:unhideWhenUsed="1"/>
+    <w:lsdException w:name="annotation text" w:semiHidden="1" w:unhideWhenUsed="1"/>
+    <w:lsdException w:name="header" w:semiHidden="1" w:unhideWhenUsed="1"/>
+    <w:lsdException w:name="footer" w:semiHidden="1" w:unhideWhenUsed="1"/>
+    <w:lsdException w:name="index heading" w:semiHidden="1" w:unhideWhenUsed="1"/>
+    <w:lsdException w:name="caption" w:semiHidden="1" w:uiPriority="35" w:unhideWhenUsed="1" w:qFormat="1"/>
+    <w:lsdException w:name="table of figures" w:semiHidden="1" w:unhideWhenUsed="1"/>
+    <w:lsdException w:name="envelope address" w:semiHidden="1" w:unhideWhenUsed="1"/>
+    <w:lsdException w:name="envelope return" w:semiHidden="1" w:unhideWhenUsed="1"/>
+    <w:lsdException w:name="footnote reference" w:semiHidden="1" w:unhideWhenUsed="1"/>
+    <w:lsdException w:name="annotation reference" w:semiHidden="1" w:unhideWhenUsed="1"/>
+    <w:lsdException w:name="line number" w:semiHidden="1" w:unhideWhenUsed="1"/>
+    <w:lsdException w:name="page number" w:semiHidden="1" w:unhideWhenUsed="1"/>
+    <w:lsdException w:name="endnote reference" w:semiHidden="1" w:unhideWhenUsed="1"/>
+    <w:lsdException w:name="endnote text" w:semiHidden="1" w:unhideWhenUsed="1"/>
+    <w:lsdException w:name="table of authorities" w:semiHidden="1" w:unhideWhenUsed="1"/>
+    <w:lsdException w:name="macro" w:semiHidden="1" w:unhideWhenUsed="1"/>
+    <w:lsdException w:name="toa heading" w:semiHidden="1" w:unhideWhenUsed="1"/>
+    <w:lsdException w:name="List" w:semiHidden="1" w:unhideWhenUsed="1"/>
+    <w:lsdException w:name="List Bullet" w:semiHidden="1" w:unhideWhenUsed="1"/>
+    <w:lsdException w:name="List Number" w:semiHidden="1" w:unhideWhenUsed="1"/>
+    <w:lsdException w:name="List 2" w:semiHidden="1" w:unhideWhenUsed="1"/>
+    <w:lsdException w:name="List 3" w:semiHidden="1" w:unhideWhenUsed="1"/>
+    <w:lsdException w:name="List 4" w:semiHidden="1" w:unhideWhenUsed="1"/>
+    <w:lsdException w:name="List 5" w:semiHidden="1" w:unhideWhenUsed="1"/>
+    <w:lsdException w:name="List Bullet 2" w:semiHidden="1" w:unhideWhenUsed="1"/>
+    <w:lsdException w:name="List Bullet 3" w:semiHidden="1" w:unhideWhenUsed="1"/>
+    <w:lsdException w:name="List Bullet 4" w:semiHidden="1" w:unhideWhenUsed="1"/>
+    <w:lsdException w:name="List Bullet 5" w:semiHidden="1" w:unhideWhenUsed="1"/>
+    <w:lsdException w:name="List Number 2" w:semiHidden="1" w:unhideWhenUsed="1"/>
+    <w:lsdException w:name="List Number 3" w:semiHidden="1" w:unhideWhenUsed="1"/>
+    <w:lsdException w:name="List Number 4" w:semiHidden="1" w:unhideWhenUsed="1"/>
+    <w:lsdException w:name="List Number 5" w:semiHidden="1" w:unhideWhenUsed="1"/>
+    <w:lsdException w:name="Title" w:uiPriority="10" w:qFormat="1"/>
+    <w:lsdException w:name="Closing" w:semiHidden="1" w:unhideWhenUsed="1"/>
+    <w:lsdException w:name="Signature" w:semiHidden="1" w:unhideWhenUsed="1"/>
+    <w:lsdException w:name="Default Paragraph Font" w:semiHidden="1" w:uiPriority="1" w:unhideWhenUsed="1"/>
+    <w:lsdException w:name="Body Text" w:semiHidden="1" w:unhideWhenUsed="1"/>
+    <w:lsdException w:name="Body Text Indent" w:semiHidden="1" w:unhideWhenUsed="1"/>
+    <w:lsdException w:name="List Continue" w:semiHidden="1" w:unhideWhenUsed="1"/>
+    <w:lsdException w:name="List Continue 2" w:semiHidden="1" w:unhideWhenUsed="1"/>
+    <w:lsdException w:name="List Continue 3" w:semiHidden="1" w:unhideWhenUsed="1"/>
+    <w:lsdException w:name="List Continue 4" w:semiHidden="1" w:unhideWhenUsed="1"/>
+    <w:lsdException w:name="List Continue 5" w:semiHidden="1" w:unhideWhenUsed="1"/>
+    <w:lsdException w:name="Message Header" w:semiHidden="1" w:unhideWhenUsed="1"/>
+    <w:lsdException w:name="Subtitle" w:uiPriority="11" w:qFormat="1"/>
+    <w:lsdException w:name="Salutation" w:semiHidden="1" w:unhideWhenUsed="1"/>
+    <w:lsdException w:name="Date" w:semiHidden="1" w:unhideWhenUsed="1"/>
+    <w:lsdException w:name="Body Text First Indent" w:semiHidden="1" w:unhideWhenUsed="1"/>
+    <w:lsdException w:name="Body Text First Indent 2" w:semiHidden="1" w:unhideWhenUsed="1"/>
+    <w:lsdException w:name="Note Heading" w:semiHidden="1" w:unhideWhenUsed="1"/>
+    <w:lsdException w:name="Body Text 2" w:semiHidden="1" w:unhideWhenUsed="1"/>
+    <w:lsdException w:name="Body Text 3" w:semiHidden="1" w:unhideWhenUsed="1"/>
+    <w:lsdException w:name="Body Text Indent 2" w:semiHidden="1" w:unhideWhenUsed="1"/>
+    <w:lsdException w:name="Body Text Indent 3" w:semiHidden="1" w:unhideWhenUsed="1"/>
+    <w:lsdException w:name="Block Text" w:semiHidden="1" w:unhideWhenUsed="1"/>
+    <w:lsdException w:name="Hyperlink" w:semiHidden="1" w:unhideWhenUsed="1"/>
+    <w:lsdException w:name="FollowedHyperlink" w:semiHidden="1" w:unhideWhenUsed="1"/>
+    <w:lsdException w:name="Strong" w:uiPriority="22" w:qFormat="1"/>
+    <w:lsdException w:name="Emphasis" w:uiPriority="20" w:qFormat="1"/>
+    <w:lsdException w:name="Document Map" w:semiHidden="1" w:unhideWhenUsed="1"/>
+    <w:lsdException w:name="Plain Text" w:semiHidden="1" w:unhideWhenUsed="1"/>
+    <w:lsdException w:name="E-mail Signature" w:semiHidden="1" w:unhideWhenUsed="1"/>
+    <w:lsdException w:name="HTML Top of Form" w:semiHidden="1" w:unhideWhenUsed="1"/>
+    <w:lsdException w:name="HTML Bottom of Form" w:semiHidden="1" w:unhideWhenUsed="1"/>
+    <w:lsdException w:name="Normal (Web)" w:semiHidden="1" w:unhideWhenUsed="1"/>
+    <w:lsdException w:name="HTML Acronym" w:semiHidden="1" w:unhideWhenUsed="1"/>
+    <w:lsdException w:name="HTML Address" w:semiHidden="1" w:unhideWhenUsed="1"/>
+    <w:lsdException w:name="HTML Cite" w:semiHidden="1" w:unhideWhenUsed="1"/>
+    <w:lsdException w:name="HTML Code" w:semiHidden="1" w:unhideWhenUsed="1"/>
+    <w:lsdException w:name="HTML Definition" w:semiHidden="1" w:unhideWhenUsed="1"/>
+    <w:lsdException w:name="HTML Keyboard" w:semiHidden="1" w:unhideWhenUsed="1"/>
+    <w:lsdException w:name="HTML Preformatted" w:semiHidden="1" w:unhideWhenUsed="1"/>
+    <w:lsdException w:name="HTML Sample" w:semiHidden="1" w:unhideWhenUsed="1"/>
+    <w:lsdException w:name="HTML Typewriter" w:semiHidden="1" w:unhideWhenUsed="1"/>
+    <w:lsdException w:name="HTML Variable" w:semiHidden="1" w:unhideWhenUsed="1"/>
+    <w:lsdException w:name="Normal Table" w:semiHidden="1" w:unhideWhenUsed="1"/>
+    <w:lsdException w:name="annotation subject" w:semiHidden="1" w:unhideWhenUsed="1"/>
+    <w:lsdException w:name="No List" w:semiHidden="1" w:unhideWhenUsed="1"/>
+    <w:lsdException w:name="Outline List 1" w:semiHidden="1" w:unhideWhenUsed="1"/>
+    <w:lsdException w:name="Outline List 2" w:semiHidden="1" w:unhideWhenUsed="1"/>
+    <w:lsdException w:name="Outline List 3" w:semiHidden="1" w:unhideWhenUsed="1"/>
+    <w:lsdException w:name="Table Simple 1" w:semiHidden="1" w:unhideWhenUsed="1"/>
+    <w:lsdException w:name="Table Simple 2" w:semiHidden="1" w:unhideWhenUsed="1"/>
+    <w:lsdException w:name="Table Simple 3" w:semiHidden="1" w:unhideWhenUsed="1"/>
+    <w:lsdException w:name="Table Classic 1" w:semiHidden="1" w:unhideWhenUsed="1"/>
+    <w:lsdException w:name="Table Classic 2" w:semiHidden="1" w:unhideWhenUsed="1"/>
+    <w:lsdException w:name="Table Classic 3" w:semiHidden="1" w:unhideWhenUsed="1"/>
+    <w:lsdException w:name="Table Classic 4" w:semiHidden="1" w:unhideWhenUsed="1"/>
+    <w:lsdException w:name="Table Colorful 1" w:semiHidden="1" w:unhideWhenUsed="1"/>
+    <w:lsdException w:name="Table Colorful 2" w:semiHidden="1" w:unhideWhenUsed="1"/>
+    <w:lsdException w:name="Table Colorful 3" w:semiHidden="1" w:unhideWhenUsed="1"/>
+    <w:lsdException w:name="Table Columns 1" w:semiHidden="1" w:unhideWhenUsed="1"/>
+    <w:lsdException w:name="Table Columns 2" w:semiHidden="1" w:unhideWhenUsed="1"/>
+    <w:lsdException w:name="Table Columns 3" w:semiHidden="1" w:unhideWhenUsed="1"/>
+    <w:lsdException w:name="Table Columns 4" w:semiHidden="1" w:unhideWhenUsed="1"/>
+    <w:lsdException w:name="Table Columns 5" w:semiHidden="1" w:unhideWhenUsed="1"/>
+    <w:lsdException w:name="Table Grid 1" w:semiHidden="1" w:unhideWhenUsed="1"/>
+    <w:lsdException w:name="Table Grid 2" w:semiHidden="1" w:unhideWhenUsed="1"/>
+    <w:lsdException w:name="Table Grid 3" w:semiHidden="1" w:unhideWhenUsed="1"/>
+    <w:lsdException w:name="Table Grid 4" w:semiHidden="1" w:unhideWhenUsed="1"/>
+    <w:lsdException w:name="Table Grid 5" w:semiHidden="1" w:unhideWhenUsed="1"/>
+    <w:lsdException w:name="Table Grid 6" w:semiHidden="1" w:unhideWhenUsed="1"/>
+    <w:lsdException w:name="Table Grid 7" w:semiHidden="1" w:unhideWhenUsed="1"/>
+    <w:lsdException w:name="Table Grid 8" w:semiHidden="1" w:unhideWhenUsed="1"/>
+    <w:lsdException w:name="Table List 1" w:semiHidden="1" w:unhideWhenUsed="1"/>
+    <w:lsdException w:name="Table List 2" w:semiHidden="1" w:unhideWhenUsed="1"/>
+    <w:lsdException w:name="Table List 3" w:semiHidden="1" w:unhideWhenUsed="1"/>
+    <w:lsdException w:name="Table List 4" w:semiHidden="1" w:unhideWhenUsed="1"/>
+    <w:lsdException w:name="Table List 5" w:semiHidden="1" w:unhideWhenUsed="1"/>
+    <w:lsdException w:name="Table List 6" w:semiHidden="1" w:unhideWhenUsed="1"/>
+    <w:lsdException w:name="Table List 7" w:semiHidden="1" w:unhideWhenUsed="1"/>
+    <w:lsdException w:name="Table List 8" w:semiHidden="1" w:unhideWhenUsed="1"/>
+    <w:lsdException w:name="Table 3D effects 1" w:semiHidden="1" w:unhideWhenUsed="1"/>
+    <w:lsdException w:name="Table 3D effects 2" w:semiHidden="1" w:unhideWhenUsed="1"/>
+    <w:lsdException w:name="Table 3D effects 3" w:semiHidden="1" w:unhideWhenUsed="1"/>
+    <w:lsdException w:name="Table Contemporary" w:semiHidden="1" w:unhideWhenUsed="1"/>
+    <w:lsdException w:name="Table Elegant" w:semiHidden="1" w:unhideWhenUsed="1"/>
+    <w:lsdException w:name="Table Professional" w:semiHidden="1" w:unhideWhenUsed="1"/>
+    <w:lsdException w:name="Table Subtle 1" w:semiHidden="1" w:unhideWhenUsed="1"/>
+    <w:lsdException w:name="Table Subtle 2" w:semiHidden="1" w:unhideWhenUsed="1"/>
+    <w:lsdException w:name="Table Web 1" w:semiHidden="1" w:unhideWhenUsed="1"/>
+    <w:lsdException w:name="Table Web 2" w:semiHidden="1" w:unhideWhenUsed="1"/>
+    <w:lsdException w:name="Table Web 3" w:semiHidden="1" w:unhideWhenUsed="1"/>
+    <w:lsdException w:name="Balloon Text" w:semiHidden="1" w:unhideWhenUsed="1"/>
+    <w:lsdException w:name="Table Grid" w:uiPriority="59"/>
+    <w:lsdException w:name="Table Theme" w:semiHidden="1" w:unhideWhenUsed="1"/>
+    <w:lsdException w:name="Placeholder Text" w:semiHidden="1"/>
+    <w:lsdException w:name="No Spacing" w:uiPriority="1" w:qFormat="1"/>
+    <w:lsdException w:name="Light Shading" w:uiPriority="60"/>
+    <w:lsdException w:name="Light List" w:uiPriority="61"/>
+    <w:lsdException w:name="Light Grid" w:uiPriority="62"/>
+    <w:lsdException w:name="Medium Shading 1" w:uiPriority="63"/>
+    <w:lsdException w:name="Medium Shading 2" w:uiPriority="64"/>
+    <w:lsdException w:name="Medium List 1" w:uiPriority="65"/>
+    <w:lsdException w:name="Medium List 2" w:uiPriority="66"/>
+    <w:lsdException w:name="Medium Grid 1" w:uiPriority="67"/>
+    <w:lsdException w:name="Medium Grid 2" w:uiPriority="68"/>
+    <w:lsdException w:name="Medium Grid 3" w:uiPriority="69"/>
+    <w:lsdException w:name="Dark List" w:uiPriority="70"/>
+    <w:lsdException w:name="Colorful Shading" w:uiPriority="71"/>
+    <w:lsdException w:name="Colorful List" w:uiPriority="72"/>
+    <w:lsdException w:name="Colorful Grid" w:uiPriority="73"/>
+    <w:lsdException w:name="Light Shading Accent 1" w:uiPriority="60"/>
+    <w:lsdException w:name="Light List Accent 1" w:uiPriority="61"/>
+    <w:lsdException w:name="Light Grid Accent 1" w:uiPriority="62"/>
+    <w:lsdException w:name="Medium Shading 1 Accent 1" w:uiPriority="63"/>
+    <w:lsdException w:name="Medium Shading 2 Accent 1" w:uiPriority="64"/>
+    <w:lsdException w:name="Medium List 1 Accent 1" w:uiPriority="65"/>
+    <w:lsdException w:name="Revision" w:semiHidden="1"/>
+    <w:lsdException w:name="List Paragraph" w:uiPriority="34" w:qFormat="1"/>
+    <w:lsdException w:name="Quote" w:uiPriority="29" w:qFormat="1"/>
+    <w:lsdException w:name="Intense Quote" w:uiPriority="30" w:qFormat="1"/>
+    <w:lsdException w:name="Medium List 2 Accent 1" w:uiPriority="66"/>
+    <w:lsdException w:name="Medium Grid 1 Accent 1" w:uiPriority="67"/>
+    <w:lsdException w:name="Medium Grid 2 Accent 1" w:uiPriority="68"/>
+    <w:lsdException w:name="Medium Grid 3 Accent 1" w:uiPriority="69"/>
+    <w:lsdException w:name="Dark List Accent 1" w:uiPriority="70"/>
+    <w:lsdException w:name="Colorful Shading Accent 1" w:uiPriority="71"/>
+    <w:lsdException w:name="Colorful List Accent 1" w:uiPriority="72"/>
+    <w:lsdException w:name="Colorful Grid Accent 1" w:uiPriority="73"/>
+    <w:lsdException w:name="Light Shading Accent 2" w:uiPriority="60"/>
+    <w:lsdException w:name="Light List Accent 2" w:uiPriority="61"/>
+    <w:lsdException w:name="Light Grid Accent 2" w:uiPriority="62"/>
+    <w:lsdException w:name="Medium Shading 1 Accent 2" w:uiPriority="63"/>
+    <w:lsdException w:name="Medium Shading 2 Accent 2" w:uiPriority="64"/>
+    <w:lsdException w:name="Medium List 1 Accent 2" w:uiPriority="65"/>
+    <w:lsdException w:name="Medium List 2 Accent 2" w:uiPriority="66"/>
+    <w:lsdException w:name="Medium Grid 1 Accent 2" w:uiPriority="67"/>
+    <w:lsdException w:name="Medium Grid 2 Accent 2" w:uiPriority="68"/>
+    <w:lsdException w:name="Medium Grid 3 Accent 2" w:uiPriority="69"/>
+    <w:lsdException w:name="Dark List Accent 2" w:uiPriority="70"/>
+    <w:lsdException w:name="Colorful Shading Accent 2" w:uiPriority="71"/>
+    <w:lsdException w:name="Colorful List Accent 2" w:uiPriority="72"/>
+    <w:lsdException w:name="Colorful Grid Accent 2" w:uiPriority="73"/>
+    <w:lsdException w:name="Light Shading Accent 3" w:uiPriority="60"/>
+    <w:lsdException w:name="Light List Accent 3" w:uiPriority="61"/>
+    <w:lsdException w:name="Light Grid Accent 3" w:uiPriority="62"/>
+    <w:lsdException w:name="Medium Shading 1 Accent 3" w:uiPriority="63"/>
+    <w:lsdException w:name="Medium Shading 2 Accent 3" w:uiPriority="64"/>
+    <w:lsdException w:name="Medium List 1 Accent 3" w:uiPriority="65"/>
+    <w:lsdException w:name="Medium List 2 Accent 3" w:uiPriority="66"/>
+    <w:lsdException w:name="Medium Grid 1 Accent 3" w:uiPriority="67"/>
+    <w:lsdException w:name="Medium Grid 2 Accent 3" w:uiPriority="68"/>
+    <w:lsdException w:name="Medium Grid 3 Accent 3" w:uiPriority="69"/>
+    <w:lsdException w:name="Dark List Accent 3" w:uiPriority="70"/>
+    <w:lsdException w:name="Colorful Shading Accent 3" w:uiPriority="71"/>
+    <w:lsdException w:name="Colorful List Accent 3" w:uiPriority="72"/>
+    <w:lsdException w:name="Colorful Grid Accent 3" w:uiPriority="73"/>
+    <w:lsdException w:name="Light Shading Accent 4" w:uiPriority="60"/>
+    <w:lsdException w:name="Light List Accent 4" w:uiPriority="61"/>
+    <w:lsdException w:name="Light Grid Accent 4" w:uiPriority="62"/>
+    <w:lsdException w:name="Medium Shading 1 Accent 4" w:uiPriority="63"/>
+    <w:lsdException w:name="Medium Shading 2 Accent 4" w:uiPriority="64"/>
+    <w:lsdException w:name="Medium List 1 Accent 4" w:uiPriority="65"/>
+    <w:lsdException w:name="Medium List 2 Accent 4" w:uiPriority="66"/>
+    <w:lsdException w:name="Medium Grid 1 Accent 4" w:uiPriority="67"/>
+    <w:lsdException w:name="Medium Grid 2 Accent 4" w:uiPriority="68"/>
+    <w:lsdException w:name="Medium Grid 3 Accent 4" w:uiPriority="69"/>
+    <w:lsdException w:name="Dark List Accent 4" w:uiPriority="70"/>
+    <w:lsdException w:name="Colorful Shading Accent 4" w:uiPriority="71"/>
+    <w:lsdException w:name="Colorful List Accent 4" w:uiPriority="72"/>
+    <w:lsdException w:name="Colorful Grid Accent 4" w:uiPriority="73"/>
+    <w:lsdException w:name="Light Shading Accent 5" w:uiPriority="60"/>
+    <w:lsdException w:name="Light List Accent 5" w:uiPriority="61"/>
+    <w:lsdException w:name="Light Grid Accent 5" w:uiPriority="62"/>
+    <w:lsdException w:name="Medium Shading 1 Accent 5" w:uiPriority="63"/>
+    <w:lsdException w:name="Medium Shading 2 Accent 5" w:uiPriority="64"/>
+    <w:lsdException w:name="Medium List 1 Accent 5" w:uiPriority="65"/>
+    <w:lsdException w:name="Medium List 2 Accent 5" w:uiPriority="66"/>
+    <w:lsdException w:name="Medium Grid 1 Accent 5" w:uiPriority="67"/>
+    <w:lsdException w:name="Medium Grid 2 Accent 5" w:uiPriority="68"/>
+    <w:lsdException w:name="Medium Grid 3 Accent 5" w:uiPriority="69"/>
+    <w:lsdException w:name="Dark List Accent 5" w:uiPriority="70"/>
+    <w:lsdException w:name="Colorful Shading Accent 5" w:uiPriority="71"/>
+    <w:lsdException w:name="Colorful List Accent 5" w:uiPriority="72"/>
+    <w:lsdException w:name="Colorful Grid Accent 5" w:uiPriority="73"/>
+    <w:lsdException w:name="Light Shading Accent 6" w:uiPriority="60"/>
+    <w:lsdException w:name="Light List Accent 6" w:uiPriority="61"/>
+    <w:lsdException w:name="Light Grid Accent 6" w:uiPriority="62"/>
+    <w:lsdException w:name="Medium Shading 1 Accent 6" w:uiPriority="63"/>
+    <w:lsdException w:name="Medium Shading 2 Accent 6" w:uiPriority="64"/>
+    <w:lsdException w:name="Medium List 1 Accent 6" w:uiPriority="65"/>
+    <w:lsdException w:name="Medium List 2 Accent 6" w:uiPriority="66"/>
+    <w:lsdException w:name="Medium Grid 1 Accent 6" w:uiPriority="67"/>
+    <w:lsdException w:name="Medium Grid 2 Accent 6" w:uiPriority="68"/>
+    <w:lsdException w:name="Medium Grid 3 Accent 6" w:uiPriority="69"/>
+    <w:lsdException w:name="Dark List Accent 6" w:uiPriority="70"/>
+    <w:lsdException w:name="Colorful Shading Accent 6" w:uiPriority="71"/>
+    <w:lsdException w:name="Colorful List Accent 6" w:uiPriority="72"/>
+    <w:lsdException w:name="Colorful Grid Accent 6" w:uiPriority="73"/>
+    <w:lsdException w:name="Subtle Emphasis" w:uiPriority="19" w:qFormat="1"/>
+    <w:lsdException w:name="Intense Emphasis" w:uiPriority="21" w:qFormat="1"/>
+    <w:lsdException w:name="Subtle Reference" w:uiPriority="31" w:qFormat="1"/>
+    <w:lsdException w:name="Intense Reference" w:uiPriority="32" w:qFormat="1"/>
+    <w:lsdException w:name="Book Title" w:uiPriority="33" w:qFormat="1"/>
+    <w:lsdException w:name="Bibliography" w:semiHidden="1" w:uiPriority="37" w:unhideWhenUsed="1"/>
+    <w:lsdException w:name="TOC Heading" w:semiHidden="1" w:uiPriority="39" w:unhideWhenUsed="1" w:qFormat="1"/>
+    <w:lsdException w:name="Plain Table 5" w:semiHidden="1" w:unhideWhenUsed="1"/>
+    <w:lsdException w:name="Grid Table Light" w:semiHidden="1" w:unhideWhenUsed="1"/>
+    <w:lsdException w:name="Grid Table 1 Light" w:semiHidden="1" w:unhideWhenUsed="1"/>
+    <w:lsdException w:name="Grid Table 2" w:semiHidden="1" w:unhideWhenUsed="1"/>
+    <w:lsdException w:name="Grid Table 3" w:semiHidden="1" w:unhideWhenUsed="1"/>
+    <w:lsdException w:name="Grid Table 4" w:uiPriority="49"/>
+    <w:lsdException w:name="Grid Table 5 Dark" w:uiPriority="50"/>
+    <w:lsdException w:name="Grid Table 6 Colorful" w:uiPriority="51"/>
+    <w:lsdException w:name="Grid Table 7 Colorful" w:uiPriority="52"/>
+    <w:lsdException w:name="Grid Table 1 Light Accent 1" w:uiPriority="46"/>
+    <w:lsdException w:name="Grid Table 2 Accent 1" w:uiPriority="47"/>
+    <w:lsdException w:name="Grid Table 3 Accent 1" w:uiPriority="48"/>
+    <w:lsdException w:name="Grid Table 4 Accent 1" w:uiPriority="49"/>
+    <w:lsdException w:name="Grid Table 5 Dark Accent 1" w:uiPriority="50"/>
+    <w:lsdException w:name="Grid Table 6 Colorful Accent 1" w:uiPriority="51"/>
+    <w:lsdException w:name="Grid Table 7 Colorful Accent 1" w:uiPriority="52"/>
+    <w:lsdException w:name="Grid Table 1 Light Accent 2" w:uiPriority="46"/>
+    <w:lsdException w:name="Grid Table 2 Accent 2" w:uiPriority="47"/>
+    <w:lsdException w:name="Grid Table 3 Accent 2" w:uiPriority="48"/>
+    <w:lsdException w:name="Grid Table 4 Accent 2" w:uiPriority="49"/>
+    <w:lsdException w:name="Grid Table 5 Dark Accent 2" w:uiPriority="50"/>
+    <w:lsdException w:name="Grid Table 6 Colorful Accent 2" w:uiPriority="51"/>
+    <w:lsdException w:name="Grid Table 7 Colorful Accent 2" w:uiPriority="52"/>
+    <w:lsdException w:name="Grid Table 1 Light Accent 3" w:uiPriority="46"/>
+    <w:lsdException w:name="Grid Table 2 Accent 3" w:uiPriority="47"/>
+    <w:lsdException w:name="Grid Table 3 Accent 3" w:uiPriority="48"/>
+    <w:lsdException w:name="Grid Table 4 Accent 3" w:uiPriority="49"/>
+    <w:lsdException w:name="Grid Table 5 Dark Accent 3" w:uiPriority="50"/>
+    <w:lsdException w:name="Grid Table 6 Colorful Accent 3" w:uiPriority="51"/>
+    <w:lsdException w:name="Grid Table 7 Colorful Accent 3" w:uiPriority="52"/>
+    <w:lsdException w:name="Grid Table 1 Light Accent 4" w:uiPriority="46"/>
+    <w:lsdException w:name="Grid Table 2 Accent 4" w:uiPriority="47"/>
+    <w:lsdException w:name="Grid Table 3 Accent 4" w:uiPriority="48"/>
+    <w:lsdException w:name="Grid Table 4 Accent 4" w:uiPriority="49"/>
+    <w:lsdException w:name="Grid Table 5 Dark Accent 4" w:uiPriority="50"/>
+    <w:lsdException w:name="Grid Table 6 Colorful Accent 4" w:uiPriority="51"/>
+    <w:lsdException w:name="Grid Table 7 Colorful Accent 4" w:uiPriority="52"/>
+    <w:lsdException w:name="Grid Table 1 Light Accent 5" w:uiPriority="46"/>
+    <w:lsdException w:name="Grid Table 2 Accent 5" w:uiPriority="47"/>
+    <w:lsdException w:name="Grid Table 3 Accent 5" w:uiPriority="48"/>
+    <w:lsdException w:name="Grid Table 4 Accent 5" w:uiPriority="49"/>
+    <w:lsdException w:name="Grid Table 5 Dark Accent 5" w:uiPriority="50"/>
+    <w:lsdException w:name="Grid Table 6 Colorful Accent 5" w:uiPriority="51"/>
+    <w:lsdException w:name="Grid Table 7 Colorful Accent 5" w:uiPriority="52"/>
+    <w:lsdException w:name="Grid Table 1 Light Accent 6" w:uiPriority="46"/>
+    <w:lsdException w:name="Grid Table 2 Accent 6" w:uiPriority="47"/>
+    <w:lsdException w:name="Grid Table 3 Accent 6" w:uiPriority="48"/>
+    <w:lsdException w:name="Grid Table 4 Accent 6" w:uiPriority="49"/>
+    <w:lsdException w:name="Grid Table 5 Dark Accent 6" w:uiPriority="50"/>
+    <w:lsdException w:name="Grid Table 6 Colorful Accent 6" w:uiPriority="51"/>
+    <w:lsdException w:name="Grid Table 7 Colorful Accent 6" w:uiPriority="52"/>
+    <w:lsdException w:name="List Table 1 Light" w:uiPriority="46"/>
+    <w:lsdException w:name="List Table 2" w:uiPriority="47"/>
+    <w:lsdException w:name="List Table 3" w:uiPriority="48"/>
+    <w:lsdException w:name="List Table 4" w:uiPriority="49"/>
+    <w:lsdException w:name="List Table 5 Dark" w:uiPriority="50"/>
+    <w:lsdException w:name="List Table 6 Colorful" w:uiPriority="51"/>
+    <w:lsdException w:name="List Table 7 Colorful" w:uiPriority="52"/>
+    <w:lsdException w:name="List Table 1 Light Accent 1" w:uiPriority="46"/>
+    <w:lsdException w:name="List Table 2 Accent 1" w:uiPriority="47"/>
+    <w:lsdException w:name="List Table 3 Accent 1" w:uiPriority="48"/>
+    <w:lsdException w:name="List Table 4 Accent 1" w:uiPriority="49"/>
+    <w:lsdException w:name="List Table 5 Dark Accent 1" w:uiPriority="50"/>
+    <w:lsdException w:name="List Table 6 Colorful Accent 1" w:uiPriority="51"/>
+    <w:lsdException w:name="List Table 7 Colorful Accent 1" w:uiPriority="52"/>
+    <w:lsdException w:name="List Table 1 Light Accent 2" w:uiPriority="46"/>
+    <w:lsdException w:name="List Table 2 Accent 2" w:uiPriority="47"/>
+    <w:lsdException w:name="List Table 3 Accent 2" w:uiPriority="48"/>
+    <w:lsdException w:name="List Table 4 Accent 2" w:uiPriority="49"/>
+    <w:lsdException w:name="List Table 5 Dark Accent 2" w:uiPriority="50"/>
+    <w:lsdException w:name="List Table 6 Colorful Accent 2" w:uiPriority="51"/>
+    <w:lsdException w:name="List Table 7 Colorful Accent 2" w:uiPriority="52"/>
+    <w:lsdException w:name="List Table 1 Light Accent 3" w:uiPriority="46"/>
+    <w:lsdException w:name="List Table 2 Accent 3" w:uiPriority="47"/>
+    <w:lsdException w:name="List Table 3 Accent 3" w:uiPriority="48"/>
+    <w:lsdException w:name="List Table 4 Accent 3" w:uiPriority="49"/>
+    <w:lsdException w:name="List Table 5 Dark Accent 3" w:uiPriority="50"/>
+    <w:lsdException w:name="List Table 6 Colorful Accent 3" w:uiPriority="51"/>
+    <w:lsdException w:name="List Table 7 Colorful Accent 3" w:uiPriority="52"/>
+    <w:lsdException w:name="List Table 1 Light Accent 4" w:uiPriority="46"/>
+    <w:lsdException w:name="List Table 2 Accent 4" w:uiPriority="47"/>
+    <w:lsdException w:name="List Table 3 Accent 4" w:uiPriority="48"/>
+    <w:lsdException w:name="List Table 4 Accent 4" w:uiPriority="49"/>
+    <w:lsdException w:name="List Table 5 Dark Accent 4" w:uiPriority="50"/>
+    <w:lsdException w:name="List Table 6 Colorful Accent 4" w:uiPriority="51"/>
+    <w:lsdException w:name="List Table 7 Colorful Accent 4" w:uiPriority="52"/>
+    <w:lsdException w:name="List Table 1 Light Accent 5" w:uiPriority="46"/>
+    <w:lsdException w:name="List Table 2 Accent 5" w:uiPriority="47"/>
+    <w:lsdException w:name="List Table 3 Accent 5" w:uiPriority="48"/>
+    <w:lsdException w:name="List Table 4 Accent 5" w:uiPriority="49"/>
+    <w:lsdException w:name="List Table 5 Dark Accent 5" w:uiPriority="50"/>
+    <w:lsdException w:name="List Table 6 Colorful Accent 5" w:uiPriority="51"/>
+    <w:lsdException w:name="List Table 7 Colorful Accent 5" w:uiPriority="52"/>
+    <w:lsdException w:name="List Table 1 Light Accent 6" w:uiPriority="46"/>
+    <w:lsdException w:name="List Table 2 Accent 6" w:uiPriority="47"/>
+    <w:lsdException w:name="List Table 3 Accent 6" w:uiPriority="48"/>
+    <w:lsdException w:name="List Table 4 Accent 6" w:uiPriority="49"/>
+    <w:lsdException w:name="List Table 5 Dark Accent 6" w:uiPriority="50"/>
+    <w:lsdException w:name="List Table 6 Colorful Accent 6" w:uiPriority="51"/>
+    <w:lsdException w:name="List Table 7 Colorful Accent 6" w:uiPriority="52"/>
+    <w:lsdException w:name="Mention" w:semiHidden="1" w:unhideWhenUsed="1"/>
+    <w:lsdException w:name="Smart Hyperlink" w:semiHidden="1" w:unhideWhenUsed="1"/>
+    <w:lsdException w:name="Hashtag" w:semiHidden="1" w:unhideWhenUsed="1"/>
+    <w:lsdException w:name="Unresolved Mention" w:semiHidden="1" w:unhideWhenUsed="1"/>
+    <w:lsdException w:name="Smart Link" w:semiHidden="1" w:unhideWhenUsed="1"/>
   </w:latentStyles>
   <w:style w:type="paragraph" w:default="1" w:styleId="Normal">
     <w:name w:val="Normal"/>
@@ -10044,10 +10396,10 @@
       <w:lang w:eastAsia="pt-BR"/>
     </w:rPr>
   </w:style>
-  <w:style w:type="paragraph" w:styleId="Heading1">
+  <w:style w:type="paragraph" w:styleId="Ttulo1">
     <w:name w:val="heading 1"/>
     <w:basedOn w:val="Normal"/>
-    <w:next w:val="BodyText"/>
+    <w:next w:val="Corpodetexto"/>
     <w:qFormat/>
     <w:pPr>
       <w:keepNext/>
@@ -10067,10 +10419,10 @@
       <w:sz w:val="36"/>
     </w:rPr>
   </w:style>
-  <w:style w:type="paragraph" w:styleId="Heading2">
+  <w:style w:type="paragraph" w:styleId="Ttulo2">
     <w:name w:val="heading 2"/>
     <w:basedOn w:val="Normal"/>
-    <w:next w:val="BodyText"/>
+    <w:next w:val="Corpodetexto"/>
     <w:qFormat/>
     <w:pPr>
       <w:keepNext/>
@@ -10089,10 +10441,10 @@
       <w:sz w:val="28"/>
     </w:rPr>
   </w:style>
-  <w:style w:type="paragraph" w:styleId="Heading3">
+  <w:style w:type="paragraph" w:styleId="Ttulo3">
     <w:name w:val="heading 3"/>
     <w:basedOn w:val="Normal"/>
-    <w:next w:val="BodyText"/>
+    <w:next w:val="Corpodetexto"/>
     <w:qFormat/>
     <w:pPr>
       <w:keepNext/>
@@ -10109,10 +10461,10 @@
       <w:sz w:val="24"/>
     </w:rPr>
   </w:style>
-  <w:style w:type="paragraph" w:styleId="Heading4">
+  <w:style w:type="paragraph" w:styleId="Ttulo4">
     <w:name w:val="heading 4"/>
     <w:basedOn w:val="Normal"/>
-    <w:next w:val="BodyText"/>
+    <w:next w:val="Corpodetexto"/>
     <w:qFormat/>
     <w:pPr>
       <w:keepNext/>
@@ -10130,11 +10482,11 @@
       <w:sz w:val="24"/>
     </w:rPr>
   </w:style>
-  <w:style w:type="paragraph" w:styleId="Heading5">
+  <w:style w:type="paragraph" w:styleId="Ttulo5">
     <w:name w:val="heading 5"/>
     <w:basedOn w:val="Normal"/>
-    <w:next w:val="BodyText"/>
-    <w:link w:val="Heading5Char"/>
+    <w:next w:val="Corpodetexto"/>
+    <w:link w:val="Ttulo5Char"/>
     <w:qFormat/>
     <w:pPr>
       <w:keepNext/>
@@ -10151,11 +10503,11 @@
       <w:kern w:val="28"/>
     </w:rPr>
   </w:style>
-  <w:style w:type="paragraph" w:styleId="Heading6">
+  <w:style w:type="paragraph" w:styleId="Ttulo6">
     <w:name w:val="heading 6"/>
     <w:basedOn w:val="Normal"/>
-    <w:next w:val="BodyText"/>
-    <w:link w:val="Heading6Char"/>
+    <w:next w:val="Corpodetexto"/>
+    <w:link w:val="Ttulo6Char"/>
     <w:qFormat/>
     <w:pPr>
       <w:keepNext/>
@@ -10173,10 +10525,10 @@
       <w:kern w:val="28"/>
     </w:rPr>
   </w:style>
-  <w:style w:type="paragraph" w:styleId="Heading7">
+  <w:style w:type="paragraph" w:styleId="Ttulo7">
     <w:name w:val="heading 7"/>
     <w:basedOn w:val="Normal"/>
-    <w:next w:val="BodyText"/>
+    <w:next w:val="Corpodetexto"/>
     <w:qFormat/>
     <w:pPr>
       <w:keepNext/>
@@ -10192,10 +10544,10 @@
       <w:kern w:val="28"/>
     </w:rPr>
   </w:style>
-  <w:style w:type="paragraph" w:styleId="Heading8">
+  <w:style w:type="paragraph" w:styleId="Ttulo8">
     <w:name w:val="heading 8"/>
     <w:basedOn w:val="Normal"/>
-    <w:next w:val="BodyText"/>
+    <w:next w:val="Corpodetexto"/>
     <w:qFormat/>
     <w:pPr>
       <w:keepNext/>
@@ -10212,10 +10564,10 @@
       <w:kern w:val="28"/>
     </w:rPr>
   </w:style>
-  <w:style w:type="paragraph" w:styleId="Heading9">
+  <w:style w:type="paragraph" w:styleId="Ttulo9">
     <w:name w:val="heading 9"/>
     <w:basedOn w:val="Normal"/>
-    <w:next w:val="BodyText"/>
+    <w:next w:val="Corpodetexto"/>
     <w:qFormat/>
     <w:pPr>
       <w:keepNext/>
@@ -10232,13 +10584,13 @@
       <w:kern w:val="28"/>
     </w:rPr>
   </w:style>
-  <w:style w:type="character" w:default="1" w:styleId="DefaultParagraphFont">
+  <w:style w:type="character" w:default="1" w:styleId="Fontepargpadro">
     <w:name w:val="Default Paragraph Font"/>
     <w:uiPriority w:val="1"/>
     <w:semiHidden/>
     <w:unhideWhenUsed/>
   </w:style>
-  <w:style w:type="table" w:default="1" w:styleId="TableNormal">
+  <w:style w:type="table" w:default="1" w:styleId="Tabelanormal">
     <w:name w:val="Normal Table"/>
     <w:uiPriority w:val="99"/>
     <w:semiHidden/>
@@ -10253,16 +10605,16 @@
       </w:tblCellMar>
     </w:tblPr>
   </w:style>
-  <w:style w:type="numbering" w:default="1" w:styleId="NoList">
+  <w:style w:type="numbering" w:default="1" w:styleId="Semlista">
     <w:name w:val="No List"/>
     <w:uiPriority w:val="99"/>
     <w:semiHidden/>
     <w:unhideWhenUsed/>
   </w:style>
-  <w:style w:type="paragraph" w:customStyle="1" w:styleId="normal0">
-    <w:name w:val="normal"/>
+  <w:style w:type="paragraph" w:customStyle="1" w:styleId="Normal1">
+    <w:name w:val="Normal1"/>
   </w:style>
-  <w:style w:type="paragraph" w:styleId="Title">
+  <w:style w:type="paragraph" w:styleId="Ttulo">
     <w:name w:val="Title"/>
     <w:basedOn w:val="Normal"/>
     <w:qFormat/>
@@ -10280,10 +10632,10 @@
       <w:sz w:val="72"/>
     </w:rPr>
   </w:style>
-  <w:style w:type="paragraph" w:styleId="BodyText">
+  <w:style w:type="paragraph" w:styleId="Corpodetexto">
     <w:name w:val="Body Text"/>
     <w:basedOn w:val="Normal"/>
-    <w:link w:val="BodyTextChar"/>
+    <w:link w:val="CorpodetextoChar"/>
     <w:autoRedefine/>
     <w:rsid w:val="00A37183"/>
     <w:pPr>
@@ -10295,14 +10647,14 @@
       <w:szCs w:val="24"/>
     </w:rPr>
   </w:style>
-  <w:style w:type="character" w:styleId="FootnoteReference">
+  <w:style w:type="character" w:styleId="Refdenotaderodap">
     <w:name w:val="footnote reference"/>
     <w:semiHidden/>
     <w:rPr>
       <w:vertAlign w:val="superscript"/>
     </w:rPr>
   </w:style>
-  <w:style w:type="character" w:styleId="PageNumber">
+  <w:style w:type="character" w:styleId="Nmerodepgina">
     <w:name w:val="page number"/>
     <w:rPr>
       <w:b/>
@@ -10310,7 +10662,7 @@
   </w:style>
   <w:style w:type="paragraph" w:customStyle="1" w:styleId="cabealho-capa">
     <w:name w:val="cabeçalho-capa"/>
-    <w:basedOn w:val="Heading2"/>
+    <w:basedOn w:val="Ttulo2"/>
     <w:pPr>
       <w:numPr>
         <w:ilvl w:val="0"/>
@@ -10325,7 +10677,7 @@
   </w:style>
   <w:style w:type="paragraph" w:customStyle="1" w:styleId="capa-ttulo">
     <w:name w:val="capa-título"/>
-    <w:basedOn w:val="Heading1"/>
+    <w:basedOn w:val="Ttulo1"/>
     <w:pPr>
       <w:numPr>
         <w:numId w:val="0"/>
@@ -10335,7 +10687,7 @@
   </w:style>
   <w:style w:type="paragraph" w:customStyle="1" w:styleId="capa-autor">
     <w:name w:val="capa-autor"/>
-    <w:basedOn w:val="Heading2"/>
+    <w:basedOn w:val="Ttulo2"/>
     <w:pPr>
       <w:numPr>
         <w:ilvl w:val="0"/>
@@ -10350,7 +10702,7 @@
   </w:style>
   <w:style w:type="paragraph" w:customStyle="1" w:styleId="capa-local">
     <w:name w:val="capa-local"/>
-    <w:basedOn w:val="Heading2"/>
+    <w:basedOn w:val="Ttulo2"/>
     <w:pPr>
       <w:numPr>
         <w:ilvl w:val="0"/>
@@ -10365,7 +10717,7 @@
   </w:style>
   <w:style w:type="paragraph" w:customStyle="1" w:styleId="capa-data">
     <w:name w:val="capa-data"/>
-    <w:basedOn w:val="Heading1"/>
+    <w:basedOn w:val="Ttulo1"/>
     <w:pPr>
       <w:numPr>
         <w:numId w:val="0"/>
@@ -10379,9 +10731,9 @@
       <w:sz w:val="24"/>
     </w:rPr>
   </w:style>
-  <w:style w:type="paragraph" w:styleId="ListBullet">
+  <w:style w:type="paragraph" w:styleId="Commarcadores">
     <w:name w:val="List Bullet"/>
-    <w:basedOn w:val="List"/>
+    <w:basedOn w:val="Lista"/>
     <w:autoRedefine/>
     <w:pPr>
       <w:numPr>
@@ -10393,9 +10745,9 @@
       <w:spacing w:after="160"/>
     </w:pPr>
   </w:style>
-  <w:style w:type="paragraph" w:styleId="List">
+  <w:style w:type="paragraph" w:styleId="Lista">
     <w:name w:val="List"/>
-    <w:basedOn w:val="BodyText"/>
+    <w:basedOn w:val="Corpodetexto"/>
     <w:pPr>
       <w:tabs>
         <w:tab w:val="left" w:pos="720"/>
@@ -10403,10 +10755,10 @@
       <w:ind w:left="720" w:hanging="360"/>
     </w:pPr>
   </w:style>
-  <w:style w:type="paragraph" w:styleId="Caption">
+  <w:style w:type="paragraph" w:styleId="Legenda">
     <w:name w:val="caption"/>
     <w:basedOn w:val="Normal"/>
-    <w:next w:val="BodyText"/>
+    <w:next w:val="Corpodetexto"/>
     <w:qFormat/>
     <w:pPr>
       <w:spacing w:before="120" w:after="160"/>
@@ -10417,36 +10769,34 @@
       <w:sz w:val="18"/>
     </w:rPr>
   </w:style>
-  <w:style w:type="paragraph" w:styleId="ListNumber">
+  <w:style w:type="paragraph" w:styleId="Numerada">
     <w:name w:val="List Number"/>
-    <w:basedOn w:val="List"/>
+    <w:basedOn w:val="Lista"/>
     <w:autoRedefine/>
     <w:pPr>
-      <w:numPr>
-        <w:numId w:val="4"/>
-      </w:numPr>
       <w:tabs>
         <w:tab w:val="clear" w:pos="720"/>
       </w:tabs>
       <w:spacing w:after="160"/>
+      <w:ind w:hanging="720"/>
     </w:pPr>
   </w:style>
   <w:style w:type="paragraph" w:customStyle="1" w:styleId="Figura">
     <w:name w:val="Figura"/>
-    <w:basedOn w:val="BodyText"/>
-    <w:next w:val="Caption"/>
+    <w:basedOn w:val="Corpodetexto"/>
+    <w:next w:val="Legenda"/>
     <w:pPr>
       <w:jc w:val="center"/>
     </w:pPr>
   </w:style>
-  <w:style w:type="paragraph" w:styleId="ListBullet2">
+  <w:style w:type="paragraph" w:styleId="Commarcadores2">
     <w:name w:val="List Bullet 2"/>
-    <w:basedOn w:val="ListBullet"/>
+    <w:basedOn w:val="Commarcadores"/>
     <w:pPr>
       <w:ind w:left="1080"/>
     </w:pPr>
   </w:style>
-  <w:style w:type="paragraph" w:styleId="FootnoteText">
+  <w:style w:type="paragraph" w:styleId="Textodenotaderodap">
     <w:name w:val="footnote text"/>
     <w:basedOn w:val="Normal"/>
     <w:semiHidden/>
@@ -10475,7 +10825,7 @@
       <w:sz w:val="18"/>
     </w:rPr>
   </w:style>
-  <w:style w:type="paragraph" w:styleId="Footer">
+  <w:style w:type="paragraph" w:styleId="Rodap">
     <w:name w:val="footer"/>
     <w:basedOn w:val="Normal"/>
     <w:pPr>
@@ -10486,13 +10836,13 @@
       </w:tabs>
     </w:pPr>
   </w:style>
-  <w:style w:type="paragraph" w:styleId="TOC1">
+  <w:style w:type="paragraph" w:styleId="Sumrio1">
     <w:name w:val="toc 1"/>
     <w:basedOn w:val="Normal"/>
     <w:next w:val="Normal"/>
     <w:uiPriority w:val="39"/>
   </w:style>
-  <w:style w:type="paragraph" w:styleId="TOC2">
+  <w:style w:type="paragraph" w:styleId="Sumrio2">
     <w:name w:val="toc 2"/>
     <w:basedOn w:val="Normal"/>
     <w:next w:val="Normal"/>
@@ -10501,7 +10851,7 @@
       <w:ind w:left="200"/>
     </w:pPr>
   </w:style>
-  <w:style w:type="paragraph" w:styleId="TOC3">
+  <w:style w:type="paragraph" w:styleId="Sumrio3">
     <w:name w:val="toc 3"/>
     <w:basedOn w:val="Normal"/>
     <w:next w:val="Normal"/>
@@ -10510,7 +10860,7 @@
       <w:ind w:left="400"/>
     </w:pPr>
   </w:style>
-  <w:style w:type="paragraph" w:styleId="TOC4">
+  <w:style w:type="paragraph" w:styleId="Sumrio4">
     <w:name w:val="toc 4"/>
     <w:basedOn w:val="Normal"/>
     <w:next w:val="Normal"/>
@@ -10519,7 +10869,7 @@
       <w:ind w:left="600"/>
     </w:pPr>
   </w:style>
-  <w:style w:type="paragraph" w:styleId="TOC5">
+  <w:style w:type="paragraph" w:styleId="Sumrio5">
     <w:name w:val="toc 5"/>
     <w:basedOn w:val="Normal"/>
     <w:next w:val="Normal"/>
@@ -10528,7 +10878,7 @@
       <w:ind w:left="800"/>
     </w:pPr>
   </w:style>
-  <w:style w:type="paragraph" w:styleId="TOC6">
+  <w:style w:type="paragraph" w:styleId="Sumrio6">
     <w:name w:val="toc 6"/>
     <w:basedOn w:val="Normal"/>
     <w:next w:val="Normal"/>
@@ -10537,7 +10887,7 @@
       <w:ind w:left="1000"/>
     </w:pPr>
   </w:style>
-  <w:style w:type="paragraph" w:styleId="TOC7">
+  <w:style w:type="paragraph" w:styleId="Sumrio7">
     <w:name w:val="toc 7"/>
     <w:basedOn w:val="Normal"/>
     <w:next w:val="Normal"/>
@@ -10546,7 +10896,7 @@
       <w:ind w:left="1200"/>
     </w:pPr>
   </w:style>
-  <w:style w:type="paragraph" w:styleId="TOC8">
+  <w:style w:type="paragraph" w:styleId="Sumrio8">
     <w:name w:val="toc 8"/>
     <w:basedOn w:val="Normal"/>
     <w:next w:val="Normal"/>
@@ -10555,7 +10905,7 @@
       <w:ind w:left="1400"/>
     </w:pPr>
   </w:style>
-  <w:style w:type="paragraph" w:styleId="TOC9">
+  <w:style w:type="paragraph" w:styleId="Sumrio9">
     <w:name w:val="toc 9"/>
     <w:basedOn w:val="Normal"/>
     <w:next w:val="Normal"/>
@@ -10564,7 +10914,7 @@
       <w:ind w:left="1600"/>
     </w:pPr>
   </w:style>
-  <w:style w:type="paragraph" w:styleId="Header">
+  <w:style w:type="paragraph" w:styleId="Cabealho">
     <w:name w:val="header"/>
     <w:basedOn w:val="Normal"/>
     <w:pPr>
@@ -10577,7 +10927,7 @@
   <w:style w:type="paragraph" w:customStyle="1" w:styleId="Titulo">
     <w:name w:val="Titulo"/>
     <w:basedOn w:val="Normal"/>
-    <w:next w:val="BodyText"/>
+    <w:next w:val="Corpodetexto"/>
     <w:pPr>
       <w:spacing w:after="240"/>
       <w:jc w:val="center"/>
@@ -10587,9 +10937,9 @@
       <w:sz w:val="36"/>
     </w:rPr>
   </w:style>
-  <w:style w:type="paragraph" w:styleId="Quote">
+  <w:style w:type="paragraph" w:styleId="Citao">
     <w:name w:val="Quote"/>
-    <w:basedOn w:val="BodyText"/>
+    <w:basedOn w:val="Corpodetexto"/>
     <w:qFormat/>
     <w:pPr>
       <w:pBdr>
@@ -10611,7 +10961,7 @@
   </w:style>
   <w:style w:type="paragraph" w:customStyle="1" w:styleId="Item">
     <w:name w:val="Item"/>
-    <w:basedOn w:val="BodyText"/>
+    <w:basedOn w:val="Corpodetexto"/>
     <w:pPr>
       <w:ind w:left="715" w:hanging="284"/>
     </w:pPr>
@@ -10626,23 +10976,23 @@
   <w:style w:type="paragraph" w:customStyle="1" w:styleId="Descrio">
     <w:name w:val="Descrição"/>
     <w:basedOn w:val="Normal"/>
-    <w:next w:val="BodyText"/>
+    <w:next w:val="Corpodetexto"/>
     <w:pPr>
       <w:spacing w:before="60" w:after="60"/>
       <w:ind w:left="864" w:hanging="432"/>
     </w:pPr>
   </w:style>
-  <w:style w:type="character" w:styleId="CommentReference">
+  <w:style w:type="character" w:styleId="Refdecomentrio">
     <w:name w:val="annotation reference"/>
     <w:semiHidden/>
     <w:rPr>
       <w:sz w:val="16"/>
     </w:rPr>
   </w:style>
-  <w:style w:type="paragraph" w:styleId="CommentText">
+  <w:style w:type="paragraph" w:styleId="Textodecomentrio">
     <w:name w:val="annotation text"/>
     <w:basedOn w:val="Normal"/>
-    <w:link w:val="CommentTextChar"/>
+    <w:link w:val="TextodecomentrioChar"/>
     <w:autoRedefine/>
     <w:semiHidden/>
     <w:pPr>
@@ -10653,9 +11003,9 @@
       <w:ind w:left="187" w:hanging="187"/>
     </w:pPr>
   </w:style>
-  <w:style w:type="paragraph" w:styleId="ListNumber2">
+  <w:style w:type="paragraph" w:styleId="Numerada2">
     <w:name w:val="List Number 2"/>
-    <w:basedOn w:val="ListNumber"/>
+    <w:basedOn w:val="Numerada"/>
     <w:pPr>
       <w:numPr>
         <w:ilvl w:val="1"/>
@@ -10663,7 +11013,7 @@
       <w:ind w:left="1080" w:hanging="360"/>
     </w:pPr>
   </w:style>
-  <w:style w:type="paragraph" w:styleId="Subtitle">
+  <w:style w:type="paragraph" w:styleId="Subttulo">
     <w:name w:val="Subtitle"/>
     <w:basedOn w:val="Normal"/>
     <w:next w:val="Normal"/>
@@ -10695,14 +11045,14 @@
       <w:sz w:val="32"/>
     </w:rPr>
   </w:style>
-  <w:style w:type="paragraph" w:styleId="Date">
+  <w:style w:type="paragraph" w:styleId="Data">
     <w:name w:val="Date"/>
     <w:basedOn w:val="Normal"/>
     <w:next w:val="Normal"/>
   </w:style>
   <w:style w:type="paragraph" w:customStyle="1" w:styleId="Cdigo">
     <w:name w:val="Código"/>
-    <w:basedOn w:val="BodyText"/>
+    <w:basedOn w:val="Corpodetexto"/>
     <w:rPr>
       <w:rFonts w:ascii="Courier New" w:hAnsi="Courier New"/>
       <w:noProof/>
@@ -10717,7 +11067,7 @@
   </w:style>
   <w:style w:type="paragraph" w:customStyle="1" w:styleId="sumrio">
     <w:name w:val="sumário"/>
-    <w:basedOn w:val="Heading1"/>
+    <w:basedOn w:val="Ttulo1"/>
     <w:pPr>
       <w:numPr>
         <w:numId w:val="0"/>
@@ -10761,7 +11111,7 @@
   </w:style>
   <w:style w:type="paragraph" w:customStyle="1" w:styleId="Interface1">
     <w:name w:val="Interface 1"/>
-    <w:basedOn w:val="BodyText"/>
+    <w:basedOn w:val="Corpodetexto"/>
     <w:pPr>
       <w:spacing w:after="0"/>
       <w:jc w:val="center"/>
@@ -10779,21 +11129,21 @@
       <w:b w:val="0"/>
     </w:rPr>
   </w:style>
-  <w:style w:type="paragraph" w:styleId="BodyTextIndent">
+  <w:style w:type="paragraph" w:styleId="Recuodecorpodetexto">
     <w:name w:val="Body Text Indent"/>
-    <w:basedOn w:val="BodyText"/>
+    <w:basedOn w:val="Corpodetexto"/>
     <w:pPr>
       <w:ind w:left="360"/>
     </w:pPr>
   </w:style>
-  <w:style w:type="character" w:styleId="EndnoteReference">
+  <w:style w:type="character" w:styleId="Refdenotadefim">
     <w:name w:val="endnote reference"/>
     <w:semiHidden/>
     <w:rPr>
       <w:vertAlign w:val="superscript"/>
     </w:rPr>
   </w:style>
-  <w:style w:type="paragraph" w:styleId="EndnoteText">
+  <w:style w:type="paragraph" w:styleId="Textodenotadefim">
     <w:name w:val="endnote text"/>
     <w:basedOn w:val="Normal"/>
     <w:semiHidden/>
@@ -10808,9 +11158,9 @@
       <w:sz w:val="18"/>
     </w:rPr>
   </w:style>
-  <w:style w:type="paragraph" w:styleId="List2">
+  <w:style w:type="paragraph" w:styleId="Lista2">
     <w:name w:val="List 2"/>
-    <w:basedOn w:val="List"/>
+    <w:basedOn w:val="Lista"/>
     <w:pPr>
       <w:tabs>
         <w:tab w:val="clear" w:pos="720"/>
@@ -10819,9 +11169,9 @@
       <w:ind w:left="1080"/>
     </w:pPr>
   </w:style>
-  <w:style w:type="paragraph" w:styleId="List3">
+  <w:style w:type="paragraph" w:styleId="Lista3">
     <w:name w:val="List 3"/>
-    <w:basedOn w:val="List"/>
+    <w:basedOn w:val="Lista"/>
     <w:pPr>
       <w:tabs>
         <w:tab w:val="clear" w:pos="720"/>
@@ -10830,17 +11180,17 @@
       <w:ind w:left="1440"/>
     </w:pPr>
   </w:style>
-  <w:style w:type="paragraph" w:styleId="ListBullet3">
+  <w:style w:type="paragraph" w:styleId="Commarcadores3">
     <w:name w:val="List Bullet 3"/>
-    <w:basedOn w:val="ListBullet"/>
+    <w:basedOn w:val="Commarcadores"/>
     <w:autoRedefine/>
     <w:pPr>
       <w:ind w:left="1440"/>
     </w:pPr>
   </w:style>
-  <w:style w:type="paragraph" w:styleId="ListContinue">
+  <w:style w:type="paragraph" w:styleId="Listadecontinuao">
     <w:name w:val="List Continue"/>
-    <w:basedOn w:val="List"/>
+    <w:basedOn w:val="Lista"/>
     <w:pPr>
       <w:tabs>
         <w:tab w:val="clear" w:pos="720"/>
@@ -10848,23 +11198,23 @@
       <w:spacing w:after="160"/>
     </w:pPr>
   </w:style>
-  <w:style w:type="paragraph" w:styleId="ListContinue2">
+  <w:style w:type="paragraph" w:styleId="Listadecontinuao2">
     <w:name w:val="List Continue 2"/>
-    <w:basedOn w:val="ListContinue"/>
+    <w:basedOn w:val="Listadecontinuao"/>
     <w:pPr>
       <w:ind w:left="1080"/>
     </w:pPr>
   </w:style>
-  <w:style w:type="paragraph" w:styleId="ListContinue3">
+  <w:style w:type="paragraph" w:styleId="Listadecontinuao3">
     <w:name w:val="List Continue 3"/>
-    <w:basedOn w:val="ListContinue"/>
+    <w:basedOn w:val="Listadecontinuao"/>
     <w:pPr>
       <w:ind w:left="1440"/>
     </w:pPr>
   </w:style>
-  <w:style w:type="paragraph" w:styleId="ListNumber3">
+  <w:style w:type="paragraph" w:styleId="Numerada3">
     <w:name w:val="List Number 3"/>
-    <w:basedOn w:val="ListNumber"/>
+    <w:basedOn w:val="Numerada"/>
     <w:pPr>
       <w:numPr>
         <w:ilvl w:val="2"/>
@@ -10872,9 +11222,9 @@
       <w:ind w:left="1440" w:hanging="360"/>
     </w:pPr>
   </w:style>
-  <w:style w:type="paragraph" w:styleId="MacroText">
+  <w:style w:type="paragraph" w:styleId="Textodemacro">
     <w:name w:val="macro"/>
-    <w:basedOn w:val="BodyText"/>
+    <w:basedOn w:val="Corpodetexto"/>
     <w:semiHidden/>
     <w:pPr>
       <w:spacing w:after="120"/>
@@ -10883,7 +11233,7 @@
       <w:rFonts w:ascii="Courier New" w:hAnsi="Courier New"/>
     </w:rPr>
   </w:style>
-  <w:style w:type="paragraph" w:styleId="NormalIndent">
+  <w:style w:type="paragraph" w:styleId="Recuonormal">
     <w:name w:val="Normal Indent"/>
     <w:basedOn w:val="Normal"/>
     <w:pPr>
@@ -10892,7 +11242,7 @@
   </w:style>
   <w:style w:type="paragraph" w:customStyle="1" w:styleId="Tabela">
     <w:name w:val="Tabela"/>
-    <w:basedOn w:val="BodyText"/>
+    <w:basedOn w:val="Corpodetexto"/>
     <w:pPr>
       <w:keepNext/>
       <w:spacing w:before="40" w:after="40"/>
@@ -10922,19 +11272,15 @@
   </w:style>
   <w:style w:type="paragraph" w:customStyle="1" w:styleId="Ttulodecapa">
     <w:name w:val="Título de capa"/>
-    <w:basedOn w:val="Title"/>
+    <w:basedOn w:val="Ttulo"/>
     <w:rPr>
       <w:sz w:val="96"/>
     </w:rPr>
   </w:style>
-  <w:style w:type="paragraph" w:styleId="ListNumber4">
+  <w:style w:type="paragraph" w:styleId="Numerada4">
     <w:name w:val="List Number 4"/>
-    <w:basedOn w:val="ListNumber"/>
+    <w:basedOn w:val="Numerada"/>
     <w:pPr>
-      <w:numPr>
-        <w:ilvl w:val="3"/>
-        <w:numId w:val="2"/>
-      </w:numPr>
       <w:tabs>
         <w:tab w:val="num" w:pos="2520"/>
       </w:tabs>
@@ -10942,14 +11288,10 @@
       <w:ind w:left="1728" w:hanging="648"/>
     </w:pPr>
   </w:style>
-  <w:style w:type="paragraph" w:styleId="ListNumber5">
+  <w:style w:type="paragraph" w:styleId="Numerada5">
     <w:name w:val="List Number 5"/>
-    <w:basedOn w:val="ListNumber"/>
+    <w:basedOn w:val="Numerada"/>
     <w:pPr>
-      <w:numPr>
-        <w:ilvl w:val="4"/>
-        <w:numId w:val="2"/>
-      </w:numPr>
       <w:tabs>
         <w:tab w:val="num" w:pos="3240"/>
       </w:tabs>
@@ -10959,7 +11301,7 @@
   </w:style>
   <w:style w:type="paragraph" w:customStyle="1" w:styleId="Pginaembranco">
     <w:name w:val="Página em branco"/>
-    <w:basedOn w:val="Title"/>
+    <w:basedOn w:val="Ttulo"/>
     <w:rPr>
       <w:color w:val="C0C0C0"/>
     </w:rPr>
@@ -10979,7 +11321,7 @@
       <w:u w:val="single"/>
     </w:rPr>
   </w:style>
-  <w:style w:type="paragraph" w:styleId="DocumentMap">
+  <w:style w:type="paragraph" w:styleId="MapadoDocumento">
     <w:name w:val="Document Map"/>
     <w:basedOn w:val="Normal"/>
     <w:semiHidden/>
@@ -10990,11 +11332,11 @@
       <w:rFonts w:ascii="Tahoma" w:hAnsi="Tahoma" w:cs="Tahoma"/>
     </w:rPr>
   </w:style>
-  <w:style w:type="paragraph" w:styleId="CommentSubject">
+  <w:style w:type="paragraph" w:styleId="Assuntodocomentrio">
     <w:name w:val="annotation subject"/>
-    <w:basedOn w:val="CommentText"/>
-    <w:next w:val="CommentText"/>
-    <w:link w:val="CommentSubjectChar"/>
+    <w:basedOn w:val="Textodecomentrio"/>
+    <w:next w:val="Textodecomentrio"/>
+    <w:link w:val="AssuntodocomentrioChar"/>
     <w:uiPriority w:val="99"/>
     <w:semiHidden/>
     <w:unhideWhenUsed/>
@@ -11011,28 +11353,28 @@
       <w:bCs/>
     </w:rPr>
   </w:style>
-  <w:style w:type="character" w:customStyle="1" w:styleId="CommentTextChar">
-    <w:name w:val="Comment Text Char"/>
-    <w:link w:val="CommentText"/>
+  <w:style w:type="character" w:customStyle="1" w:styleId="TextodecomentrioChar">
+    <w:name w:val="Texto de comentário Char"/>
+    <w:link w:val="Textodecomentrio"/>
     <w:semiHidden/>
     <w:rsid w:val="00D550F7"/>
     <w:rPr>
       <w:lang w:val="pt-BR" w:eastAsia="pt-BR"/>
     </w:rPr>
   </w:style>
-  <w:style w:type="character" w:customStyle="1" w:styleId="CommentSubjectChar">
-    <w:name w:val="Comment Subject Char"/>
-    <w:basedOn w:val="CommentTextChar"/>
-    <w:link w:val="CommentSubject"/>
+  <w:style w:type="character" w:customStyle="1" w:styleId="AssuntodocomentrioChar">
+    <w:name w:val="Assunto do comentário Char"/>
+    <w:basedOn w:val="TextodecomentrioChar"/>
+    <w:link w:val="Assuntodocomentrio"/>
     <w:rsid w:val="00D550F7"/>
     <w:rPr>
       <w:lang w:val="pt-BR" w:eastAsia="pt-BR"/>
     </w:rPr>
   </w:style>
-  <w:style w:type="paragraph" w:styleId="BalloonText">
+  <w:style w:type="paragraph" w:styleId="Textodebalo">
     <w:name w:val="Balloon Text"/>
     <w:basedOn w:val="Normal"/>
-    <w:link w:val="BalloonTextChar"/>
+    <w:link w:val="TextodebaloChar"/>
     <w:uiPriority w:val="99"/>
     <w:semiHidden/>
     <w:unhideWhenUsed/>
@@ -11043,9 +11385,9 @@
       <w:szCs w:val="16"/>
     </w:rPr>
   </w:style>
-  <w:style w:type="character" w:customStyle="1" w:styleId="BalloonTextChar">
-    <w:name w:val="Balloon Text Char"/>
-    <w:link w:val="BalloonText"/>
+  <w:style w:type="character" w:customStyle="1" w:styleId="TextodebaloChar">
+    <w:name w:val="Texto de balão Char"/>
+    <w:link w:val="Textodebalo"/>
     <w:uiPriority w:val="99"/>
     <w:semiHidden/>
     <w:rsid w:val="00D550F7"/>
@@ -11056,13 +11398,12 @@
       <w:lang w:val="pt-BR" w:eastAsia="pt-BR"/>
     </w:rPr>
   </w:style>
-  <w:style w:type="table" w:styleId="TableGrid">
+  <w:style w:type="table" w:styleId="Tabelacomgrade">
     <w:name w:val="Table Grid"/>
-    <w:basedOn w:val="TableNormal"/>
+    <w:basedOn w:val="Tabelanormal"/>
     <w:uiPriority w:val="59"/>
     <w:rsid w:val="00D82966"/>
     <w:tblPr>
-      <w:tblInd w:w="0" w:type="dxa"/>
       <w:tblBorders>
         <w:top w:val="single" w:sz="4" w:space="0" w:color="000000"/>
         <w:left w:val="single" w:sz="4" w:space="0" w:color="000000"/>
@@ -11071,15 +11412,9 @@
         <w:insideH w:val="single" w:sz="4" w:space="0" w:color="000000"/>
         <w:insideV w:val="single" w:sz="4" w:space="0" w:color="000000"/>
       </w:tblBorders>
-      <w:tblCellMar>
-        <w:top w:w="0" w:type="dxa"/>
-        <w:left w:w="108" w:type="dxa"/>
-        <w:bottom w:w="0" w:type="dxa"/>
-        <w:right w:w="108" w:type="dxa"/>
-      </w:tblCellMar>
     </w:tblPr>
   </w:style>
-  <w:style w:type="paragraph" w:styleId="ListParagraph">
+  <w:style w:type="paragraph" w:styleId="PargrafodaLista">
     <w:name w:val="List Paragraph"/>
     <w:basedOn w:val="Normal"/>
     <w:uiPriority w:val="34"/>
@@ -11089,9 +11424,9 @@
       <w:ind w:left="708"/>
     </w:pPr>
   </w:style>
-  <w:style w:type="character" w:customStyle="1" w:styleId="Heading5Char">
-    <w:name w:val="Heading 5 Char"/>
-    <w:link w:val="Heading5"/>
+  <w:style w:type="character" w:customStyle="1" w:styleId="Ttulo5Char">
+    <w:name w:val="Título 5 Char"/>
+    <w:link w:val="Ttulo5"/>
     <w:rsid w:val="00C05D66"/>
     <w:rPr>
       <w:rFonts w:ascii="Arial" w:hAnsi="Arial"/>
@@ -11100,18 +11435,18 @@
       <w:lang w:eastAsia="pt-BR"/>
     </w:rPr>
   </w:style>
-  <w:style w:type="character" w:customStyle="1" w:styleId="BodyTextChar">
-    <w:name w:val="Body Text Char"/>
-    <w:link w:val="BodyText"/>
+  <w:style w:type="character" w:customStyle="1" w:styleId="CorpodetextoChar">
+    <w:name w:val="Corpo de texto Char"/>
+    <w:link w:val="Corpodetexto"/>
     <w:rsid w:val="00951735"/>
     <w:rPr>
       <w:sz w:val="24"/>
       <w:szCs w:val="24"/>
     </w:rPr>
   </w:style>
-  <w:style w:type="character" w:customStyle="1" w:styleId="Heading6Char">
-    <w:name w:val="Heading 6 Char"/>
-    <w:link w:val="Heading6"/>
+  <w:style w:type="character" w:customStyle="1" w:styleId="Ttulo6Char">
+    <w:name w:val="Título 6 Char"/>
+    <w:link w:val="Ttulo6"/>
     <w:rsid w:val="008063A7"/>
     <w:rPr>
       <w:rFonts w:ascii="Arial" w:hAnsi="Arial"/>
@@ -11122,1361 +11457,45 @@
     </w:rPr>
   </w:style>
   <w:style w:type="table" w:customStyle="1" w:styleId="a">
-    <w:basedOn w:val="TableNormal"/>
+    <w:basedOn w:val="Tabelanormal"/>
     <w:tblPr>
       <w:tblStyleRowBandSize w:val="1"/>
       <w:tblStyleColBandSize w:val="1"/>
-      <w:tblInd w:w="0" w:type="dxa"/>
       <w:tblCellMar>
-        <w:top w:w="0" w:type="dxa"/>
         <w:left w:w="70" w:type="dxa"/>
-        <w:bottom w:w="0" w:type="dxa"/>
         <w:right w:w="70" w:type="dxa"/>
       </w:tblCellMar>
     </w:tblPr>
   </w:style>
   <w:style w:type="table" w:customStyle="1" w:styleId="a0">
-    <w:basedOn w:val="TableNormal"/>
+    <w:basedOn w:val="Tabelanormal"/>
     <w:tblPr>
       <w:tblStyleRowBandSize w:val="1"/>
       <w:tblStyleColBandSize w:val="1"/>
-      <w:tblInd w:w="0" w:type="dxa"/>
       <w:tblCellMar>
-        <w:top w:w="0" w:type="dxa"/>
         <w:left w:w="70" w:type="dxa"/>
-        <w:bottom w:w="0" w:type="dxa"/>
         <w:right w:w="70" w:type="dxa"/>
       </w:tblCellMar>
     </w:tblPr>
   </w:style>
   <w:style w:type="table" w:customStyle="1" w:styleId="a1">
-    <w:basedOn w:val="TableNormal"/>
+    <w:basedOn w:val="Tabelanormal"/>
     <w:tblPr>
       <w:tblStyleRowBandSize w:val="1"/>
       <w:tblStyleColBandSize w:val="1"/>
-      <w:tblInd w:w="0" w:type="dxa"/>
       <w:tblCellMar>
-        <w:top w:w="0" w:type="dxa"/>
         <w:left w:w="70" w:type="dxa"/>
-        <w:bottom w:w="0" w:type="dxa"/>
         <w:right w:w="70" w:type="dxa"/>
       </w:tblCellMar>
     </w:tblPr>
   </w:style>
   <w:style w:type="table" w:customStyle="1" w:styleId="a2">
-    <w:basedOn w:val="TableNormal"/>
+    <w:basedOn w:val="Tabelanormal"/>
     <w:tblPr>
       <w:tblStyleRowBandSize w:val="1"/>
       <w:tblStyleColBandSize w:val="1"/>
-      <w:tblInd w:w="0" w:type="dxa"/>
       <w:tblCellMar>
-        <w:top w:w="0" w:type="dxa"/>
         <w:left w:w="70" w:type="dxa"/>
-        <w:bottom w:w="0" w:type="dxa"/>
-        <w:right w:w="70" w:type="dxa"/>
-      </w:tblCellMar>
-    </w:tblPr>
-  </w:style>
-  <w:style w:type="numbering" w:customStyle="1" w:styleId="Style1">
-    <w:name w:val="Style1"/>
-    <w:uiPriority w:val="99"/>
-    <w:rsid w:val="0054775F"/>
-    <w:pPr>
-      <w:numPr>
-        <w:numId w:val="14"/>
-      </w:numPr>
-    </w:pPr>
-  </w:style>
-</w:styles>
-</file>
-
-<file path=word/stylesWithEffects.xml><?xml version="1.0" encoding="utf-8"?>
-<w:styles xmlns:wpc="http://schemas.microsoft.com/office/word/2010/wordprocessingCanvas" xmlns:mo="http://schemas.microsoft.com/office/mac/office/2008/main" xmlns:mc="http://schemas.openxmlformats.org/markup-compatibility/2006" xmlns:mv="urn:schemas-microsoft-com:mac:vml" xmlns:o="urn:schemas-microsoft-com:office:office" xmlns:r="http://schemas.openxmlformats.org/officeDocument/2006/relationships" xmlns:m="http://schemas.openxmlformats.org/officeDocument/2006/math" xmlns:v="urn:schemas-microsoft-com:vml" xmlns:wp14="http://schemas.microsoft.com/office/word/2010/wordprocessingDrawing" xmlns:wp="http://schemas.openxmlformats.org/drawingml/2006/wordprocessingDrawing" xmlns:w10="urn:schemas-microsoft-com:office:word" xmlns:w="http://schemas.openxmlformats.org/wordprocessingml/2006/main" xmlns:w14="http://schemas.microsoft.com/office/word/2010/wordml" xmlns:wpg="http://schemas.microsoft.com/office/word/2010/wordprocessingGroup" xmlns:wpi="http://schemas.microsoft.com/office/word/2010/wordprocessingInk" xmlns:wne="http://schemas.microsoft.com/office/word/2006/wordml" xmlns:wps="http://schemas.microsoft.com/office/word/2010/wordprocessingShape" mc:Ignorable="w14 wp14">
-  <w:docDefaults>
-    <w:rPrDefault>
-      <w:rPr>
-        <w:rFonts w:ascii="Times New Roman" w:eastAsia="Times New Roman" w:hAnsi="Times New Roman" w:cs="Times New Roman"/>
-        <w:lang w:val="pt-BR" w:eastAsia="en-US" w:bidi="ar-SA"/>
-      </w:rPr>
-    </w:rPrDefault>
-    <w:pPrDefault/>
-  </w:docDefaults>
-  <w:latentStyles w:defLockedState="0" w:defUIPriority="99" w:defSemiHidden="1" w:defUnhideWhenUsed="1" w:defQFormat="0" w:count="276">
-    <w:lsdException w:name="Normal" w:semiHidden="0" w:uiPriority="0" w:unhideWhenUsed="0" w:qFormat="1"/>
-    <w:lsdException w:name="heading 1" w:semiHidden="0" w:uiPriority="9" w:unhideWhenUsed="0" w:qFormat="1"/>
-    <w:lsdException w:name="heading 2" w:uiPriority="0" w:qFormat="1"/>
-    <w:lsdException w:name="heading 3" w:uiPriority="0" w:qFormat="1"/>
-    <w:lsdException w:name="heading 4" w:uiPriority="9" w:qFormat="1"/>
-    <w:lsdException w:name="heading 5" w:uiPriority="9" w:qFormat="1"/>
-    <w:lsdException w:name="heading 6" w:uiPriority="9" w:qFormat="1"/>
-    <w:lsdException w:name="heading 7" w:uiPriority="9" w:qFormat="1"/>
-    <w:lsdException w:name="heading 8" w:uiPriority="9" w:qFormat="1"/>
-    <w:lsdException w:name="heading 9" w:uiPriority="9" w:qFormat="1"/>
-    <w:lsdException w:name="toc 1" w:uiPriority="39"/>
-    <w:lsdException w:name="toc 2" w:uiPriority="39"/>
-    <w:lsdException w:name="toc 3" w:uiPriority="39"/>
-    <w:lsdException w:name="toc 4" w:uiPriority="39"/>
-    <w:lsdException w:name="toc 5" w:uiPriority="39"/>
-    <w:lsdException w:name="toc 6" w:uiPriority="39"/>
-    <w:lsdException w:name="toc 7" w:uiPriority="39"/>
-    <w:lsdException w:name="toc 8" w:uiPriority="39"/>
-    <w:lsdException w:name="toc 9" w:uiPriority="39"/>
-    <w:lsdException w:name="caption" w:uiPriority="35" w:qFormat="1"/>
-    <w:lsdException w:name="Title" w:semiHidden="0" w:uiPriority="10" w:unhideWhenUsed="0" w:qFormat="1"/>
-    <w:lsdException w:name="Default Paragraph Font" w:uiPriority="1"/>
-    <w:lsdException w:name="Subtitle" w:semiHidden="0" w:uiPriority="11" w:unhideWhenUsed="0" w:qFormat="1"/>
-    <w:lsdException w:name="Strong" w:semiHidden="0" w:uiPriority="22" w:unhideWhenUsed="0" w:qFormat="1"/>
-    <w:lsdException w:name="Emphasis" w:semiHidden="0" w:uiPriority="20" w:unhideWhenUsed="0" w:qFormat="1"/>
-    <w:lsdException w:name="Table Grid" w:semiHidden="0" w:uiPriority="59" w:unhideWhenUsed="0"/>
-    <w:lsdException w:name="Placeholder Text" w:unhideWhenUsed="0"/>
-    <w:lsdException w:name="No Spacing" w:semiHidden="0" w:uiPriority="1" w:unhideWhenUsed="0" w:qFormat="1"/>
-    <w:lsdException w:name="Light Shading" w:semiHidden="0" w:uiPriority="60" w:unhideWhenUsed="0"/>
-    <w:lsdException w:name="Light List" w:semiHidden="0" w:uiPriority="61" w:unhideWhenUsed="0"/>
-    <w:lsdException w:name="Light Grid" w:semiHidden="0" w:uiPriority="62" w:unhideWhenUsed="0"/>
-    <w:lsdException w:name="Medium Shading 1" w:semiHidden="0" w:uiPriority="63" w:unhideWhenUsed="0"/>
-    <w:lsdException w:name="Medium Shading 2" w:semiHidden="0" w:uiPriority="64" w:unhideWhenUsed="0"/>
-    <w:lsdException w:name="Medium List 1" w:semiHidden="0" w:uiPriority="65" w:unhideWhenUsed="0"/>
-    <w:lsdException w:name="Medium List 2" w:semiHidden="0" w:uiPriority="66" w:unhideWhenUsed="0"/>
-    <w:lsdException w:name="Medium Grid 1" w:semiHidden="0" w:uiPriority="67" w:unhideWhenUsed="0"/>
-    <w:lsdException w:name="Medium Grid 2" w:semiHidden="0" w:uiPriority="68" w:unhideWhenUsed="0"/>
-    <w:lsdException w:name="Medium Grid 3" w:semiHidden="0" w:uiPriority="69" w:unhideWhenUsed="0"/>
-    <w:lsdException w:name="Dark List" w:semiHidden="0" w:uiPriority="70" w:unhideWhenUsed="0"/>
-    <w:lsdException w:name="Colorful Shading" w:semiHidden="0" w:uiPriority="71" w:unhideWhenUsed="0"/>
-    <w:lsdException w:name="Colorful List" w:semiHidden="0" w:uiPriority="72" w:unhideWhenUsed="0"/>
-    <w:lsdException w:name="Colorful Grid" w:semiHidden="0" w:uiPriority="73" w:unhideWhenUsed="0"/>
-    <w:lsdException w:name="Light Shading Accent 1" w:semiHidden="0" w:uiPriority="60" w:unhideWhenUsed="0"/>
-    <w:lsdException w:name="Light List Accent 1" w:semiHidden="0" w:uiPriority="61" w:unhideWhenUsed="0"/>
-    <w:lsdException w:name="Light Grid Accent 1" w:semiHidden="0" w:uiPriority="62" w:unhideWhenUsed="0"/>
-    <w:lsdException w:name="Medium Shading 1 Accent 1" w:semiHidden="0" w:uiPriority="63" w:unhideWhenUsed="0"/>
-    <w:lsdException w:name="Medium Shading 2 Accent 1" w:semiHidden="0" w:uiPriority="64" w:unhideWhenUsed="0"/>
-    <w:lsdException w:name="Medium List 1 Accent 1" w:semiHidden="0" w:uiPriority="65" w:unhideWhenUsed="0"/>
-    <w:lsdException w:name="Revision" w:unhideWhenUsed="0"/>
-    <w:lsdException w:name="List Paragraph" w:semiHidden="0" w:uiPriority="34" w:unhideWhenUsed="0" w:qFormat="1"/>
-    <w:lsdException w:name="Quote" w:semiHidden="0" w:uiPriority="29" w:unhideWhenUsed="0" w:qFormat="1"/>
-    <w:lsdException w:name="Intense Quote" w:semiHidden="0" w:uiPriority="30" w:unhideWhenUsed="0" w:qFormat="1"/>
-    <w:lsdException w:name="Medium List 2 Accent 1" w:semiHidden="0" w:uiPriority="66" w:unhideWhenUsed="0"/>
-    <w:lsdException w:name="Medium Grid 1 Accent 1" w:semiHidden="0" w:uiPriority="67" w:unhideWhenUsed="0"/>
-    <w:lsdException w:name="Medium Grid 2 Accent 1" w:semiHidden="0" w:uiPriority="68" w:unhideWhenUsed="0"/>
-    <w:lsdException w:name="Medium Grid 3 Accent 1" w:semiHidden="0" w:uiPriority="69" w:unhideWhenUsed="0"/>
-    <w:lsdException w:name="Dark List Accent 1" w:semiHidden="0" w:uiPriority="70" w:unhideWhenUsed="0"/>
-    <w:lsdException w:name="Colorful Shading Accent 1" w:semiHidden="0" w:uiPriority="71" w:unhideWhenUsed="0"/>
-    <w:lsdException w:name="Colorful List Accent 1" w:semiHidden="0" w:uiPriority="72" w:unhideWhenUsed="0"/>
-    <w:lsdException w:name="Colorful Grid Accent 1" w:semiHidden="0" w:uiPriority="73" w:unhideWhenUsed="0"/>
-    <w:lsdException w:name="Light Shading Accent 2" w:semiHidden="0" w:uiPriority="60" w:unhideWhenUsed="0"/>
-    <w:lsdException w:name="Light List Accent 2" w:semiHidden="0" w:uiPriority="61" w:unhideWhenUsed="0"/>
-    <w:lsdException w:name="Light Grid Accent 2" w:semiHidden="0" w:uiPriority="62" w:unhideWhenUsed="0"/>
-    <w:lsdException w:name="Medium Shading 1 Accent 2" w:semiHidden="0" w:uiPriority="63" w:unhideWhenUsed="0"/>
-    <w:lsdException w:name="Medium Shading 2 Accent 2" w:semiHidden="0" w:uiPriority="64" w:unhideWhenUsed="0"/>
-    <w:lsdException w:name="Medium List 1 Accent 2" w:semiHidden="0" w:uiPriority="65" w:unhideWhenUsed="0"/>
-    <w:lsdException w:name="Medium List 2 Accent 2" w:semiHidden="0" w:uiPriority="66" w:unhideWhenUsed="0"/>
-    <w:lsdException w:name="Medium Grid 1 Accent 2" w:semiHidden="0" w:uiPriority="67" w:unhideWhenUsed="0"/>
-    <w:lsdException w:name="Medium Grid 2 Accent 2" w:semiHidden="0" w:uiPriority="68" w:unhideWhenUsed="0"/>
-    <w:lsdException w:name="Medium Grid 3 Accent 2" w:semiHidden="0" w:uiPriority="69" w:unhideWhenUsed="0"/>
-    <w:lsdException w:name="Dark List Accent 2" w:semiHidden="0" w:uiPriority="70" w:unhideWhenUsed="0"/>
-    <w:lsdException w:name="Colorful Shading Accent 2" w:semiHidden="0" w:uiPriority="71" w:unhideWhenUsed="0"/>
-    <w:lsdException w:name="Colorful List Accent 2" w:semiHidden="0" w:uiPriority="72" w:unhideWhenUsed="0"/>
-    <w:lsdException w:name="Colorful Grid Accent 2" w:semiHidden="0" w:uiPriority="73" w:unhideWhenUsed="0"/>
-    <w:lsdException w:name="Light Shading Accent 3" w:semiHidden="0" w:uiPriority="60" w:unhideWhenUsed="0"/>
-    <w:lsdException w:name="Light List Accent 3" w:semiHidden="0" w:uiPriority="61" w:unhideWhenUsed="0"/>
-    <w:lsdException w:name="Light Grid Accent 3" w:semiHidden="0" w:uiPriority="62" w:unhideWhenUsed="0"/>
-    <w:lsdException w:name="Medium Shading 1 Accent 3" w:semiHidden="0" w:uiPriority="63" w:unhideWhenUsed="0"/>
-    <w:lsdException w:name="Medium Shading 2 Accent 3" w:semiHidden="0" w:uiPriority="64" w:unhideWhenUsed="0"/>
-    <w:lsdException w:name="Medium List 1 Accent 3" w:semiHidden="0" w:uiPriority="65" w:unhideWhenUsed="0"/>
-    <w:lsdException w:name="Medium List 2 Accent 3" w:semiHidden="0" w:uiPriority="66" w:unhideWhenUsed="0"/>
-    <w:lsdException w:name="Medium Grid 1 Accent 3" w:semiHidden="0" w:uiPriority="67" w:unhideWhenUsed="0"/>
-    <w:lsdException w:name="Medium Grid 2 Accent 3" w:semiHidden="0" w:uiPriority="68" w:unhideWhenUsed="0"/>
-    <w:lsdException w:name="Medium Grid 3 Accent 3" w:semiHidden="0" w:uiPriority="69" w:unhideWhenUsed="0"/>
-    <w:lsdException w:name="Dark List Accent 3" w:semiHidden="0" w:uiPriority="70" w:unhideWhenUsed="0"/>
-    <w:lsdException w:name="Colorful Shading Accent 3" w:semiHidden="0" w:uiPriority="71" w:unhideWhenUsed="0"/>
-    <w:lsdException w:name="Colorful List Accent 3" w:semiHidden="0" w:uiPriority="72" w:unhideWhenUsed="0"/>
-    <w:lsdException w:name="Colorful Grid Accent 3" w:semiHidden="0" w:uiPriority="73" w:unhideWhenUsed="0"/>
-    <w:lsdException w:name="Light Shading Accent 4" w:semiHidden="0" w:uiPriority="60" w:unhideWhenUsed="0"/>
-    <w:lsdException w:name="Light List Accent 4" w:semiHidden="0" w:uiPriority="61" w:unhideWhenUsed="0"/>
-    <w:lsdException w:name="Light Grid Accent 4" w:semiHidden="0" w:uiPriority="62" w:unhideWhenUsed="0"/>
-    <w:lsdException w:name="Medium Shading 1 Accent 4" w:semiHidden="0" w:uiPriority="63" w:unhideWhenUsed="0"/>
-    <w:lsdException w:name="Medium Shading 2 Accent 4" w:semiHidden="0" w:uiPriority="64" w:unhideWhenUsed="0"/>
-    <w:lsdException w:name="Medium List 1 Accent 4" w:semiHidden="0" w:uiPriority="65" w:unhideWhenUsed="0"/>
-    <w:lsdException w:name="Medium List 2 Accent 4" w:semiHidden="0" w:uiPriority="66" w:unhideWhenUsed="0"/>
-    <w:lsdException w:name="Medium Grid 1 Accent 4" w:semiHidden="0" w:uiPriority="67" w:unhideWhenUsed="0"/>
-    <w:lsdException w:name="Medium Grid 2 Accent 4" w:semiHidden="0" w:uiPriority="68" w:unhideWhenUsed="0"/>
-    <w:lsdException w:name="Medium Grid 3 Accent 4" w:semiHidden="0" w:uiPriority="69" w:unhideWhenUsed="0"/>
-    <w:lsdException w:name="Dark List Accent 4" w:semiHidden="0" w:uiPriority="70" w:unhideWhenUsed="0"/>
-    <w:lsdException w:name="Colorful Shading Accent 4" w:semiHidden="0" w:uiPriority="71" w:unhideWhenUsed="0"/>
-    <w:lsdException w:name="Colorful List Accent 4" w:semiHidden="0" w:uiPriority="72" w:unhideWhenUsed="0"/>
-    <w:lsdException w:name="Colorful Grid Accent 4" w:semiHidden="0" w:uiPriority="73" w:unhideWhenUsed="0"/>
-    <w:lsdException w:name="Light Shading Accent 5" w:semiHidden="0" w:uiPriority="60" w:unhideWhenUsed="0"/>
-    <w:lsdException w:name="Light List Accent 5" w:semiHidden="0" w:uiPriority="61" w:unhideWhenUsed="0"/>
-    <w:lsdException w:name="Light Grid Accent 5" w:semiHidden="0" w:uiPriority="62" w:unhideWhenUsed="0"/>
-    <w:lsdException w:name="Medium Shading 1 Accent 5" w:semiHidden="0" w:uiPriority="63" w:unhideWhenUsed="0"/>
-    <w:lsdException w:name="Medium Shading 2 Accent 5" w:semiHidden="0" w:uiPriority="64" w:unhideWhenUsed="0"/>
-    <w:lsdException w:name="Medium List 1 Accent 5" w:semiHidden="0" w:uiPriority="65" w:unhideWhenUsed="0"/>
-    <w:lsdException w:name="Medium List 2 Accent 5" w:semiHidden="0" w:uiPriority="66" w:unhideWhenUsed="0"/>
-    <w:lsdException w:name="Medium Grid 1 Accent 5" w:semiHidden="0" w:uiPriority="67" w:unhideWhenUsed="0"/>
-    <w:lsdException w:name="Medium Grid 2 Accent 5" w:semiHidden="0" w:uiPriority="68" w:unhideWhenUsed="0"/>
-    <w:lsdException w:name="Medium Grid 3 Accent 5" w:semiHidden="0" w:uiPriority="69" w:unhideWhenUsed="0"/>
-    <w:lsdException w:name="Dark List Accent 5" w:semiHidden="0" w:uiPriority="70" w:unhideWhenUsed="0"/>
-    <w:lsdException w:name="Colorful Shading Accent 5" w:semiHidden="0" w:uiPriority="71" w:unhideWhenUsed="0"/>
-    <w:lsdException w:name="Colorful List Accent 5" w:semiHidden="0" w:uiPriority="72" w:unhideWhenUsed="0"/>
-    <w:lsdException w:name="Colorful Grid Accent 5" w:semiHidden="0" w:uiPriority="73" w:unhideWhenUsed="0"/>
-    <w:lsdException w:name="Light Shading Accent 6" w:semiHidden="0" w:uiPriority="60" w:unhideWhenUsed="0"/>
-    <w:lsdException w:name="Light List Accent 6" w:semiHidden="0" w:uiPriority="61" w:unhideWhenUsed="0"/>
-    <w:lsdException w:name="Light Grid Accent 6" w:semiHidden="0" w:uiPriority="62" w:unhideWhenUsed="0"/>
-    <w:lsdException w:name="Medium Shading 1 Accent 6" w:semiHidden="0" w:uiPriority="63" w:unhideWhenUsed="0"/>
-    <w:lsdException w:name="Medium Shading 2 Accent 6" w:semiHidden="0" w:uiPriority="64" w:unhideWhenUsed="0"/>
-    <w:lsdException w:name="Medium List 1 Accent 6" w:semiHidden="0" w:uiPriority="65" w:unhideWhenUsed="0"/>
-    <w:lsdException w:name="Medium List 2 Accent 6" w:semiHidden="0" w:uiPriority="66" w:unhideWhenUsed="0"/>
-    <w:lsdException w:name="Medium Grid 1 Accent 6" w:semiHidden="0" w:uiPriority="67" w:unhideWhenUsed="0"/>
-    <w:lsdException w:name="Medium Grid 2 Accent 6" w:semiHidden="0" w:uiPriority="68" w:unhideWhenUsed="0"/>
-    <w:lsdException w:name="Medium Grid 3 Accent 6" w:semiHidden="0" w:uiPriority="69" w:unhideWhenUsed="0"/>
-    <w:lsdException w:name="Dark List Accent 6" w:semiHidden="0" w:uiPriority="70" w:unhideWhenUsed="0"/>
-    <w:lsdException w:name="Colorful Shading Accent 6" w:semiHidden="0" w:uiPriority="71" w:unhideWhenUsed="0"/>
-    <w:lsdException w:name="Colorful List Accent 6" w:semiHidden="0" w:uiPriority="72" w:unhideWhenUsed="0"/>
-    <w:lsdException w:name="Colorful Grid Accent 6" w:semiHidden="0" w:uiPriority="73" w:unhideWhenUsed="0"/>
-    <w:lsdException w:name="Subtle Emphasis" w:semiHidden="0" w:uiPriority="19" w:unhideWhenUsed="0" w:qFormat="1"/>
-    <w:lsdException w:name="Intense Emphasis" w:semiHidden="0" w:uiPriority="21" w:unhideWhenUsed="0" w:qFormat="1"/>
-    <w:lsdException w:name="Subtle Reference" w:semiHidden="0" w:uiPriority="31" w:unhideWhenUsed="0" w:qFormat="1"/>
-    <w:lsdException w:name="Intense Reference" w:semiHidden="0" w:uiPriority="32" w:unhideWhenUsed="0" w:qFormat="1"/>
-    <w:lsdException w:name="Book Title" w:semiHidden="0" w:uiPriority="33" w:unhideWhenUsed="0" w:qFormat="1"/>
-    <w:lsdException w:name="Bibliography" w:uiPriority="37"/>
-    <w:lsdException w:name="TOC Heading" w:uiPriority="39" w:qFormat="1"/>
-  </w:latentStyles>
-  <w:style w:type="paragraph" w:default="1" w:styleId="Normal">
-    <w:name w:val="Normal"/>
-    <w:qFormat/>
-    <w:rsid w:val="008063A7"/>
-    <w:rPr>
-      <w:lang w:eastAsia="pt-BR"/>
-    </w:rPr>
-  </w:style>
-  <w:style w:type="paragraph" w:styleId="Heading1">
-    <w:name w:val="heading 1"/>
-    <w:basedOn w:val="Normal"/>
-    <w:next w:val="BodyText"/>
-    <w:qFormat/>
-    <w:pPr>
-      <w:keepNext/>
-      <w:keepLines/>
-      <w:pageBreakBefore/>
-      <w:numPr>
-        <w:numId w:val="2"/>
-      </w:numPr>
-      <w:spacing w:before="320" w:after="320"/>
-      <w:jc w:val="center"/>
-      <w:outlineLvl w:val="0"/>
-    </w:pPr>
-    <w:rPr>
-      <w:rFonts w:ascii="Arial" w:hAnsi="Arial"/>
-      <w:b/>
-      <w:kern w:val="28"/>
-      <w:sz w:val="36"/>
-    </w:rPr>
-  </w:style>
-  <w:style w:type="paragraph" w:styleId="Heading2">
-    <w:name w:val="heading 2"/>
-    <w:basedOn w:val="Normal"/>
-    <w:next w:val="BodyText"/>
-    <w:qFormat/>
-    <w:pPr>
-      <w:keepNext/>
-      <w:numPr>
-        <w:ilvl w:val="1"/>
-        <w:numId w:val="2"/>
-      </w:numPr>
-      <w:spacing w:before="240" w:after="240"/>
-      <w:outlineLvl w:val="1"/>
-    </w:pPr>
-    <w:rPr>
-      <w:rFonts w:ascii="Arial" w:hAnsi="Arial"/>
-      <w:b/>
-      <w:i/>
-      <w:kern w:val="28"/>
-      <w:sz w:val="28"/>
-    </w:rPr>
-  </w:style>
-  <w:style w:type="paragraph" w:styleId="Heading3">
-    <w:name w:val="heading 3"/>
-    <w:basedOn w:val="Normal"/>
-    <w:next w:val="BodyText"/>
-    <w:qFormat/>
-    <w:pPr>
-      <w:keepNext/>
-      <w:numPr>
-        <w:ilvl w:val="2"/>
-        <w:numId w:val="2"/>
-      </w:numPr>
-      <w:spacing w:before="160" w:after="160"/>
-      <w:outlineLvl w:val="2"/>
-    </w:pPr>
-    <w:rPr>
-      <w:b/>
-      <w:kern w:val="28"/>
-      <w:sz w:val="24"/>
-    </w:rPr>
-  </w:style>
-  <w:style w:type="paragraph" w:styleId="Heading4">
-    <w:name w:val="heading 4"/>
-    <w:basedOn w:val="Normal"/>
-    <w:next w:val="BodyText"/>
-    <w:qFormat/>
-    <w:pPr>
-      <w:keepNext/>
-      <w:numPr>
-        <w:ilvl w:val="3"/>
-        <w:numId w:val="2"/>
-      </w:numPr>
-      <w:spacing w:before="120" w:after="120"/>
-      <w:outlineLvl w:val="3"/>
-    </w:pPr>
-    <w:rPr>
-      <w:b/>
-      <w:i/>
-      <w:kern w:val="28"/>
-      <w:sz w:val="24"/>
-    </w:rPr>
-  </w:style>
-  <w:style w:type="paragraph" w:styleId="Heading5">
-    <w:name w:val="heading 5"/>
-    <w:basedOn w:val="Normal"/>
-    <w:next w:val="BodyText"/>
-    <w:link w:val="Heading5Char"/>
-    <w:qFormat/>
-    <w:pPr>
-      <w:keepNext/>
-      <w:numPr>
-        <w:ilvl w:val="4"/>
-        <w:numId w:val="2"/>
-      </w:numPr>
-      <w:spacing w:before="120" w:after="80"/>
-      <w:outlineLvl w:val="4"/>
-    </w:pPr>
-    <w:rPr>
-      <w:rFonts w:ascii="Arial" w:hAnsi="Arial"/>
-      <w:b/>
-      <w:kern w:val="28"/>
-    </w:rPr>
-  </w:style>
-  <w:style w:type="paragraph" w:styleId="Heading6">
-    <w:name w:val="heading 6"/>
-    <w:basedOn w:val="Normal"/>
-    <w:next w:val="BodyText"/>
-    <w:link w:val="Heading6Char"/>
-    <w:qFormat/>
-    <w:pPr>
-      <w:keepNext/>
-      <w:numPr>
-        <w:ilvl w:val="5"/>
-        <w:numId w:val="2"/>
-      </w:numPr>
-      <w:spacing w:before="80" w:after="80"/>
-      <w:outlineLvl w:val="5"/>
-    </w:pPr>
-    <w:rPr>
-      <w:rFonts w:ascii="Arial" w:hAnsi="Arial"/>
-      <w:b/>
-      <w:i/>
-      <w:kern w:val="28"/>
-    </w:rPr>
-  </w:style>
-  <w:style w:type="paragraph" w:styleId="Heading7">
-    <w:name w:val="heading 7"/>
-    <w:basedOn w:val="Normal"/>
-    <w:next w:val="BodyText"/>
-    <w:qFormat/>
-    <w:pPr>
-      <w:keepNext/>
-      <w:numPr>
-        <w:ilvl w:val="6"/>
-        <w:numId w:val="2"/>
-      </w:numPr>
-      <w:spacing w:before="80" w:after="60"/>
-      <w:outlineLvl w:val="6"/>
-    </w:pPr>
-    <w:rPr>
-      <w:b/>
-      <w:kern w:val="28"/>
-    </w:rPr>
-  </w:style>
-  <w:style w:type="paragraph" w:styleId="Heading8">
-    <w:name w:val="heading 8"/>
-    <w:basedOn w:val="Normal"/>
-    <w:next w:val="BodyText"/>
-    <w:qFormat/>
-    <w:pPr>
-      <w:keepNext/>
-      <w:numPr>
-        <w:ilvl w:val="7"/>
-        <w:numId w:val="2"/>
-      </w:numPr>
-      <w:spacing w:before="80" w:after="60"/>
-      <w:outlineLvl w:val="7"/>
-    </w:pPr>
-    <w:rPr>
-      <w:b/>
-      <w:i/>
-      <w:kern w:val="28"/>
-    </w:rPr>
-  </w:style>
-  <w:style w:type="paragraph" w:styleId="Heading9">
-    <w:name w:val="heading 9"/>
-    <w:basedOn w:val="Normal"/>
-    <w:next w:val="BodyText"/>
-    <w:qFormat/>
-    <w:pPr>
-      <w:keepNext/>
-      <w:numPr>
-        <w:ilvl w:val="8"/>
-        <w:numId w:val="2"/>
-      </w:numPr>
-      <w:spacing w:before="80" w:after="60"/>
-      <w:outlineLvl w:val="8"/>
-    </w:pPr>
-    <w:rPr>
-      <w:b/>
-      <w:i/>
-      <w:kern w:val="28"/>
-    </w:rPr>
-  </w:style>
-  <w:style w:type="character" w:default="1" w:styleId="DefaultParagraphFont">
-    <w:name w:val="Default Paragraph Font"/>
-    <w:uiPriority w:val="1"/>
-    <w:semiHidden/>
-    <w:unhideWhenUsed/>
-  </w:style>
-  <w:style w:type="table" w:default="1" w:styleId="TableNormal">
-    <w:name w:val="Normal Table"/>
-    <w:uiPriority w:val="99"/>
-    <w:semiHidden/>
-    <w:unhideWhenUsed/>
-    <w:tblPr>
-      <w:tblInd w:w="0" w:type="dxa"/>
-      <w:tblCellMar>
-        <w:top w:w="0" w:type="dxa"/>
-        <w:left w:w="108" w:type="dxa"/>
-        <w:bottom w:w="0" w:type="dxa"/>
-        <w:right w:w="108" w:type="dxa"/>
-      </w:tblCellMar>
-    </w:tblPr>
-  </w:style>
-  <w:style w:type="numbering" w:default="1" w:styleId="NoList">
-    <w:name w:val="No List"/>
-    <w:uiPriority w:val="99"/>
-    <w:semiHidden/>
-    <w:unhideWhenUsed/>
-  </w:style>
-  <w:style w:type="paragraph" w:customStyle="1" w:styleId="normal0">
-    <w:name w:val="normal"/>
-  </w:style>
-  <w:style w:type="paragraph" w:styleId="Title">
-    <w:name w:val="Title"/>
-    <w:basedOn w:val="Normal"/>
-    <w:qFormat/>
-    <w:pPr>
-      <w:keepNext/>
-      <w:keepLines/>
-      <w:pageBreakBefore/>
-      <w:spacing w:before="360" w:after="160"/>
-      <w:jc w:val="center"/>
-    </w:pPr>
-    <w:rPr>
-      <w:rFonts w:ascii="Arial" w:hAnsi="Arial"/>
-      <w:b/>
-      <w:kern w:val="28"/>
-      <w:sz w:val="72"/>
-    </w:rPr>
-  </w:style>
-  <w:style w:type="paragraph" w:styleId="BodyText">
-    <w:name w:val="Body Text"/>
-    <w:basedOn w:val="Normal"/>
-    <w:link w:val="BodyTextChar"/>
-    <w:autoRedefine/>
-    <w:rsid w:val="00A37183"/>
-    <w:pPr>
-      <w:keepLines/>
-      <w:spacing w:before="80" w:after="80"/>
-    </w:pPr>
-    <w:rPr>
-      <w:sz w:val="24"/>
-      <w:szCs w:val="24"/>
-    </w:rPr>
-  </w:style>
-  <w:style w:type="character" w:styleId="FootnoteReference">
-    <w:name w:val="footnote reference"/>
-    <w:semiHidden/>
-    <w:rPr>
-      <w:vertAlign w:val="superscript"/>
-    </w:rPr>
-  </w:style>
-  <w:style w:type="character" w:styleId="PageNumber">
-    <w:name w:val="page number"/>
-    <w:rPr>
-      <w:b/>
-    </w:rPr>
-  </w:style>
-  <w:style w:type="paragraph" w:customStyle="1" w:styleId="cabealho-capa">
-    <w:name w:val="cabeçalho-capa"/>
-    <w:basedOn w:val="Heading2"/>
-    <w:pPr>
-      <w:numPr>
-        <w:ilvl w:val="0"/>
-        <w:numId w:val="0"/>
-      </w:numPr>
-      <w:jc w:val="center"/>
-      <w:outlineLvl w:val="9"/>
-    </w:pPr>
-    <w:rPr>
-      <w:i w:val="0"/>
-    </w:rPr>
-  </w:style>
-  <w:style w:type="paragraph" w:customStyle="1" w:styleId="capa-ttulo">
-    <w:name w:val="capa-título"/>
-    <w:basedOn w:val="Heading1"/>
-    <w:pPr>
-      <w:numPr>
-        <w:numId w:val="0"/>
-      </w:numPr>
-      <w:outlineLvl w:val="9"/>
-    </w:pPr>
-  </w:style>
-  <w:style w:type="paragraph" w:customStyle="1" w:styleId="capa-autor">
-    <w:name w:val="capa-autor"/>
-    <w:basedOn w:val="Heading2"/>
-    <w:pPr>
-      <w:numPr>
-        <w:ilvl w:val="0"/>
-        <w:numId w:val="0"/>
-      </w:numPr>
-      <w:jc w:val="center"/>
-      <w:outlineLvl w:val="9"/>
-    </w:pPr>
-    <w:rPr>
-      <w:i w:val="0"/>
-    </w:rPr>
-  </w:style>
-  <w:style w:type="paragraph" w:customStyle="1" w:styleId="capa-local">
-    <w:name w:val="capa-local"/>
-    <w:basedOn w:val="Heading2"/>
-    <w:pPr>
-      <w:numPr>
-        <w:ilvl w:val="0"/>
-        <w:numId w:val="0"/>
-      </w:numPr>
-      <w:jc w:val="center"/>
-      <w:outlineLvl w:val="9"/>
-    </w:pPr>
-    <w:rPr>
-      <w:i w:val="0"/>
-    </w:rPr>
-  </w:style>
-  <w:style w:type="paragraph" w:customStyle="1" w:styleId="capa-data">
-    <w:name w:val="capa-data"/>
-    <w:basedOn w:val="Heading1"/>
-    <w:pPr>
-      <w:numPr>
-        <w:numId w:val="0"/>
-      </w:numPr>
-      <w:outlineLvl w:val="9"/>
-    </w:pPr>
-    <w:rPr>
-      <w:i/>
-      <w:noProof/>
-      <w:kern w:val="0"/>
-      <w:sz w:val="24"/>
-    </w:rPr>
-  </w:style>
-  <w:style w:type="paragraph" w:styleId="ListBullet">
-    <w:name w:val="List Bullet"/>
-    <w:basedOn w:val="List"/>
-    <w:autoRedefine/>
-    <w:pPr>
-      <w:numPr>
-        <w:numId w:val="3"/>
-      </w:numPr>
-      <w:tabs>
-        <w:tab w:val="clear" w:pos="720"/>
-      </w:tabs>
-      <w:spacing w:after="160"/>
-    </w:pPr>
-  </w:style>
-  <w:style w:type="paragraph" w:styleId="List">
-    <w:name w:val="List"/>
-    <w:basedOn w:val="BodyText"/>
-    <w:pPr>
-      <w:tabs>
-        <w:tab w:val="left" w:pos="720"/>
-      </w:tabs>
-      <w:ind w:left="720" w:hanging="360"/>
-    </w:pPr>
-  </w:style>
-  <w:style w:type="paragraph" w:styleId="Caption">
-    <w:name w:val="caption"/>
-    <w:basedOn w:val="Normal"/>
-    <w:next w:val="BodyText"/>
-    <w:qFormat/>
-    <w:pPr>
-      <w:spacing w:before="120" w:after="160"/>
-      <w:jc w:val="center"/>
-    </w:pPr>
-    <w:rPr>
-      <w:i/>
-      <w:sz w:val="18"/>
-    </w:rPr>
-  </w:style>
-  <w:style w:type="paragraph" w:styleId="ListNumber">
-    <w:name w:val="List Number"/>
-    <w:basedOn w:val="List"/>
-    <w:autoRedefine/>
-    <w:pPr>
-      <w:numPr>
-        <w:numId w:val="4"/>
-      </w:numPr>
-      <w:tabs>
-        <w:tab w:val="clear" w:pos="720"/>
-      </w:tabs>
-      <w:spacing w:after="160"/>
-    </w:pPr>
-  </w:style>
-  <w:style w:type="paragraph" w:customStyle="1" w:styleId="Figura">
-    <w:name w:val="Figura"/>
-    <w:basedOn w:val="BodyText"/>
-    <w:next w:val="Caption"/>
-    <w:pPr>
-      <w:jc w:val="center"/>
-    </w:pPr>
-  </w:style>
-  <w:style w:type="paragraph" w:styleId="ListBullet2">
-    <w:name w:val="List Bullet 2"/>
-    <w:basedOn w:val="ListBullet"/>
-    <w:pPr>
-      <w:ind w:left="1080"/>
-    </w:pPr>
-  </w:style>
-  <w:style w:type="paragraph" w:styleId="FootnoteText">
-    <w:name w:val="footnote text"/>
-    <w:basedOn w:val="Normal"/>
-    <w:semiHidden/>
-    <w:pPr>
-      <w:tabs>
-        <w:tab w:val="left" w:pos="187"/>
-      </w:tabs>
-      <w:spacing w:after="120" w:line="220" w:lineRule="exact"/>
-      <w:ind w:left="187" w:hanging="187"/>
-    </w:pPr>
-    <w:rPr>
-      <w:sz w:val="18"/>
-    </w:rPr>
-  </w:style>
-  <w:style w:type="paragraph" w:customStyle="1" w:styleId="FootnoteBase">
-    <w:name w:val="Footnote Base"/>
-    <w:basedOn w:val="Normal"/>
-    <w:pPr>
-      <w:tabs>
-        <w:tab w:val="left" w:pos="187"/>
-      </w:tabs>
-      <w:spacing w:line="220" w:lineRule="exact"/>
-      <w:ind w:left="187" w:hanging="187"/>
-    </w:pPr>
-    <w:rPr>
-      <w:sz w:val="18"/>
-    </w:rPr>
-  </w:style>
-  <w:style w:type="paragraph" w:styleId="Footer">
-    <w:name w:val="footer"/>
-    <w:basedOn w:val="Normal"/>
-    <w:pPr>
-      <w:keepLines/>
-      <w:tabs>
-        <w:tab w:val="center" w:pos="4320"/>
-        <w:tab w:val="right" w:pos="8640"/>
-      </w:tabs>
-    </w:pPr>
-  </w:style>
-  <w:style w:type="paragraph" w:styleId="TOC1">
-    <w:name w:val="toc 1"/>
-    <w:basedOn w:val="Normal"/>
-    <w:next w:val="Normal"/>
-    <w:uiPriority w:val="39"/>
-  </w:style>
-  <w:style w:type="paragraph" w:styleId="TOC2">
-    <w:name w:val="toc 2"/>
-    <w:basedOn w:val="Normal"/>
-    <w:next w:val="Normal"/>
-    <w:uiPriority w:val="39"/>
-    <w:pPr>
-      <w:ind w:left="200"/>
-    </w:pPr>
-  </w:style>
-  <w:style w:type="paragraph" w:styleId="TOC3">
-    <w:name w:val="toc 3"/>
-    <w:basedOn w:val="Normal"/>
-    <w:next w:val="Normal"/>
-    <w:uiPriority w:val="39"/>
-    <w:pPr>
-      <w:ind w:left="400"/>
-    </w:pPr>
-  </w:style>
-  <w:style w:type="paragraph" w:styleId="TOC4">
-    <w:name w:val="toc 4"/>
-    <w:basedOn w:val="Normal"/>
-    <w:next w:val="Normal"/>
-    <w:uiPriority w:val="39"/>
-    <w:pPr>
-      <w:ind w:left="600"/>
-    </w:pPr>
-  </w:style>
-  <w:style w:type="paragraph" w:styleId="TOC5">
-    <w:name w:val="toc 5"/>
-    <w:basedOn w:val="Normal"/>
-    <w:next w:val="Normal"/>
-    <w:uiPriority w:val="39"/>
-    <w:pPr>
-      <w:ind w:left="800"/>
-    </w:pPr>
-  </w:style>
-  <w:style w:type="paragraph" w:styleId="TOC6">
-    <w:name w:val="toc 6"/>
-    <w:basedOn w:val="Normal"/>
-    <w:next w:val="Normal"/>
-    <w:uiPriority w:val="39"/>
-    <w:pPr>
-      <w:ind w:left="1000"/>
-    </w:pPr>
-  </w:style>
-  <w:style w:type="paragraph" w:styleId="TOC7">
-    <w:name w:val="toc 7"/>
-    <w:basedOn w:val="Normal"/>
-    <w:next w:val="Normal"/>
-    <w:uiPriority w:val="39"/>
-    <w:pPr>
-      <w:ind w:left="1200"/>
-    </w:pPr>
-  </w:style>
-  <w:style w:type="paragraph" w:styleId="TOC8">
-    <w:name w:val="toc 8"/>
-    <w:basedOn w:val="Normal"/>
-    <w:next w:val="Normal"/>
-    <w:uiPriority w:val="39"/>
-    <w:pPr>
-      <w:ind w:left="1400"/>
-    </w:pPr>
-  </w:style>
-  <w:style w:type="paragraph" w:styleId="TOC9">
-    <w:name w:val="toc 9"/>
-    <w:basedOn w:val="Normal"/>
-    <w:next w:val="Normal"/>
-    <w:uiPriority w:val="39"/>
-    <w:pPr>
-      <w:ind w:left="1600"/>
-    </w:pPr>
-  </w:style>
-  <w:style w:type="paragraph" w:styleId="Header">
-    <w:name w:val="header"/>
-    <w:basedOn w:val="Normal"/>
-    <w:pPr>
-      <w:tabs>
-        <w:tab w:val="center" w:pos="4419"/>
-        <w:tab w:val="right" w:pos="8838"/>
-      </w:tabs>
-    </w:pPr>
-  </w:style>
-  <w:style w:type="paragraph" w:customStyle="1" w:styleId="Titulo">
-    <w:name w:val="Titulo"/>
-    <w:basedOn w:val="Normal"/>
-    <w:next w:val="BodyText"/>
-    <w:pPr>
-      <w:spacing w:after="240"/>
-      <w:jc w:val="center"/>
-    </w:pPr>
-    <w:rPr>
-      <w:b/>
-      <w:sz w:val="36"/>
-    </w:rPr>
-  </w:style>
-  <w:style w:type="paragraph" w:styleId="Quote">
-    <w:name w:val="Quote"/>
-    <w:basedOn w:val="BodyText"/>
-    <w:qFormat/>
-    <w:pPr>
-      <w:pBdr>
-        <w:top w:val="single" w:sz="6" w:space="1" w:color="auto"/>
-        <w:left w:val="single" w:sz="6" w:space="1" w:color="auto"/>
-        <w:bottom w:val="single" w:sz="6" w:space="1" w:color="auto"/>
-        <w:right w:val="single" w:sz="6" w:space="1" w:color="auto"/>
-      </w:pBdr>
-      <w:ind w:left="432" w:right="432"/>
-    </w:pPr>
-  </w:style>
-  <w:style w:type="character" w:customStyle="1" w:styleId="Negrito">
-    <w:name w:val="Negrito"/>
-    <w:rPr>
-      <w:rFonts w:ascii="Arial" w:hAnsi="Arial"/>
-      <w:b/>
-      <w:sz w:val="24"/>
-    </w:rPr>
-  </w:style>
-  <w:style w:type="paragraph" w:customStyle="1" w:styleId="Item">
-    <w:name w:val="Item"/>
-    <w:basedOn w:val="BodyText"/>
-    <w:pPr>
-      <w:ind w:left="715" w:hanging="284"/>
-    </w:pPr>
-  </w:style>
-  <w:style w:type="paragraph" w:customStyle="1" w:styleId="parag-item">
-    <w:name w:val="parag-item"/>
-    <w:basedOn w:val="Item"/>
-    <w:pPr>
-      <w:ind w:left="680" w:firstLine="0"/>
-    </w:pPr>
-  </w:style>
-  <w:style w:type="paragraph" w:customStyle="1" w:styleId="Descrio">
-    <w:name w:val="Descrição"/>
-    <w:basedOn w:val="Normal"/>
-    <w:next w:val="BodyText"/>
-    <w:pPr>
-      <w:spacing w:before="60" w:after="60"/>
-      <w:ind w:left="864" w:hanging="432"/>
-    </w:pPr>
-  </w:style>
-  <w:style w:type="character" w:styleId="CommentReference">
-    <w:name w:val="annotation reference"/>
-    <w:semiHidden/>
-    <w:rPr>
-      <w:sz w:val="16"/>
-    </w:rPr>
-  </w:style>
-  <w:style w:type="paragraph" w:styleId="CommentText">
-    <w:name w:val="annotation text"/>
-    <w:basedOn w:val="Normal"/>
-    <w:link w:val="CommentTextChar"/>
-    <w:autoRedefine/>
-    <w:semiHidden/>
-    <w:pPr>
-      <w:tabs>
-        <w:tab w:val="left" w:pos="187"/>
-      </w:tabs>
-      <w:spacing w:after="120" w:line="220" w:lineRule="exact"/>
-      <w:ind w:left="187" w:hanging="187"/>
-    </w:pPr>
-  </w:style>
-  <w:style w:type="paragraph" w:styleId="ListNumber2">
-    <w:name w:val="List Number 2"/>
-    <w:basedOn w:val="ListNumber"/>
-    <w:pPr>
-      <w:numPr>
-        <w:ilvl w:val="1"/>
-      </w:numPr>
-      <w:ind w:left="1080" w:hanging="360"/>
-    </w:pPr>
-  </w:style>
-  <w:style w:type="paragraph" w:styleId="Subtitle">
-    <w:name w:val="Subtitle"/>
-    <w:basedOn w:val="Normal"/>
-    <w:next w:val="Normal"/>
-    <w:pPr>
-      <w:keepNext/>
-      <w:keepLines/>
-      <w:spacing w:before="480" w:after="480"/>
-      <w:jc w:val="center"/>
-    </w:pPr>
-    <w:rPr>
-      <w:rFonts w:ascii="Arial" w:eastAsia="Arial" w:hAnsi="Arial" w:cs="Arial"/>
-      <w:i/>
-      <w:sz w:val="28"/>
-      <w:szCs w:val="28"/>
-    </w:rPr>
-  </w:style>
-  <w:style w:type="paragraph" w:customStyle="1" w:styleId="Autor">
-    <w:name w:val="Autor"/>
-    <w:basedOn w:val="Normal"/>
-    <w:pPr>
-      <w:keepNext/>
-      <w:keepLines/>
-      <w:spacing w:before="760" w:after="360"/>
-      <w:jc w:val="center"/>
-    </w:pPr>
-    <w:rPr>
-      <w:rFonts w:ascii="Arial" w:hAnsi="Arial"/>
-      <w:kern w:val="28"/>
-      <w:sz w:val="32"/>
-    </w:rPr>
-  </w:style>
-  <w:style w:type="paragraph" w:styleId="Date">
-    <w:name w:val="Date"/>
-    <w:basedOn w:val="Normal"/>
-    <w:next w:val="Normal"/>
-  </w:style>
-  <w:style w:type="paragraph" w:customStyle="1" w:styleId="Cdigo">
-    <w:name w:val="Código"/>
-    <w:basedOn w:val="BodyText"/>
-    <w:rPr>
-      <w:rFonts w:ascii="Courier New" w:hAnsi="Courier New"/>
-      <w:noProof/>
-    </w:rPr>
-  </w:style>
-  <w:style w:type="paragraph" w:customStyle="1" w:styleId="Livre">
-    <w:name w:val="Livre"/>
-    <w:rPr>
-      <w:noProof/>
-      <w:lang w:eastAsia="pt-BR"/>
-    </w:rPr>
-  </w:style>
-  <w:style w:type="paragraph" w:customStyle="1" w:styleId="sumrio">
-    <w:name w:val="sumário"/>
-    <w:basedOn w:val="Heading1"/>
-    <w:pPr>
-      <w:numPr>
-        <w:numId w:val="0"/>
-      </w:numPr>
-      <w:tabs>
-        <w:tab w:val="num" w:pos="648"/>
-      </w:tabs>
-      <w:ind w:left="284" w:firstLine="6"/>
-    </w:pPr>
-    <w:rPr>
-      <w:i/>
-      <w:sz w:val="28"/>
-    </w:rPr>
-  </w:style>
-  <w:style w:type="paragraph" w:customStyle="1" w:styleId="TOCBase">
-    <w:name w:val="TOC Base"/>
-    <w:basedOn w:val="Normal"/>
-    <w:pPr>
-      <w:tabs>
-        <w:tab w:val="right" w:leader="dot" w:pos="8640"/>
-      </w:tabs>
-    </w:pPr>
-  </w:style>
-  <w:style w:type="paragraph" w:customStyle="1" w:styleId="Ttulodecaptulo">
-    <w:name w:val="Título de capítulo"/>
-    <w:basedOn w:val="Normal"/>
-    <w:next w:val="Normal"/>
-    <w:pPr>
-      <w:keepNext/>
-      <w:keepLines/>
-      <w:pageBreakBefore/>
-      <w:spacing w:before="480" w:after="720"/>
-      <w:jc w:val="center"/>
-    </w:pPr>
-    <w:rPr>
-      <w:rFonts w:ascii="Arial" w:hAnsi="Arial"/>
-      <w:b/>
-      <w:kern w:val="28"/>
-      <w:sz w:val="44"/>
-    </w:rPr>
-  </w:style>
-  <w:style w:type="paragraph" w:customStyle="1" w:styleId="Interface1">
-    <w:name w:val="Interface 1"/>
-    <w:basedOn w:val="BodyText"/>
-    <w:pPr>
-      <w:spacing w:after="0"/>
-      <w:jc w:val="center"/>
-    </w:pPr>
-    <w:rPr>
-      <w:rFonts w:ascii="Arial" w:hAnsi="Arial"/>
-      <w:b/>
-      <w:sz w:val="20"/>
-    </w:rPr>
-  </w:style>
-  <w:style w:type="paragraph" w:customStyle="1" w:styleId="Interface2">
-    <w:name w:val="Interface 2"/>
-    <w:basedOn w:val="Interface1"/>
-    <w:rPr>
-      <w:b w:val="0"/>
-    </w:rPr>
-  </w:style>
-  <w:style w:type="paragraph" w:styleId="BodyTextIndent">
-    <w:name w:val="Body Text Indent"/>
-    <w:basedOn w:val="BodyText"/>
-    <w:pPr>
-      <w:ind w:left="360"/>
-    </w:pPr>
-  </w:style>
-  <w:style w:type="character" w:styleId="EndnoteReference">
-    <w:name w:val="endnote reference"/>
-    <w:semiHidden/>
-    <w:rPr>
-      <w:vertAlign w:val="superscript"/>
-    </w:rPr>
-  </w:style>
-  <w:style w:type="paragraph" w:styleId="EndnoteText">
-    <w:name w:val="endnote text"/>
-    <w:basedOn w:val="Normal"/>
-    <w:semiHidden/>
-    <w:pPr>
-      <w:tabs>
-        <w:tab w:val="left" w:pos="187"/>
-      </w:tabs>
-      <w:spacing w:after="120" w:line="220" w:lineRule="exact"/>
-      <w:ind w:left="187" w:hanging="187"/>
-    </w:pPr>
-    <w:rPr>
-      <w:sz w:val="18"/>
-    </w:rPr>
-  </w:style>
-  <w:style w:type="paragraph" w:styleId="List2">
-    <w:name w:val="List 2"/>
-    <w:basedOn w:val="List"/>
-    <w:pPr>
-      <w:tabs>
-        <w:tab w:val="clear" w:pos="720"/>
-        <w:tab w:val="left" w:pos="1080"/>
-      </w:tabs>
-      <w:ind w:left="1080"/>
-    </w:pPr>
-  </w:style>
-  <w:style w:type="paragraph" w:styleId="List3">
-    <w:name w:val="List 3"/>
-    <w:basedOn w:val="List"/>
-    <w:pPr>
-      <w:tabs>
-        <w:tab w:val="clear" w:pos="720"/>
-        <w:tab w:val="left" w:pos="1440"/>
-      </w:tabs>
-      <w:ind w:left="1440"/>
-    </w:pPr>
-  </w:style>
-  <w:style w:type="paragraph" w:styleId="ListBullet3">
-    <w:name w:val="List Bullet 3"/>
-    <w:basedOn w:val="ListBullet"/>
-    <w:autoRedefine/>
-    <w:pPr>
-      <w:ind w:left="1440"/>
-    </w:pPr>
-  </w:style>
-  <w:style w:type="paragraph" w:styleId="ListContinue">
-    <w:name w:val="List Continue"/>
-    <w:basedOn w:val="List"/>
-    <w:pPr>
-      <w:tabs>
-        <w:tab w:val="clear" w:pos="720"/>
-      </w:tabs>
-      <w:spacing w:after="160"/>
-    </w:pPr>
-  </w:style>
-  <w:style w:type="paragraph" w:styleId="ListContinue2">
-    <w:name w:val="List Continue 2"/>
-    <w:basedOn w:val="ListContinue"/>
-    <w:pPr>
-      <w:ind w:left="1080"/>
-    </w:pPr>
-  </w:style>
-  <w:style w:type="paragraph" w:styleId="ListContinue3">
-    <w:name w:val="List Continue 3"/>
-    <w:basedOn w:val="ListContinue"/>
-    <w:pPr>
-      <w:ind w:left="1440"/>
-    </w:pPr>
-  </w:style>
-  <w:style w:type="paragraph" w:styleId="ListNumber3">
-    <w:name w:val="List Number 3"/>
-    <w:basedOn w:val="ListNumber"/>
-    <w:pPr>
-      <w:numPr>
-        <w:ilvl w:val="2"/>
-      </w:numPr>
-      <w:ind w:left="1440" w:hanging="360"/>
-    </w:pPr>
-  </w:style>
-  <w:style w:type="paragraph" w:styleId="MacroText">
-    <w:name w:val="macro"/>
-    <w:basedOn w:val="BodyText"/>
-    <w:semiHidden/>
-    <w:pPr>
-      <w:spacing w:after="120"/>
-    </w:pPr>
-    <w:rPr>
-      <w:rFonts w:ascii="Courier New" w:hAnsi="Courier New"/>
-    </w:rPr>
-  </w:style>
-  <w:style w:type="paragraph" w:styleId="NormalIndent">
-    <w:name w:val="Normal Indent"/>
-    <w:basedOn w:val="Normal"/>
-    <w:pPr>
-      <w:ind w:left="1080"/>
-    </w:pPr>
-  </w:style>
-  <w:style w:type="paragraph" w:customStyle="1" w:styleId="Tabela">
-    <w:name w:val="Tabela"/>
-    <w:basedOn w:val="BodyText"/>
-    <w:pPr>
-      <w:keepNext/>
-      <w:spacing w:before="40" w:after="40"/>
-    </w:pPr>
-  </w:style>
-  <w:style w:type="paragraph" w:customStyle="1" w:styleId="Caso">
-    <w:name w:val="Caso"/>
-    <w:basedOn w:val="Normal"/>
-    <w:pPr>
-      <w:ind w:left="600" w:right="600"/>
-      <w:jc w:val="both"/>
-    </w:pPr>
-    <w:rPr>
-      <w:rFonts w:ascii="Book Antiqua" w:hAnsi="Book Antiqua"/>
-    </w:rPr>
-  </w:style>
-  <w:style w:type="paragraph" w:customStyle="1" w:styleId="Cdigo-exemplo">
-    <w:name w:val="Código-exemplo"/>
-    <w:basedOn w:val="Cdigo"/>
-    <w:pPr>
-      <w:keepNext/>
-      <w:spacing w:before="0" w:after="0"/>
-    </w:pPr>
-    <w:rPr>
-      <w:sz w:val="18"/>
-    </w:rPr>
-  </w:style>
-  <w:style w:type="paragraph" w:customStyle="1" w:styleId="Ttulodecapa">
-    <w:name w:val="Título de capa"/>
-    <w:basedOn w:val="Title"/>
-    <w:rPr>
-      <w:sz w:val="96"/>
-    </w:rPr>
-  </w:style>
-  <w:style w:type="paragraph" w:styleId="ListNumber4">
-    <w:name w:val="List Number 4"/>
-    <w:basedOn w:val="ListNumber"/>
-    <w:pPr>
-      <w:numPr>
-        <w:ilvl w:val="3"/>
-        <w:numId w:val="2"/>
-      </w:numPr>
-      <w:tabs>
-        <w:tab w:val="num" w:pos="2520"/>
-      </w:tabs>
-      <w:spacing w:before="0"/>
-      <w:ind w:left="1728" w:hanging="648"/>
-    </w:pPr>
-  </w:style>
-  <w:style w:type="paragraph" w:styleId="ListNumber5">
-    <w:name w:val="List Number 5"/>
-    <w:basedOn w:val="ListNumber"/>
-    <w:pPr>
-      <w:numPr>
-        <w:ilvl w:val="4"/>
-        <w:numId w:val="2"/>
-      </w:numPr>
-      <w:tabs>
-        <w:tab w:val="num" w:pos="3240"/>
-      </w:tabs>
-      <w:spacing w:before="0"/>
-      <w:ind w:left="2232" w:hanging="792"/>
-    </w:pPr>
-  </w:style>
-  <w:style w:type="paragraph" w:customStyle="1" w:styleId="Pginaembranco">
-    <w:name w:val="Página em branco"/>
-    <w:basedOn w:val="Title"/>
-    <w:rPr>
-      <w:color w:val="C0C0C0"/>
-    </w:rPr>
-  </w:style>
-  <w:style w:type="paragraph" w:customStyle="1" w:styleId="Tabelareduzida">
-    <w:name w:val="Tabela reduzida"/>
-    <w:basedOn w:val="Tabela"/>
-    <w:rPr>
-      <w:sz w:val="20"/>
-    </w:rPr>
-  </w:style>
-  <w:style w:type="character" w:styleId="Hyperlink">
-    <w:name w:val="Hyperlink"/>
-    <w:uiPriority w:val="99"/>
-    <w:rPr>
-      <w:color w:val="0000FF"/>
-      <w:u w:val="single"/>
-    </w:rPr>
-  </w:style>
-  <w:style w:type="paragraph" w:styleId="DocumentMap">
-    <w:name w:val="Document Map"/>
-    <w:basedOn w:val="Normal"/>
-    <w:semiHidden/>
-    <w:pPr>
-      <w:shd w:val="clear" w:color="auto" w:fill="000080"/>
-    </w:pPr>
-    <w:rPr>
-      <w:rFonts w:ascii="Tahoma" w:hAnsi="Tahoma" w:cs="Tahoma"/>
-    </w:rPr>
-  </w:style>
-  <w:style w:type="paragraph" w:styleId="CommentSubject">
-    <w:name w:val="annotation subject"/>
-    <w:basedOn w:val="CommentText"/>
-    <w:next w:val="CommentText"/>
-    <w:link w:val="CommentSubjectChar"/>
-    <w:uiPriority w:val="99"/>
-    <w:semiHidden/>
-    <w:unhideWhenUsed/>
-    <w:rsid w:val="00D550F7"/>
-    <w:pPr>
-      <w:tabs>
-        <w:tab w:val="clear" w:pos="187"/>
-      </w:tabs>
-      <w:spacing w:after="0" w:line="240" w:lineRule="auto"/>
-      <w:ind w:left="0" w:firstLine="0"/>
-    </w:pPr>
-    <w:rPr>
-      <w:b/>
-      <w:bCs/>
-    </w:rPr>
-  </w:style>
-  <w:style w:type="character" w:customStyle="1" w:styleId="CommentTextChar">
-    <w:name w:val="Comment Text Char"/>
-    <w:link w:val="CommentText"/>
-    <w:semiHidden/>
-    <w:rsid w:val="00D550F7"/>
-    <w:rPr>
-      <w:lang w:val="pt-BR" w:eastAsia="pt-BR"/>
-    </w:rPr>
-  </w:style>
-  <w:style w:type="character" w:customStyle="1" w:styleId="CommentSubjectChar">
-    <w:name w:val="Comment Subject Char"/>
-    <w:basedOn w:val="CommentTextChar"/>
-    <w:link w:val="CommentSubject"/>
-    <w:rsid w:val="00D550F7"/>
-    <w:rPr>
-      <w:lang w:val="pt-BR" w:eastAsia="pt-BR"/>
-    </w:rPr>
-  </w:style>
-  <w:style w:type="paragraph" w:styleId="BalloonText">
-    <w:name w:val="Balloon Text"/>
-    <w:basedOn w:val="Normal"/>
-    <w:link w:val="BalloonTextChar"/>
-    <w:uiPriority w:val="99"/>
-    <w:semiHidden/>
-    <w:unhideWhenUsed/>
-    <w:rsid w:val="00D550F7"/>
-    <w:rPr>
-      <w:rFonts w:ascii="Tahoma" w:hAnsi="Tahoma" w:cs="Tahoma"/>
-      <w:sz w:val="16"/>
-      <w:szCs w:val="16"/>
-    </w:rPr>
-  </w:style>
-  <w:style w:type="character" w:customStyle="1" w:styleId="BalloonTextChar">
-    <w:name w:val="Balloon Text Char"/>
-    <w:link w:val="BalloonText"/>
-    <w:uiPriority w:val="99"/>
-    <w:semiHidden/>
-    <w:rsid w:val="00D550F7"/>
-    <w:rPr>
-      <w:rFonts w:ascii="Tahoma" w:hAnsi="Tahoma" w:cs="Tahoma"/>
-      <w:sz w:val="16"/>
-      <w:szCs w:val="16"/>
-      <w:lang w:val="pt-BR" w:eastAsia="pt-BR"/>
-    </w:rPr>
-  </w:style>
-  <w:style w:type="table" w:styleId="TableGrid">
-    <w:name w:val="Table Grid"/>
-    <w:basedOn w:val="TableNormal"/>
-    <w:uiPriority w:val="59"/>
-    <w:rsid w:val="00D82966"/>
-    <w:tblPr>
-      <w:tblInd w:w="0" w:type="dxa"/>
-      <w:tblBorders>
-        <w:top w:val="single" w:sz="4" w:space="0" w:color="000000"/>
-        <w:left w:val="single" w:sz="4" w:space="0" w:color="000000"/>
-        <w:bottom w:val="single" w:sz="4" w:space="0" w:color="000000"/>
-        <w:right w:val="single" w:sz="4" w:space="0" w:color="000000"/>
-        <w:insideH w:val="single" w:sz="4" w:space="0" w:color="000000"/>
-        <w:insideV w:val="single" w:sz="4" w:space="0" w:color="000000"/>
-      </w:tblBorders>
-      <w:tblCellMar>
-        <w:top w:w="0" w:type="dxa"/>
-        <w:left w:w="108" w:type="dxa"/>
-        <w:bottom w:w="0" w:type="dxa"/>
-        <w:right w:w="108" w:type="dxa"/>
-      </w:tblCellMar>
-    </w:tblPr>
-  </w:style>
-  <w:style w:type="paragraph" w:styleId="ListParagraph">
-    <w:name w:val="List Paragraph"/>
-    <w:basedOn w:val="Normal"/>
-    <w:uiPriority w:val="34"/>
-    <w:qFormat/>
-    <w:rsid w:val="00CB29FB"/>
-    <w:pPr>
-      <w:ind w:left="708"/>
-    </w:pPr>
-  </w:style>
-  <w:style w:type="character" w:customStyle="1" w:styleId="Heading5Char">
-    <w:name w:val="Heading 5 Char"/>
-    <w:link w:val="Heading5"/>
-    <w:rsid w:val="00C05D66"/>
-    <w:rPr>
-      <w:rFonts w:ascii="Arial" w:hAnsi="Arial"/>
-      <w:b/>
-      <w:kern w:val="28"/>
-      <w:lang w:eastAsia="pt-BR"/>
-    </w:rPr>
-  </w:style>
-  <w:style w:type="character" w:customStyle="1" w:styleId="BodyTextChar">
-    <w:name w:val="Body Text Char"/>
-    <w:link w:val="BodyText"/>
-    <w:rsid w:val="00951735"/>
-    <w:rPr>
-      <w:sz w:val="24"/>
-      <w:szCs w:val="24"/>
-    </w:rPr>
-  </w:style>
-  <w:style w:type="character" w:customStyle="1" w:styleId="Heading6Char">
-    <w:name w:val="Heading 6 Char"/>
-    <w:link w:val="Heading6"/>
-    <w:rsid w:val="008063A7"/>
-    <w:rPr>
-      <w:rFonts w:ascii="Arial" w:hAnsi="Arial"/>
-      <w:b/>
-      <w:i/>
-      <w:kern w:val="28"/>
-      <w:lang w:eastAsia="pt-BR"/>
-    </w:rPr>
-  </w:style>
-  <w:style w:type="table" w:customStyle="1" w:styleId="a">
-    <w:basedOn w:val="TableNormal"/>
-    <w:tblPr>
-      <w:tblStyleRowBandSize w:val="1"/>
-      <w:tblStyleColBandSize w:val="1"/>
-      <w:tblInd w:w="0" w:type="dxa"/>
-      <w:tblCellMar>
-        <w:top w:w="0" w:type="dxa"/>
-        <w:left w:w="70" w:type="dxa"/>
-        <w:bottom w:w="0" w:type="dxa"/>
-        <w:right w:w="70" w:type="dxa"/>
-      </w:tblCellMar>
-    </w:tblPr>
-  </w:style>
-  <w:style w:type="table" w:customStyle="1" w:styleId="a0">
-    <w:basedOn w:val="TableNormal"/>
-    <w:tblPr>
-      <w:tblStyleRowBandSize w:val="1"/>
-      <w:tblStyleColBandSize w:val="1"/>
-      <w:tblInd w:w="0" w:type="dxa"/>
-      <w:tblCellMar>
-        <w:top w:w="0" w:type="dxa"/>
-        <w:left w:w="70" w:type="dxa"/>
-        <w:bottom w:w="0" w:type="dxa"/>
-        <w:right w:w="70" w:type="dxa"/>
-      </w:tblCellMar>
-    </w:tblPr>
-  </w:style>
-  <w:style w:type="table" w:customStyle="1" w:styleId="a1">
-    <w:basedOn w:val="TableNormal"/>
-    <w:tblPr>
-      <w:tblStyleRowBandSize w:val="1"/>
-      <w:tblStyleColBandSize w:val="1"/>
-      <w:tblInd w:w="0" w:type="dxa"/>
-      <w:tblCellMar>
-        <w:top w:w="0" w:type="dxa"/>
-        <w:left w:w="70" w:type="dxa"/>
-        <w:bottom w:w="0" w:type="dxa"/>
-        <w:right w:w="70" w:type="dxa"/>
-      </w:tblCellMar>
-    </w:tblPr>
-  </w:style>
-  <w:style w:type="table" w:customStyle="1" w:styleId="a2">
-    <w:basedOn w:val="TableNormal"/>
-    <w:tblPr>
-      <w:tblStyleRowBandSize w:val="1"/>
-      <w:tblStyleColBandSize w:val="1"/>
-      <w:tblInd w:w="0" w:type="dxa"/>
-      <w:tblCellMar>
-        <w:top w:w="0" w:type="dxa"/>
-        <w:left w:w="70" w:type="dxa"/>
-        <w:bottom w:w="0" w:type="dxa"/>
         <w:right w:w="70" w:type="dxa"/>
       </w:tblCellMar>
     </w:tblPr>
@@ -12823,8 +11842,8 @@
 <file path=customXml/itemProps1.xml><?xml version="1.0" encoding="utf-8"?>
 <ds:datastoreItem xmlns:ds="http://schemas.openxmlformats.org/officeDocument/2006/customXml" ds:itemID="{11111111-1234-1234-1234-123412341234}">
   <ds:schemaRefs>
+    <ds:schemaRef ds:uri="http://customooxmlschemas.google.com/"/>
     <ds:schemaRef ds:uri="http://schemas.openxmlformats.org/officeDocument/2006/relationships"/>
-    <ds:schemaRef ds:uri="http://customooxmlschemas.google.com/"/>
   </ds:schemaRefs>
 </ds:datastoreItem>
 </file>
</xml_diff>